<commit_message>
tambah definisi konsep bab 1
</commit_message>
<xml_diff>
--- a/Copy of Analisis Teks Media-Nizar (Autosaved).docx
+++ b/Copy of Analisis Teks Media-Nizar (Autosaved).docx
@@ -4757,7 +4757,6 @@
                   </w:rPr>
                 </w:rPrChange>
               </w:rPr>
-              <w:lastRenderedPageBreak/>
               <w:delText>BAB I PENDAHULUAN</w:delText>
             </w:r>
             <w:r>
@@ -6019,7 +6018,7 @@
           <w:sz w:val="24"/>
           <w:szCs w:val="24"/>
         </w:rPr>
-        <w:t xml:space="preserve">ebuah pesan terhadap orang lain dengan kelebihan media ini </w:t>
+        <w:t xml:space="preserve">ebuah pesan terhadap orang lain dengan kelebihan media ini yaitu pesan dapat dilihat secara visual, eskpresi sebagai pendukung pesan yang </w:t>
       </w:r>
       <w:r>
         <w:rPr>
@@ -6028,7 +6027,7 @@
           <w:szCs w:val="24"/>
         </w:rPr>
         <w:lastRenderedPageBreak/>
-        <w:t>yaitu pesan dapat dilihat secara visual, eskpresi sebagai pendukung pesan yang baik</w:t>
+        <w:t>baik</w:t>
       </w:r>
       <w:r>
         <w:rPr>
@@ -6825,16 +6824,7 @@
           <w:sz w:val="24"/>
           <w:szCs w:val="24"/>
         </w:rPr>
-        <w:t xml:space="preserve"> yaitu </w:t>
-      </w:r>
-      <w:r>
-        <w:rPr>
-          <w:rFonts w:ascii="Times New Roman" w:eastAsia="Times New Roman" w:hAnsi="Times New Roman" w:cs="Times New Roman"/>
-          <w:sz w:val="24"/>
-          <w:szCs w:val="24"/>
-        </w:rPr>
-        <w:lastRenderedPageBreak/>
-        <w:t xml:space="preserve">judgement atau penilaian oleh orang lain yang berdampak </w:t>
+        <w:t xml:space="preserve"> yaitu judgement atau penilaian oleh orang lain yang berdampak </w:t>
       </w:r>
       <w:r>
         <w:rPr>
@@ -8343,7 +8333,6 @@
           <w:sz w:val="24"/>
           <w:szCs w:val="24"/>
         </w:rPr>
-        <w:lastRenderedPageBreak/>
         <w:t xml:space="preserve">Menegtahui makna konotasi dan denotasi pada adegan </w:t>
       </w:r>
       <w:del w:id="353" w:author="NIZAR" w:date="2023-05-25T09:09:00Z">
@@ -8447,6 +8436,7 @@
             <w:sz w:val="24"/>
             <w:szCs w:val="24"/>
           </w:rPr>
+          <w:lastRenderedPageBreak/>
           <w:delText>bullying</w:delText>
         </w:r>
       </w:del>
@@ -8624,14 +8614,201 @@
     <w:p>
       <w:pPr>
         <w:pStyle w:val="Heading2"/>
-      </w:pPr>
-      <w:bookmarkStart w:id="356" w:name="_hkinpkekona8" w:colFirst="0" w:colLast="0"/>
-      <w:bookmarkStart w:id="357" w:name="_Toc136518892"/>
-      <w:bookmarkEnd w:id="356"/>
+        <w:rPr>
+          <w:ins w:id="356" w:author="NIZAR" w:date="2023-06-06T13:44:00Z"/>
+        </w:rPr>
+      </w:pPr>
+      <w:bookmarkStart w:id="357" w:name="_hkinpkekona8" w:colFirst="0" w:colLast="0"/>
+      <w:bookmarkStart w:id="358" w:name="_Toc136518892"/>
+      <w:bookmarkEnd w:id="357"/>
+      <w:ins w:id="359" w:author="NIZAR" w:date="2023-06-06T13:44:00Z">
+        <w:r>
+          <w:t>Definisi Konsep</w:t>
+        </w:r>
+      </w:ins>
+    </w:p>
+    <w:p>
+      <w:pPr>
+        <w:pStyle w:val="Heading3"/>
+        <w:rPr>
+          <w:ins w:id="360" w:author="NIZAR" w:date="2023-06-06T14:12:00Z"/>
+          <w:i/>
+        </w:rPr>
+        <w:pPrChange w:id="361" w:author="NIZAR" w:date="2023-06-06T13:45:00Z">
+          <w:pPr>
+            <w:pStyle w:val="Heading2"/>
+          </w:pPr>
+        </w:pPrChange>
+      </w:pPr>
+      <w:ins w:id="362" w:author="NIZAR" w:date="2023-06-06T13:44:00Z">
+        <w:r>
+          <w:t xml:space="preserve">Representasi </w:t>
+        </w:r>
+      </w:ins>
+      <w:ins w:id="363" w:author="NIZAR" w:date="2023-06-06T13:45:00Z">
+        <w:r>
+          <w:rPr>
+            <w:i/>
+          </w:rPr>
+          <w:t>Bullying</w:t>
+        </w:r>
+      </w:ins>
+    </w:p>
+    <w:p>
+      <w:pPr>
+        <w:rPr>
+          <w:del w:id="364" w:author="NIZAR" w:date="2023-06-06T14:25:00Z"/>
+        </w:rPr>
+        <w:pPrChange w:id="365" w:author="NIZAR" w:date="2023-06-06T14:12:00Z">
+          <w:pPr>
+            <w:pStyle w:val="Heading2"/>
+          </w:pPr>
+        </w:pPrChange>
+      </w:pPr>
+      <w:commentRangeStart w:id="366"/>
+      <w:del w:id="367" w:author="NIZAR" w:date="2023-06-06T14:25:00Z">
+        <w:r>
+          <w:delText xml:space="preserve">Representasi berasal dari bahasa Inggris, representation,yang berarti perwakilan,gambaran, atau penggambaran. Secara sederhana, representasi dapat diartikan sebagai gambaran mengenai suatu hal yang terdapat dalam kehidupan yang digambarkan melalui suatu media. (Mulyana, 2014: 96). Representasi menurut Chris Barker adalah konstruksi social yang mengharuskan kita mengeksplorasi pembentukan makna tekstual dan menghendaki penyelidikan tentang cara dihasilkannya makna pada beragam konteks. </w:delText>
+        </w:r>
+        <w:commentRangeEnd w:id="366"/>
+        <w:r>
+          <w:rPr>
+            <w:rStyle w:val="CommentReference"/>
+          </w:rPr>
+          <w:commentReference w:id="366"/>
+        </w:r>
+      </w:del>
+    </w:p>
+    <w:p>
+      <w:pPr>
+        <w:rPr>
+          <w:del w:id="368" w:author="NIZAR" w:date="2023-06-06T14:47:00Z"/>
+        </w:rPr>
+        <w:pPrChange w:id="369" w:author="NIZAR" w:date="2023-06-06T14:12:00Z">
+          <w:pPr>
+            <w:pStyle w:val="Heading2"/>
+          </w:pPr>
+        </w:pPrChange>
+      </w:pPr>
+      <w:commentRangeStart w:id="370"/>
+      <w:ins w:id="371" w:author="NIZAR" w:date="2023-06-06T14:23:00Z">
+        <w:r>
+          <w:t>Kata "representasi" berasal dari kata bahasa Inggris "representation", yang berarti "gambar" atau "penggambaran". Secara mendasar, penggambaran dapat diartikan sebagai gambaran tentang sesuatu yang terka</w:t>
+        </w:r>
+        <w:bookmarkStart w:id="372" w:name="_GoBack"/>
+        <w:bookmarkEnd w:id="372"/>
+        <w:r>
+          <w:t>ndung dalam kehidupan yang digambarkan melalui suatu medium. Chris Barker mengatakan bahwa representasi adalah konstruksi sosial yang mengharuskan kita untuk menyelidiki bagaimana makna dihasilkan dalam berbagai konteks dan bagaimana makna tekstual terbentuk.</w:t>
+        </w:r>
+      </w:ins>
+      <w:commentRangeEnd w:id="370"/>
+      <w:ins w:id="373" w:author="NIZAR" w:date="2023-06-06T14:25:00Z">
+        <w:r>
+          <w:rPr>
+            <w:rStyle w:val="CommentReference"/>
+          </w:rPr>
+          <w:commentReference w:id="370"/>
+        </w:r>
+      </w:ins>
+      <w:r>
+        <w:fldChar w:fldCharType="begin"/>
+      </w:r>
+      <w:r>
+        <w:instrText xml:space="preserve"> ADDIN ZOTERO_ITEM CSL_CITATION {"citationID":"RyGGVr6B","properties":{"formattedCitation":"(Mulyana, 2014)","plainCitation":"(Mulyana, 2014)","noteIndex":0},"citationItems":[{"id":1167,"uris":["http://zotero.org/users/8165088/items/HT67CDEX"],"itemData":{"id":1167,"type":"article-journal","container-title":"Jurnal Visi Komunikasi","title":"Representasi Gaya Hidup Pria Metrosexual di Majalah Pria Ibukota","volume":"13.1","author":[{"family":"Mulyana","given":"Ahmad"}],"issued":{"date-parts":[["2014"]]}}}],"schema":"https://github.com/citation-style-language/schema/raw/master/csl-citation.json"} </w:instrText>
+      </w:r>
+      <w:r>
+        <w:fldChar w:fldCharType="separate"/>
+      </w:r>
+      <w:r>
+        <w:t>(Mulyana, 2014)</w:t>
+      </w:r>
+      <w:r>
+        <w:fldChar w:fldCharType="end"/>
+      </w:r>
+      <w:ins w:id="374" w:author="NIZAR" w:date="2023-06-06T14:47:00Z">
+        <w:r>
+          <w:t xml:space="preserve"> </w:t>
+        </w:r>
+      </w:ins>
+    </w:p>
+    <w:p>
+      <w:pPr>
+        <w:rPr>
+          <w:del w:id="375" w:author="NIZAR" w:date="2023-06-06T14:47:00Z"/>
+        </w:rPr>
+      </w:pPr>
+      <w:commentRangeStart w:id="376"/>
+      <w:del w:id="377" w:author="NIZAR" w:date="2023-06-06T14:47:00Z">
+        <w:r>
+          <w:delText>Representasi adalah konsep yang digunakan dalam proses sosial pemaknaan melalui sistem penandaan yang tersedia: dialog, tulisan, video, film, fotografi dan sebagainya. Untuk memahami dan mamaknai kode dan tanda dalm film, peneliti menggunakan metode semiotika televisi John Fiske. Ada tiga tahap yang dapat peneliti gunakan yaitu level realitas, representasi dan ideologi. (Fiske, 2004)</w:delText>
+        </w:r>
+        <w:commentRangeEnd w:id="376"/>
+        <w:r>
+          <w:rPr>
+            <w:rStyle w:val="CommentReference"/>
+          </w:rPr>
+          <w:commentReference w:id="376"/>
+        </w:r>
+      </w:del>
+    </w:p>
+    <w:p>
+      <w:pPr>
+        <w:rPr>
+          <w:ins w:id="378" w:author="NIZAR" w:date="2023-06-06T14:47:00Z"/>
+        </w:rPr>
+      </w:pPr>
+      <w:commentRangeStart w:id="379"/>
+      <w:ins w:id="380" w:author="NIZAR" w:date="2023-06-06T14:47:00Z">
+        <w:r>
+          <w:t>Konsep yang digunakan dalam proses sosial pemaknaan melalui berbagai sistem penandaan seperti dialog, tulisan, video, film, fotografi, dan sejenisnya disebut sebagai representasi.</w:t>
+        </w:r>
+        <w:commentRangeEnd w:id="379"/>
+        <w:r>
+          <w:rPr>
+            <w:rStyle w:val="CommentReference"/>
+          </w:rPr>
+          <w:commentReference w:id="379"/>
+        </w:r>
+      </w:ins>
+    </w:p>
+    <w:p>
+      <w:pPr>
+        <w:rPr>
+          <w:ins w:id="381" w:author="NIZAR" w:date="2023-06-06T13:45:00Z"/>
+        </w:rPr>
+        <w:pPrChange w:id="382" w:author="NIZAR" w:date="2023-06-06T14:12:00Z">
+          <w:pPr>
+            <w:pStyle w:val="Heading2"/>
+          </w:pPr>
+        </w:pPrChange>
+      </w:pPr>
+    </w:p>
+    <w:p>
+      <w:pPr>
+        <w:pStyle w:val="Heading3"/>
+        <w:rPr>
+          <w:ins w:id="383" w:author="NIZAR" w:date="2023-06-06T13:44:00Z"/>
+        </w:rPr>
+        <w:pPrChange w:id="384" w:author="NIZAR" w:date="2023-06-06T13:45:00Z">
+          <w:pPr>
+            <w:pStyle w:val="Heading2"/>
+          </w:pPr>
+        </w:pPrChange>
+      </w:pPr>
+      <w:ins w:id="385" w:author="NIZAR" w:date="2023-06-06T13:45:00Z">
+        <w:r>
+          <w:t>Serial Drama Korea</w:t>
+        </w:r>
+      </w:ins>
+    </w:p>
+    <w:p>
+      <w:pPr>
+        <w:pStyle w:val="Heading2"/>
+      </w:pPr>
       <w:r>
         <w:t>Sistematika Pembahasan</w:t>
       </w:r>
-      <w:bookmarkEnd w:id="357"/>
+      <w:bookmarkEnd w:id="358"/>
     </w:p>
     <w:p>
       <w:pPr>
@@ -9000,14 +9177,14 @@
       <w:r>
         <w:br/>
       </w:r>
-      <w:bookmarkStart w:id="358" w:name="_Toc136518893"/>
-      <w:ins w:id="359" w:author="NIZAR" w:date="2023-05-31T20:17:00Z">
+      <w:bookmarkStart w:id="386" w:name="_Toc136518893"/>
+      <w:ins w:id="387" w:author="NIZAR" w:date="2023-05-31T20:17:00Z">
         <w:r>
           <w:t>LANDASAN TEORI</w:t>
         </w:r>
       </w:ins>
-      <w:bookmarkEnd w:id="358"/>
-      <w:del w:id="360" w:author="NIZAR" w:date="2023-05-31T20:16:00Z">
+      <w:bookmarkEnd w:id="386"/>
+      <w:del w:id="388" w:author="NIZAR" w:date="2023-05-31T20:16:00Z">
         <w:r>
           <w:delText>KAJIAN PUSTAKA</w:delText>
         </w:r>
@@ -9026,20 +9203,19 @@
       <w:pPr>
         <w:pStyle w:val="Heading2"/>
       </w:pPr>
-      <w:bookmarkStart w:id="361" w:name="_Toc136518894"/>
-      <w:ins w:id="362" w:author="NIZAR" w:date="2023-05-31T20:18:00Z">
-        <w:r>
-          <w:lastRenderedPageBreak/>
+      <w:bookmarkStart w:id="389" w:name="_Toc136518894"/>
+      <w:ins w:id="390" w:author="NIZAR" w:date="2023-05-31T20:18:00Z">
+        <w:r>
           <w:t>Kajian</w:t>
         </w:r>
       </w:ins>
-      <w:ins w:id="363" w:author="NIZAR" w:date="2023-05-31T20:17:00Z">
+      <w:ins w:id="391" w:author="NIZAR" w:date="2023-05-31T20:17:00Z">
         <w:r>
           <w:t xml:space="preserve"> Teori</w:t>
         </w:r>
       </w:ins>
-      <w:bookmarkEnd w:id="361"/>
-      <w:del w:id="364" w:author="NIZAR" w:date="2023-05-31T20:17:00Z">
+      <w:bookmarkEnd w:id="389"/>
+      <w:del w:id="392" w:author="NIZAR" w:date="2023-05-31T20:17:00Z">
         <w:r>
           <w:delText>Definisi Konsep</w:delText>
         </w:r>
@@ -9049,11 +9225,11 @@
       <w:pPr>
         <w:pStyle w:val="Heading3"/>
       </w:pPr>
-      <w:bookmarkStart w:id="365" w:name="_Toc136518895"/>
+      <w:bookmarkStart w:id="393" w:name="_Toc136518895"/>
       <w:r>
         <w:t>Semiotika</w:t>
       </w:r>
-      <w:bookmarkEnd w:id="365"/>
+      <w:bookmarkEnd w:id="393"/>
     </w:p>
     <w:p>
       <w:pPr>
@@ -9065,8 +9241,8 @@
           <w:szCs w:val="24"/>
         </w:rPr>
       </w:pPr>
-      <w:commentRangeStart w:id="366"/>
-      <w:ins w:id="367" w:author="NIZAR" w:date="2023-05-23T14:21:00Z">
+      <w:commentRangeStart w:id="394"/>
+      <w:ins w:id="395" w:author="NIZAR" w:date="2023-05-23T14:21:00Z">
         <w:r>
           <w:rPr>
             <w:rFonts w:ascii="Times New Roman" w:eastAsia="Times New Roman" w:hAnsi="Times New Roman" w:cs="Times New Roman"/>
@@ -9076,7 +9252,7 @@
           <w:t xml:space="preserve">Semiotika </w:t>
         </w:r>
       </w:ins>
-      <w:ins w:id="368" w:author="NIZAR" w:date="2023-05-23T14:22:00Z">
+      <w:ins w:id="396" w:author="NIZAR" w:date="2023-05-23T14:22:00Z">
         <w:r>
           <w:rPr>
             <w:rFonts w:ascii="Times New Roman" w:eastAsia="Times New Roman" w:hAnsi="Times New Roman" w:cs="Times New Roman"/>
@@ -9086,7 +9262,7 @@
           <w:t xml:space="preserve">atau semion (bahasa Yunanai) memiliki arti yaitu tanda, </w:t>
         </w:r>
       </w:ins>
-      <w:ins w:id="369" w:author="NIZAR" w:date="2023-05-23T14:23:00Z">
+      <w:ins w:id="397" w:author="NIZAR" w:date="2023-05-23T14:23:00Z">
         <w:r>
           <w:rPr>
             <w:rFonts w:ascii="Times New Roman" w:eastAsia="Times New Roman" w:hAnsi="Times New Roman" w:cs="Times New Roman"/>
@@ -9096,7 +9272,7 @@
           <w:t>tanda merupakan sebuah perwakilan terhadap suatu hal objek tertentu. Setiap objek memiliki informasi yang dikemas dalam sebuah tanda</w:t>
         </w:r>
       </w:ins>
-      <w:ins w:id="370" w:author="NIZAR" w:date="2023-05-23T14:24:00Z">
+      <w:ins w:id="398" w:author="NIZAR" w:date="2023-05-23T14:24:00Z">
         <w:r>
           <w:rPr>
             <w:rFonts w:ascii="Times New Roman" w:eastAsia="Times New Roman" w:hAnsi="Times New Roman" w:cs="Times New Roman"/>
@@ -9106,7 +9282,7 @@
           <w:t xml:space="preserve"> dan akan mengalami proses pemaknaan tanda. Menurut ahli semiotik </w:t>
         </w:r>
       </w:ins>
-      <w:ins w:id="371" w:author="NIZAR" w:date="2023-05-23T14:25:00Z">
+      <w:ins w:id="399" w:author="NIZAR" w:date="2023-05-23T14:25:00Z">
         <w:r>
           <w:rPr>
             <w:rFonts w:ascii="Times New Roman" w:eastAsia="Times New Roman" w:hAnsi="Times New Roman" w:cs="Times New Roman"/>
@@ -9116,7 +9292,7 @@
           <w:t xml:space="preserve">Roland Barthes, semiotik dapat </w:t>
         </w:r>
       </w:ins>
-      <w:ins w:id="372" w:author="NIZAR" w:date="2023-05-23T14:26:00Z">
+      <w:ins w:id="400" w:author="NIZAR" w:date="2023-05-23T14:26:00Z">
         <w:r>
           <w:rPr>
             <w:rFonts w:ascii="Times New Roman" w:eastAsia="Times New Roman" w:hAnsi="Times New Roman" w:cs="Times New Roman"/>
@@ -9126,7 +9302,7 @@
           <w:t>diartikan sebagai sebuah keilmuan untuk melakukan pemahaman atau pengkajian terhadap sebuah “tanda”</w:t>
         </w:r>
       </w:ins>
-      <w:ins w:id="373" w:author="NIZAR" w:date="2023-05-23T14:27:00Z">
+      <w:ins w:id="401" w:author="NIZAR" w:date="2023-05-23T14:27:00Z">
         <w:r>
           <w:rPr>
             <w:rFonts w:ascii="Times New Roman" w:eastAsia="Times New Roman" w:hAnsi="Times New Roman" w:cs="Times New Roman"/>
@@ -9136,7 +9312,7 @@
           <w:t>.</w:t>
         </w:r>
       </w:ins>
-      <w:commentRangeEnd w:id="366"/>
+      <w:commentRangeEnd w:id="394"/>
       <w:r>
         <w:rPr>
           <w:rFonts w:ascii="Times New Roman" w:eastAsia="Times New Roman" w:hAnsi="Times New Roman" w:cs="Times New Roman"/>
@@ -9183,7 +9359,7 @@
           <w:sz w:val="24"/>
           <w:szCs w:val="24"/>
         </w:rPr>
-        <w:commentReference w:id="366"/>
+        <w:commentReference w:id="394"/>
       </w:r>
       <w:r>
         <w:rPr>
@@ -9204,7 +9380,7 @@
           <w:szCs w:val="24"/>
         </w:rPr>
       </w:pPr>
-      <w:commentRangeStart w:id="374"/>
+      <w:commentRangeStart w:id="402"/>
       <w:r>
         <w:rPr>
           <w:rFonts w:ascii="Times New Roman" w:eastAsia="Times New Roman" w:hAnsi="Times New Roman" w:cs="Times New Roman"/>
@@ -9213,14 +9389,14 @@
         </w:rPr>
         <w:t>Semiotika juga dapat dikatakan sebagai ilmu untuk mengkaji memahami makna tersembunyi dalam sebuah tanda yang di dalamnya termasuk representasi media dan teks.</w:t>
       </w:r>
-      <w:commentRangeEnd w:id="374"/>
-      <w:r>
-        <w:rPr>
-          <w:rFonts w:ascii="Times New Roman" w:eastAsia="Times New Roman" w:hAnsi="Times New Roman" w:cs="Times New Roman"/>
-          <w:sz w:val="24"/>
-          <w:szCs w:val="24"/>
-        </w:rPr>
-        <w:commentReference w:id="374"/>
+      <w:commentRangeEnd w:id="402"/>
+      <w:r>
+        <w:rPr>
+          <w:rFonts w:ascii="Times New Roman" w:eastAsia="Times New Roman" w:hAnsi="Times New Roman" w:cs="Times New Roman"/>
+          <w:sz w:val="24"/>
+          <w:szCs w:val="24"/>
+        </w:rPr>
+        <w:commentReference w:id="402"/>
       </w:r>
       <w:r>
         <w:rPr>
@@ -9270,8 +9446,8 @@
         </w:rPr>
         <w:t xml:space="preserve"> </w:t>
       </w:r>
-      <w:commentRangeStart w:id="375"/>
-      <w:ins w:id="376" w:author="NIZAR" w:date="2023-05-23T14:38:00Z">
+      <w:commentRangeStart w:id="403"/>
+      <w:ins w:id="404" w:author="NIZAR" w:date="2023-05-23T14:38:00Z">
         <w:r>
           <w:rPr>
             <w:rFonts w:ascii="Times New Roman" w:eastAsia="Times New Roman" w:hAnsi="Times New Roman" w:cs="Times New Roman"/>
@@ -9281,7 +9457,7 @@
           <w:t xml:space="preserve">Semiotika memiliki dua paradigma, paradigma kosntruktif </w:t>
         </w:r>
       </w:ins>
-      <w:ins w:id="377" w:author="NIZAR" w:date="2023-05-23T14:48:00Z">
+      <w:ins w:id="405" w:author="NIZAR" w:date="2023-05-23T14:48:00Z">
         <w:r>
           <w:rPr>
             <w:rFonts w:ascii="Times New Roman" w:eastAsia="Times New Roman" w:hAnsi="Times New Roman" w:cs="Times New Roman"/>
@@ -9291,7 +9467,7 @@
           <w:t>yang dihasilkan dari proses konstruksi sosial dengan kebenaran yang relatif</w:t>
         </w:r>
       </w:ins>
-      <w:ins w:id="378" w:author="NIZAR" w:date="2023-05-23T14:49:00Z">
+      <w:ins w:id="406" w:author="NIZAR" w:date="2023-05-23T14:49:00Z">
         <w:r>
           <w:rPr>
             <w:rFonts w:ascii="Times New Roman" w:eastAsia="Times New Roman" w:hAnsi="Times New Roman" w:cs="Times New Roman"/>
@@ -9301,7 +9477,7 @@
           <w:t xml:space="preserve"> </w:t>
         </w:r>
       </w:ins>
-      <w:ins w:id="379" w:author="NIZAR" w:date="2023-05-23T14:39:00Z">
+      <w:ins w:id="407" w:author="NIZAR" w:date="2023-05-23T14:39:00Z">
         <w:r>
           <w:rPr>
             <w:rFonts w:ascii="Times New Roman" w:eastAsia="Times New Roman" w:hAnsi="Times New Roman" w:cs="Times New Roman"/>
@@ -9311,7 +9487,7 @@
           <w:t xml:space="preserve">dan </w:t>
         </w:r>
       </w:ins>
-      <w:ins w:id="380" w:author="NIZAR" w:date="2023-05-23T14:51:00Z">
+      <w:ins w:id="408" w:author="NIZAR" w:date="2023-05-23T14:51:00Z">
         <w:r>
           <w:rPr>
             <w:rFonts w:ascii="Times New Roman" w:eastAsia="Times New Roman" w:hAnsi="Times New Roman" w:cs="Times New Roman"/>
@@ -9321,7 +9497,7 @@
           <w:t xml:space="preserve">paradgima </w:t>
         </w:r>
       </w:ins>
-      <w:ins w:id="381" w:author="NIZAR" w:date="2023-05-23T14:40:00Z">
+      <w:ins w:id="409" w:author="NIZAR" w:date="2023-05-23T14:40:00Z">
         <w:r>
           <w:rPr>
             <w:rFonts w:ascii="Times New Roman" w:eastAsia="Times New Roman" w:hAnsi="Times New Roman" w:cs="Times New Roman"/>
@@ -9331,7 +9507,7 @@
           <w:t>kritis</w:t>
         </w:r>
       </w:ins>
-      <w:ins w:id="382" w:author="NIZAR" w:date="2023-05-23T14:51:00Z">
+      <w:ins w:id="410" w:author="NIZAR" w:date="2023-05-23T14:51:00Z">
         <w:r>
           <w:rPr>
             <w:rFonts w:ascii="Times New Roman" w:eastAsia="Times New Roman" w:hAnsi="Times New Roman" w:cs="Times New Roman"/>
@@ -9341,7 +9517,7 @@
           <w:t xml:space="preserve"> yang dilakukan dengan mengkritisi dengan hasil </w:t>
         </w:r>
       </w:ins>
-      <w:ins w:id="383" w:author="NIZAR" w:date="2023-05-23T14:52:00Z">
+      <w:ins w:id="411" w:author="NIZAR" w:date="2023-05-23T14:52:00Z">
         <w:r>
           <w:rPr>
             <w:rFonts w:ascii="Times New Roman" w:eastAsia="Times New Roman" w:hAnsi="Times New Roman" w:cs="Times New Roman"/>
@@ -9351,14 +9527,14 @@
           <w:t>membuat perbaikan dalam sosial.</w:t>
         </w:r>
       </w:ins>
-      <w:commentRangeEnd w:id="375"/>
-      <w:r>
-        <w:rPr>
-          <w:rFonts w:ascii="Times New Roman" w:eastAsia="Times New Roman" w:hAnsi="Times New Roman" w:cs="Times New Roman"/>
-          <w:sz w:val="24"/>
-          <w:szCs w:val="24"/>
-        </w:rPr>
-        <w:commentReference w:id="375"/>
+      <w:commentRangeEnd w:id="403"/>
+      <w:r>
+        <w:rPr>
+          <w:rFonts w:ascii="Times New Roman" w:eastAsia="Times New Roman" w:hAnsi="Times New Roman" w:cs="Times New Roman"/>
+          <w:sz w:val="24"/>
+          <w:szCs w:val="24"/>
+        </w:rPr>
+        <w:commentReference w:id="403"/>
       </w:r>
       <w:r>
         <w:rPr>
@@ -9411,8 +9587,8 @@
           <w:szCs w:val="24"/>
         </w:rPr>
       </w:pPr>
-      <w:commentRangeStart w:id="384"/>
-      <w:ins w:id="385" w:author="NIZAR" w:date="2023-05-23T19:04:00Z">
+      <w:commentRangeStart w:id="412"/>
+      <w:ins w:id="413" w:author="NIZAR" w:date="2023-05-23T19:04:00Z">
         <w:r>
           <w:rPr>
             <w:rFonts w:ascii="Times New Roman" w:eastAsia="Times New Roman" w:hAnsi="Times New Roman" w:cs="Times New Roman"/>
@@ -9422,7 +9598,7 @@
           <w:t>Semiotika model Roland Barthes dibagi menjadi dua macam sistem dalam proses pemaknaan, pertama denotasi makna pesan secara deskriptif dengan tingkat pemahaman hampi</w:t>
         </w:r>
       </w:ins>
-      <w:ins w:id="386" w:author="NIZAR" w:date="2023-05-23T19:05:00Z">
+      <w:ins w:id="414" w:author="NIZAR" w:date="2023-05-23T19:05:00Z">
         <w:r>
           <w:rPr>
             <w:rFonts w:ascii="Times New Roman" w:eastAsia="Times New Roman" w:hAnsi="Times New Roman" w:cs="Times New Roman"/>
@@ -9432,7 +9608,7 @@
           <w:t xml:space="preserve">r rata-rata </w:t>
         </w:r>
       </w:ins>
-      <w:ins w:id="387" w:author="NIZAR" w:date="2023-05-23T19:06:00Z">
+      <w:ins w:id="415" w:author="NIZAR" w:date="2023-05-23T19:06:00Z">
         <w:r>
           <w:rPr>
             <w:rFonts w:ascii="Times New Roman" w:eastAsia="Times New Roman" w:hAnsi="Times New Roman" w:cs="Times New Roman"/>
@@ -9442,7 +9618,7 @@
           <w:t xml:space="preserve">anggota dalam suatu kelompok atau kebudayaan. Kedua konotasi, proses pemaknaan dengan cara mengubungkan tanda-tanda yang ada dengan sebuah kebudayaan dengan cakupan </w:t>
         </w:r>
       </w:ins>
-      <w:ins w:id="388" w:author="NIZAR" w:date="2023-05-23T19:07:00Z">
+      <w:ins w:id="416" w:author="NIZAR" w:date="2023-05-23T19:07:00Z">
         <w:r>
           <w:rPr>
             <w:rFonts w:ascii="Times New Roman" w:eastAsia="Times New Roman" w:hAnsi="Times New Roman" w:cs="Times New Roman"/>
@@ -9452,7 +9628,7 @@
           <w:t>yang jauh lebih luas.</w:t>
         </w:r>
       </w:ins>
-      <w:commentRangeEnd w:id="384"/>
+      <w:commentRangeEnd w:id="412"/>
       <w:r>
         <w:rPr>
           <w:rStyle w:val="CommentReference"/>
@@ -9460,7 +9636,7 @@
           <w:sz w:val="24"/>
           <w:szCs w:val="24"/>
         </w:rPr>
-        <w:commentReference w:id="384"/>
+        <w:commentReference w:id="412"/>
       </w:r>
       <w:r>
         <w:rPr>
@@ -9517,8 +9693,8 @@
       <w:pPr>
         <w:pStyle w:val="Heading3"/>
       </w:pPr>
-      <w:bookmarkStart w:id="389" w:name="_Toc136518896"/>
-      <w:ins w:id="390" w:author="NIZAR" w:date="2023-06-06T08:41:00Z">
+      <w:bookmarkStart w:id="417" w:name="_Toc136518896"/>
+      <w:ins w:id="418" w:author="NIZAR" w:date="2023-06-06T08:41:00Z">
         <w:r>
           <w:t xml:space="preserve"> </w:t>
         </w:r>
@@ -9526,7 +9702,7 @@
       <w:r>
         <w:t>Semotika Roland Barthes</w:t>
       </w:r>
-      <w:bookmarkEnd w:id="389"/>
+      <w:bookmarkEnd w:id="417"/>
     </w:p>
     <w:p>
       <w:pPr>
@@ -9538,7 +9714,7 @@
           <w:szCs w:val="24"/>
         </w:rPr>
       </w:pPr>
-      <w:commentRangeStart w:id="391"/>
+      <w:commentRangeStart w:id="419"/>
       <w:r>
         <w:rPr>
           <w:rFonts w:ascii="Times New Roman" w:eastAsia="Times New Roman" w:hAnsi="Times New Roman" w:cs="Times New Roman"/>
@@ -9613,8 +9789,6 @@
         </w:rPr>
         <w:fldChar w:fldCharType="end"/>
       </w:r>
-      <w:bookmarkStart w:id="392" w:name="_GoBack"/>
-      <w:bookmarkEnd w:id="392"/>
       <w:r>
         <w:rPr>
           <w:rFonts w:ascii="Times New Roman" w:eastAsia="Times New Roman" w:hAnsi="Times New Roman" w:cs="Times New Roman"/>
@@ -9640,7 +9814,16 @@
           <w:sz w:val="24"/>
           <w:szCs w:val="24"/>
         </w:rPr>
-        <w:t xml:space="preserve">Selain itu, Barthes juga memperkenalkan konsep "myth" atau mitos dalam semiotika. Ia mengatakan bahwa mitos adalah suatu bentuk tanda yang bersifat ideologis dan digunakan untuk mempertahankan kekuasaan oleh kelompok yang berkuasa. </w:t>
+        <w:t xml:space="preserve">Selain itu, Barthes juga memperkenalkan konsep "myth" atau mitos dalam semiotika. Ia mengatakan bahwa mitos adalah suatu bentuk tanda </w:t>
+      </w:r>
+      <w:r>
+        <w:rPr>
+          <w:rFonts w:ascii="Times New Roman" w:eastAsia="Times New Roman" w:hAnsi="Times New Roman" w:cs="Times New Roman"/>
+          <w:sz w:val="24"/>
+          <w:szCs w:val="24"/>
+        </w:rPr>
+        <w:lastRenderedPageBreak/>
+        <w:t xml:space="preserve">yang bersifat ideologis dan digunakan untuk mempertahankan kekuasaan oleh kelompok yang berkuasa. </w:t>
       </w:r>
     </w:p>
     <w:p>
@@ -9659,23 +9842,14 @@
           <w:sz w:val="24"/>
           <w:szCs w:val="24"/>
         </w:rPr>
-        <w:t xml:space="preserve">Teori semiotika Barthes telah banyak diaplikasikan dalam berbagai bidang, seperti sastra, media, dan budaya populer. Teori ini dapat membantu </w:t>
-      </w:r>
-      <w:r>
-        <w:rPr>
-          <w:rFonts w:ascii="Times New Roman" w:eastAsia="Times New Roman" w:hAnsi="Times New Roman" w:cs="Times New Roman"/>
-          <w:sz w:val="24"/>
-          <w:szCs w:val="24"/>
-        </w:rPr>
-        <w:lastRenderedPageBreak/>
-        <w:t>dalam menganalisis dan memahami makna yang terkandung dalam suatu teks atau media.</w:t>
-      </w:r>
-      <w:commentRangeEnd w:id="391"/>
+        <w:t>Teori semiotika Barthes telah banyak diaplikasikan dalam berbagai bidang, seperti sastra, media, dan budaya populer. Teori ini dapat membantu dalam menganalisis dan memahami makna yang terkandung dalam suatu teks atau media.</w:t>
+      </w:r>
+      <w:commentRangeEnd w:id="419"/>
       <w:r>
         <w:rPr>
           <w:rStyle w:val="CommentReference"/>
         </w:rPr>
-        <w:commentReference w:id="391"/>
+        <w:commentReference w:id="419"/>
       </w:r>
     </w:p>
     <w:p>
@@ -9688,11 +9862,11 @@
       <w:pPr>
         <w:pStyle w:val="Heading3"/>
       </w:pPr>
-      <w:bookmarkStart w:id="393" w:name="_Toc136518897"/>
+      <w:bookmarkStart w:id="420" w:name="_Toc136518897"/>
       <w:r>
         <w:t>Representasi</w:t>
       </w:r>
-      <w:bookmarkEnd w:id="393"/>
+      <w:bookmarkEnd w:id="420"/>
     </w:p>
     <w:p>
       <w:pPr>
@@ -9862,11 +10036,11 @@
       <w:pPr>
         <w:pStyle w:val="Heading3"/>
       </w:pPr>
-      <w:bookmarkStart w:id="394" w:name="_Toc136518898"/>
+      <w:bookmarkStart w:id="421" w:name="_Toc136518898"/>
       <w:r>
         <w:t>Bullying</w:t>
       </w:r>
-      <w:bookmarkEnd w:id="394"/>
+      <w:bookmarkEnd w:id="421"/>
     </w:p>
     <w:p>
       <w:pPr>
@@ -9960,7 +10134,7 @@
         </w:rPr>
         <w:t xml:space="preserve"> Para pelaku yang sering melakukan </w:t>
       </w:r>
-      <w:del w:id="395" w:author="NIZAR" w:date="2023-05-25T09:09:00Z">
+      <w:del w:id="422" w:author="NIZAR" w:date="2023-05-25T09:09:00Z">
         <w:r>
           <w:rPr>
             <w:rFonts w:ascii="Times New Roman" w:eastAsia="Times New Roman" w:hAnsi="Times New Roman" w:cs="Times New Roman"/>
@@ -10047,7 +10221,7 @@
         </w:rPr>
         <w:t xml:space="preserve">Perilaku </w:t>
       </w:r>
-      <w:del w:id="396" w:author="NIZAR" w:date="2023-05-25T09:09:00Z">
+      <w:del w:id="423" w:author="NIZAR" w:date="2023-05-25T09:09:00Z">
         <w:r>
           <w:rPr>
             <w:rFonts w:ascii="Times New Roman" w:eastAsia="Times New Roman" w:hAnsi="Times New Roman" w:cs="Times New Roman"/>
@@ -10073,9 +10247,18 @@
           <w:sz w:val="24"/>
           <w:szCs w:val="24"/>
         </w:rPr>
-        <w:t xml:space="preserve"> ini dapat terjadi diakibatkan beberapa faktor seperti, lingkungan sosial (sekolah, rumah), harmonisasi dalam keluarga, kebutuhan, keinginan dan kepercayaan diri yang kurang terhadap kemampuan ataupun individu secara keseluruhan. Ada dua jenis dalam </w:t>
-      </w:r>
-      <w:del w:id="397" w:author="NIZAR" w:date="2023-05-25T09:09:00Z">
+        <w:t xml:space="preserve"> ini dapat terjadi diakibatkan beberapa faktor seperti, lingkungan sosial (sekolah, rumah), harmonisasi dalam keluarga, kebutuhan, keinginan dan kepercayaan diri yang kurang terhadap </w:t>
+      </w:r>
+      <w:r>
+        <w:rPr>
+          <w:rFonts w:ascii="Times New Roman" w:eastAsia="Times New Roman" w:hAnsi="Times New Roman" w:cs="Times New Roman"/>
+          <w:sz w:val="24"/>
+          <w:szCs w:val="24"/>
+        </w:rPr>
+        <w:lastRenderedPageBreak/>
+        <w:t xml:space="preserve">kemampuan ataupun individu secara keseluruhan. Ada dua jenis dalam </w:t>
+      </w:r>
+      <w:del w:id="424" w:author="NIZAR" w:date="2023-05-25T09:09:00Z">
         <w:r>
           <w:rPr>
             <w:rFonts w:ascii="Times New Roman" w:eastAsia="Times New Roman" w:hAnsi="Times New Roman" w:cs="Times New Roman"/>
@@ -10103,7 +10286,7 @@
         </w:rPr>
         <w:t xml:space="preserve">, pertama, </w:t>
       </w:r>
-      <w:del w:id="398" w:author="NIZAR" w:date="2023-05-25T09:09:00Z">
+      <w:del w:id="425" w:author="NIZAR" w:date="2023-05-25T09:09:00Z">
         <w:r>
           <w:rPr>
             <w:rFonts w:ascii="Times New Roman" w:eastAsia="Times New Roman" w:hAnsi="Times New Roman" w:cs="Times New Roman"/>
@@ -10131,7 +10314,7 @@
         </w:rPr>
         <w:t xml:space="preserve"> fisik merupakan perundungan menyakiti individu lain dengan cara melukai fisiknya (memukul, menampar). Kedua, </w:t>
       </w:r>
-      <w:del w:id="399" w:author="NIZAR" w:date="2023-05-25T09:09:00Z">
+      <w:del w:id="426" w:author="NIZAR" w:date="2023-05-25T09:09:00Z">
         <w:r>
           <w:rPr>
             <w:rFonts w:ascii="Times New Roman" w:eastAsia="Times New Roman" w:hAnsi="Times New Roman" w:cs="Times New Roman"/>
@@ -10157,16 +10340,7 @@
           <w:sz w:val="24"/>
           <w:szCs w:val="24"/>
         </w:rPr>
-        <w:t xml:space="preserve"> verbal mental yaitu perundungan </w:t>
-      </w:r>
-      <w:r>
-        <w:rPr>
-          <w:rFonts w:ascii="Times New Roman" w:eastAsia="Times New Roman" w:hAnsi="Times New Roman" w:cs="Times New Roman"/>
-          <w:sz w:val="24"/>
-          <w:szCs w:val="24"/>
-        </w:rPr>
-        <w:lastRenderedPageBreak/>
-        <w:t>menyakiti individu dengan cara mengucapkan kata-kata yang kasar atau bermakna menyakitkan hati secara umum (menghina, fitnah, mempermalukan) dengan dampak yang sangat serius terhadap mental psikologi korban atau dapat dikatakan merusak semangat hidup seseorang dari dalam yang akhirnya korban mengambil keputusan yang tidak masuk akal bagi dirinya (bunuh diri).</w:t>
+        <w:t xml:space="preserve"> verbal mental yaitu perundungan menyakiti individu dengan cara mengucapkan kata-kata yang kasar atau bermakna menyakitkan hati secara umum (menghina, fitnah, mempermalukan) dengan dampak yang sangat serius terhadap mental psikologi korban atau dapat dikatakan merusak semangat hidup seseorang dari dalam yang akhirnya korban mengambil keputusan yang tidak masuk akal bagi dirinya (bunuh diri).</w:t>
       </w:r>
       <w:r>
         <w:rPr>
@@ -10223,11 +10397,11 @@
       <w:pPr>
         <w:pStyle w:val="Heading3"/>
       </w:pPr>
-      <w:bookmarkStart w:id="400" w:name="_Toc136518899"/>
+      <w:bookmarkStart w:id="427" w:name="_Toc136518899"/>
       <w:r>
         <w:t>Serial Drama Korea</w:t>
       </w:r>
-      <w:bookmarkEnd w:id="400"/>
+      <w:bookmarkEnd w:id="427"/>
     </w:p>
     <w:p>
       <w:pPr>
@@ -10238,11 +10412,11 @@
           <w:sz w:val="24"/>
           <w:szCs w:val="24"/>
         </w:rPr>
-        <w:pPrChange w:id="401" w:author="NIZAR" w:date="2023-05-23T12:25:00Z">
+        <w:pPrChange w:id="428" w:author="NIZAR" w:date="2023-05-23T12:25:00Z">
           <w:pPr/>
         </w:pPrChange>
       </w:pPr>
-      <w:commentRangeStart w:id="402"/>
+      <w:commentRangeStart w:id="429"/>
       <w:r>
         <w:rPr>
           <w:rFonts w:ascii="Times New Roman" w:eastAsia="Times New Roman" w:hAnsi="Times New Roman" w:cs="Times New Roman"/>
@@ -10316,14 +10490,14 @@
         </w:rPr>
         <w:t xml:space="preserve"> </w:t>
       </w:r>
-      <w:commentRangeEnd w:id="402"/>
-      <w:r>
-        <w:rPr>
-          <w:rFonts w:ascii="Times New Roman" w:eastAsia="Times New Roman" w:hAnsi="Times New Roman" w:cs="Times New Roman"/>
-          <w:sz w:val="24"/>
-          <w:szCs w:val="24"/>
-        </w:rPr>
-        <w:commentReference w:id="402"/>
+      <w:commentRangeEnd w:id="429"/>
+      <w:r>
+        <w:rPr>
+          <w:rFonts w:ascii="Times New Roman" w:eastAsia="Times New Roman" w:hAnsi="Times New Roman" w:cs="Times New Roman"/>
+          <w:sz w:val="24"/>
+          <w:szCs w:val="24"/>
+        </w:rPr>
+        <w:commentReference w:id="429"/>
       </w:r>
     </w:p>
     <w:p>
@@ -10335,11 +10509,11 @@
           <w:sz w:val="24"/>
           <w:szCs w:val="24"/>
         </w:rPr>
-        <w:pPrChange w:id="403" w:author="NIZAR" w:date="2023-05-23T12:25:00Z">
+        <w:pPrChange w:id="430" w:author="NIZAR" w:date="2023-05-23T12:25:00Z">
           <w:pPr/>
         </w:pPrChange>
       </w:pPr>
-      <w:ins w:id="404" w:author="NIZAR" w:date="2023-05-23T12:18:00Z">
+      <w:ins w:id="431" w:author="NIZAR" w:date="2023-05-23T12:18:00Z">
         <w:r>
           <w:rPr>
             <w:rFonts w:ascii="Times New Roman" w:eastAsia="Times New Roman" w:hAnsi="Times New Roman" w:cs="Times New Roman"/>
@@ -10349,7 +10523,7 @@
           <w:t>Distribusi digital drama korea yang</w:t>
         </w:r>
       </w:ins>
-      <w:ins w:id="405" w:author="NIZAR" w:date="2023-05-23T12:19:00Z">
+      <w:ins w:id="432" w:author="NIZAR" w:date="2023-05-23T12:19:00Z">
         <w:r>
           <w:rPr>
             <w:rFonts w:ascii="Times New Roman" w:eastAsia="Times New Roman" w:hAnsi="Times New Roman" w:cs="Times New Roman"/>
@@ -10359,7 +10533,7 @@
           <w:t xml:space="preserve"> sangat masif</w:t>
         </w:r>
       </w:ins>
-      <w:ins w:id="406" w:author="NIZAR" w:date="2023-05-23T12:21:00Z">
+      <w:ins w:id="433" w:author="NIZAR" w:date="2023-05-23T12:21:00Z">
         <w:r>
           <w:rPr>
             <w:rFonts w:ascii="Times New Roman" w:eastAsia="Times New Roman" w:hAnsi="Times New Roman" w:cs="Times New Roman"/>
@@ -10369,7 +10543,7 @@
           <w:t xml:space="preserve"> kemudahan akses</w:t>
         </w:r>
       </w:ins>
-      <w:ins w:id="407" w:author="NIZAR" w:date="2023-05-23T12:23:00Z">
+      <w:ins w:id="434" w:author="NIZAR" w:date="2023-05-23T12:23:00Z">
         <w:r>
           <w:rPr>
             <w:rFonts w:ascii="Times New Roman" w:eastAsia="Times New Roman" w:hAnsi="Times New Roman" w:cs="Times New Roman"/>
@@ -10379,7 +10553,7 @@
           <w:t xml:space="preserve"> serta audio visual yang menyentuh hati penonton</w:t>
         </w:r>
       </w:ins>
-      <w:ins w:id="408" w:author="NIZAR" w:date="2023-05-23T12:19:00Z">
+      <w:ins w:id="435" w:author="NIZAR" w:date="2023-05-23T12:19:00Z">
         <w:r>
           <w:rPr>
             <w:rFonts w:ascii="Times New Roman" w:eastAsia="Times New Roman" w:hAnsi="Times New Roman" w:cs="Times New Roman"/>
@@ -10389,7 +10563,7 @@
           <w:t xml:space="preserve">, </w:t>
         </w:r>
       </w:ins>
-      <w:ins w:id="409" w:author="NIZAR" w:date="2023-05-23T12:21:00Z">
+      <w:ins w:id="436" w:author="NIZAR" w:date="2023-05-23T12:21:00Z">
         <w:r>
           <w:rPr>
             <w:rFonts w:ascii="Times New Roman" w:eastAsia="Times New Roman" w:hAnsi="Times New Roman" w:cs="Times New Roman"/>
@@ -10399,7 +10573,7 @@
           <w:t>memengaruhi bertambahnya an</w:t>
         </w:r>
       </w:ins>
-      <w:ins w:id="410" w:author="NIZAR" w:date="2023-05-23T12:22:00Z">
+      <w:ins w:id="437" w:author="NIZAR" w:date="2023-05-23T12:22:00Z">
         <w:r>
           <w:rPr>
             <w:rFonts w:ascii="Times New Roman" w:eastAsia="Times New Roman" w:hAnsi="Times New Roman" w:cs="Times New Roman"/>
@@ -10409,7 +10583,7 @@
           <w:t xml:space="preserve">tusiasme masyarakat </w:t>
         </w:r>
       </w:ins>
-      <w:ins w:id="411" w:author="NIZAR" w:date="2023-05-23T12:24:00Z">
+      <w:ins w:id="438" w:author="NIZAR" w:date="2023-05-23T12:24:00Z">
         <w:r>
           <w:rPr>
             <w:rFonts w:ascii="Times New Roman" w:eastAsia="Times New Roman" w:hAnsi="Times New Roman" w:cs="Times New Roman"/>
@@ -10435,13 +10609,13 @@
       <w:pPr>
         <w:pStyle w:val="Heading2"/>
       </w:pPr>
-      <w:del w:id="412" w:author="NIZAR" w:date="2023-05-31T20:20:00Z">
+      <w:del w:id="439" w:author="NIZAR" w:date="2023-05-31T20:20:00Z">
         <w:r>
           <w:delText xml:space="preserve">Kajian </w:delText>
         </w:r>
       </w:del>
-      <w:bookmarkStart w:id="413" w:name="_Toc136518900"/>
-      <w:ins w:id="414" w:author="NIZAR" w:date="2023-05-31T20:20:00Z">
+      <w:bookmarkStart w:id="440" w:name="_Toc136518900"/>
+      <w:ins w:id="441" w:author="NIZAR" w:date="2023-05-31T20:20:00Z">
         <w:r>
           <w:t>Penelitian</w:t>
         </w:r>
@@ -10452,7 +10626,7 @@
       <w:r>
         <w:t>Terdahulu</w:t>
       </w:r>
-      <w:bookmarkEnd w:id="413"/>
+      <w:bookmarkEnd w:id="440"/>
     </w:p>
     <w:p>
       <w:pPr>
@@ -10477,7 +10651,7 @@
         </w:rPr>
         <w:t>Ardi Nasrullah Farikhi tahun 2023, Analisis Semiotika John Fiske Tentang Cyber</w:t>
       </w:r>
-      <w:del w:id="415" w:author="NIZAR" w:date="2023-05-25T09:09:00Z">
+      <w:del w:id="442" w:author="NIZAR" w:date="2023-05-25T09:09:00Z">
         <w:r>
           <w:rPr>
             <w:rFonts w:ascii="Times New Roman" w:hAnsi="Times New Roman" w:cs="Times New Roman"/>
@@ -10505,7 +10679,7 @@
         </w:rPr>
         <w:t xml:space="preserve"> Pada Remaja Dalam Film Unfriended (John Fiske's Semiotic Analysis Of Cyber</w:t>
       </w:r>
-      <w:del w:id="416" w:author="NIZAR" w:date="2023-05-25T09:09:00Z">
+      <w:del w:id="443" w:author="NIZAR" w:date="2023-05-25T09:09:00Z">
         <w:r>
           <w:rPr>
             <w:rFonts w:ascii="Times New Roman" w:hAnsi="Times New Roman" w:cs="Times New Roman"/>
@@ -10533,7 +10707,7 @@
         </w:rPr>
         <w:t xml:space="preserve"> In Adolescents In Unfriended Film). Penelitian ini berjenis </w:t>
       </w:r>
-      <w:commentRangeStart w:id="417"/>
+      <w:commentRangeStart w:id="444"/>
       <w:r>
         <w:rPr>
           <w:rFonts w:ascii="Times New Roman" w:hAnsi="Times New Roman" w:cs="Times New Roman"/>
@@ -10542,7 +10716,7 @@
         </w:rPr>
         <w:t xml:space="preserve">jurnal  </w:t>
       </w:r>
-      <w:commentRangeEnd w:id="417"/>
+      <w:commentRangeEnd w:id="444"/>
       <w:r>
         <w:rPr>
           <w:rStyle w:val="CommentReference"/>
@@ -10550,7 +10724,7 @@
           <w:sz w:val="24"/>
           <w:szCs w:val="24"/>
         </w:rPr>
-        <w:commentReference w:id="417"/>
+        <w:commentReference w:id="444"/>
       </w:r>
       <w:r>
         <w:rPr>
@@ -10560,7 +10734,7 @@
         </w:rPr>
         <w:t xml:space="preserve">dengan metode analisis yang digunakan yaitu analisis semiotik </w:t>
       </w:r>
-      <w:commentRangeStart w:id="418"/>
+      <w:commentRangeStart w:id="445"/>
       <w:r>
         <w:rPr>
           <w:rFonts w:ascii="Times New Roman" w:hAnsi="Times New Roman" w:cs="Times New Roman"/>
@@ -10569,7 +10743,7 @@
         </w:rPr>
         <w:t>model John Fiske</w:t>
       </w:r>
-      <w:commentRangeEnd w:id="418"/>
+      <w:commentRangeEnd w:id="445"/>
       <w:r>
         <w:rPr>
           <w:rStyle w:val="CommentReference"/>
@@ -10577,7 +10751,7 @@
           <w:sz w:val="24"/>
           <w:szCs w:val="24"/>
         </w:rPr>
-        <w:commentReference w:id="418"/>
+        <w:commentReference w:id="445"/>
       </w:r>
       <w:r>
         <w:rPr>
@@ -10587,7 +10761,7 @@
         </w:rPr>
         <w:t xml:space="preserve">. </w:t>
       </w:r>
-      <w:commentRangeStart w:id="419"/>
+      <w:commentRangeStart w:id="446"/>
       <w:r>
         <w:rPr>
           <w:rFonts w:ascii="Times New Roman" w:hAnsi="Times New Roman" w:cs="Times New Roman"/>
@@ -10596,7 +10770,7 @@
         </w:rPr>
         <w:t xml:space="preserve">Hasil </w:t>
       </w:r>
-      <w:commentRangeEnd w:id="419"/>
+      <w:commentRangeEnd w:id="446"/>
       <w:r>
         <w:rPr>
           <w:rStyle w:val="CommentReference"/>
@@ -10604,7 +10778,7 @@
           <w:sz w:val="24"/>
           <w:szCs w:val="24"/>
         </w:rPr>
-        <w:commentReference w:id="419"/>
+        <w:commentReference w:id="446"/>
       </w:r>
       <w:r>
         <w:rPr>
@@ -10614,7 +10788,7 @@
         </w:rPr>
         <w:t xml:space="preserve">penelitian ini menunjukan salah satu jenis </w:t>
       </w:r>
-      <w:del w:id="420" w:author="NIZAR" w:date="2023-05-25T09:09:00Z">
+      <w:del w:id="447" w:author="NIZAR" w:date="2023-05-25T09:09:00Z">
         <w:r>
           <w:rPr>
             <w:rFonts w:ascii="Times New Roman" w:hAnsi="Times New Roman" w:cs="Times New Roman"/>
@@ -10651,7 +10825,7 @@
         </w:rPr>
         <w:t>cyber</w:t>
       </w:r>
-      <w:del w:id="421" w:author="NIZAR" w:date="2023-05-25T09:09:00Z">
+      <w:del w:id="448" w:author="NIZAR" w:date="2023-05-25T09:09:00Z">
         <w:r>
           <w:rPr>
             <w:rFonts w:ascii="Times New Roman" w:hAnsi="Times New Roman" w:cs="Times New Roman"/>
@@ -10679,7 +10853,7 @@
         </w:rPr>
         <w:t xml:space="preserve"> menjadi masalah sosial yang didukung dengan kemajuan teknologi serta menjadi masalah nyata mengintai bagi remaja. </w:t>
       </w:r>
-      <w:commentRangeStart w:id="422"/>
+      <w:commentRangeStart w:id="449"/>
       <w:r>
         <w:rPr>
           <w:rFonts w:ascii="Times New Roman" w:hAnsi="Times New Roman" w:cs="Times New Roman"/>
@@ -10688,7 +10862,7 @@
         </w:rPr>
         <w:t xml:space="preserve">Beda </w:t>
       </w:r>
-      <w:commentRangeEnd w:id="422"/>
+      <w:commentRangeEnd w:id="449"/>
       <w:r>
         <w:rPr>
           <w:rStyle w:val="CommentReference"/>
@@ -10696,7 +10870,7 @@
           <w:sz w:val="24"/>
           <w:szCs w:val="24"/>
         </w:rPr>
-        <w:commentReference w:id="422"/>
+        <w:commentReference w:id="449"/>
       </w:r>
       <w:r>
         <w:rPr>
@@ -10773,7 +10947,7 @@
           <w:sz w:val="24"/>
           <w:szCs w:val="24"/>
         </w:rPr>
-        <w:pPrChange w:id="423" w:author="NIZAR" w:date="2023-05-23T21:00:00Z">
+        <w:pPrChange w:id="450" w:author="NIZAR" w:date="2023-05-23T21:00:00Z">
           <w:pPr>
             <w:pStyle w:val="ListParagraph"/>
             <w:numPr>
@@ -10784,7 +10958,7 @@
           </w:pPr>
         </w:pPrChange>
       </w:pPr>
-      <w:del w:id="424" w:author="NIZAR" w:date="2023-05-23T21:17:00Z">
+      <w:del w:id="451" w:author="NIZAR" w:date="2023-05-23T21:17:00Z">
         <w:r>
           <w:rPr>
             <w:rFonts w:ascii="Times New Roman" w:hAnsi="Times New Roman" w:cs="Times New Roman"/>
@@ -10825,7 +10999,96 @@
             <w:sz w:val="24"/>
             <w:szCs w:val="24"/>
           </w:rPr>
-          <w:delText xml:space="preserve"> dalam sinema Amerika modern yang spesifik antara tahun 1992 sampai 2020 (termasuk analisis stereotip, analisis ideologis, analisis plot, analisis karakter, dll), Hasil dari penelitian ini menunjukan bahwa produksi film </w:delText>
+          <w:delText xml:space="preserve"> dalam sinema Amerika modern yang spesifik antara tahun 1992 sampai 2020 (termasuk analisis stereotip, analisis ideologis, analisis plot, analisis karakter, dll), Hasil dari penelitian ini menunjukan bahwa produksi film modern Amerika Serikat, yang terkait dengan bidang penelitian, menciptakan suatu gambaran dunia yang penuh dengan </w:delText>
+        </w:r>
+      </w:del>
+      <w:del w:id="452" w:author="NIZAR" w:date="2023-05-25T09:09:00Z">
+        <w:r>
+          <w:rPr>
+            <w:rFonts w:ascii="Times New Roman" w:hAnsi="Times New Roman" w:cs="Times New Roman"/>
+            <w:i/>
+            <w:sz w:val="24"/>
+            <w:szCs w:val="24"/>
+          </w:rPr>
+          <w:delText>bullying</w:delText>
+        </w:r>
+      </w:del>
+      <w:r>
+        <w:rPr>
+          <w:rFonts w:ascii="Times New Roman" w:hAnsi="Times New Roman" w:cs="Times New Roman"/>
+          <w:i/>
+          <w:sz w:val="24"/>
+          <w:szCs w:val="24"/>
+        </w:rPr>
+        <w:t>bullying</w:t>
+      </w:r>
+      <w:del w:id="453" w:author="NIZAR" w:date="2023-05-23T21:17:00Z">
+        <w:r>
+          <w:rPr>
+            <w:rFonts w:ascii="Times New Roman" w:hAnsi="Times New Roman" w:cs="Times New Roman"/>
+            <w:sz w:val="24"/>
+            <w:szCs w:val="24"/>
+          </w:rPr>
+          <w:delText>, serangan bersenjata, yang dipicu oleh berbagai motif seperti balas dendam, persaingan, penghinaan, penegasan diri, dll.</w:delText>
+        </w:r>
+        <w:r>
+          <w:rPr>
+            <w:rFonts w:ascii="Times New Roman" w:hAnsi="Times New Roman" w:cs="Times New Roman"/>
+            <w:sz w:val="24"/>
+            <w:szCs w:val="24"/>
+          </w:rPr>
+          <w:br/>
+        </w:r>
+      </w:del>
+      <w:commentRangeStart w:id="454"/>
+      <w:ins w:id="455" w:author="NIZAR" w:date="2023-05-23T21:00:00Z">
+        <w:r>
+          <w:rPr>
+            <w:rFonts w:ascii="Times New Roman" w:hAnsi="Times New Roman" w:cs="Times New Roman"/>
+            <w:sz w:val="24"/>
+            <w:szCs w:val="24"/>
+          </w:rPr>
+          <w:t>Olga Gorbatkova, Anastasia Katrich tahun 2020. Representation of the Concept "School Violence" in the Mirror of Contemporary American Cinema (1992–2020).</w:t>
+        </w:r>
+      </w:ins>
+      <w:ins w:id="456" w:author="NIZAR" w:date="2023-05-23T21:07:00Z">
+        <w:r>
+          <w:rPr>
+            <w:rFonts w:ascii="Times New Roman" w:hAnsi="Times New Roman" w:cs="Times New Roman"/>
+            <w:sz w:val="24"/>
+            <w:szCs w:val="24"/>
+          </w:rPr>
+          <w:t xml:space="preserve"> Penelitian ini berjenis jurnal </w:t>
+        </w:r>
+      </w:ins>
+      <w:ins w:id="457" w:author="NIZAR" w:date="2023-05-23T21:09:00Z">
+        <w:r>
+          <w:rPr>
+            <w:rFonts w:ascii="Times New Roman" w:hAnsi="Times New Roman" w:cs="Times New Roman"/>
+            <w:sz w:val="24"/>
+            <w:szCs w:val="24"/>
+          </w:rPr>
+          <w:t xml:space="preserve">dengan analisis hermeneutik teks media. Pembahasan </w:t>
+        </w:r>
+      </w:ins>
+      <w:ins w:id="458" w:author="NIZAR" w:date="2023-05-23T21:11:00Z">
+        <w:r>
+          <w:rPr>
+            <w:rFonts w:ascii="Times New Roman" w:hAnsi="Times New Roman" w:cs="Times New Roman"/>
+            <w:sz w:val="24"/>
+            <w:szCs w:val="24"/>
+          </w:rPr>
+          <w:t>dalam penelitian ini yaitu tentang represetasi perilaku kekerasan sekolah</w:t>
+        </w:r>
+      </w:ins>
+      <w:ins w:id="459" w:author="NIZAR" w:date="2023-05-23T21:14:00Z">
+        <w:r>
+          <w:rPr>
+            <w:rFonts w:ascii="Times New Roman" w:hAnsi="Times New Roman" w:cs="Times New Roman"/>
+            <w:sz w:val="24"/>
+            <w:szCs w:val="24"/>
+          </w:rPr>
+          <w:t xml:space="preserve"> pada sinema Amerika rentang tahun </w:t>
         </w:r>
         <w:r>
           <w:rPr>
@@ -10834,20 +11097,50 @@
             <w:szCs w:val="24"/>
           </w:rPr>
           <w:lastRenderedPageBreak/>
-          <w:delText xml:space="preserve">modern Amerika Serikat, yang terkait dengan bidang penelitian, menciptakan suatu gambaran dunia yang penuh dengan </w:delText>
+          <w:t>1992-2020</w:t>
+        </w:r>
+      </w:ins>
+      <w:ins w:id="460" w:author="NIZAR" w:date="2023-05-23T21:11:00Z">
+        <w:r>
+          <w:rPr>
+            <w:rFonts w:ascii="Times New Roman" w:hAnsi="Times New Roman" w:cs="Times New Roman"/>
+            <w:sz w:val="24"/>
+            <w:szCs w:val="24"/>
+          </w:rPr>
+          <w:t xml:space="preserve">. Analisis dilakukan terhadap beberapa aspek seperti, </w:t>
+        </w:r>
+      </w:ins>
+      <w:ins w:id="461" w:author="NIZAR" w:date="2023-05-23T21:13:00Z">
+        <w:r>
+          <w:rPr>
+            <w:rFonts w:ascii="Times New Roman" w:hAnsi="Times New Roman" w:cs="Times New Roman"/>
+            <w:sz w:val="24"/>
+            <w:szCs w:val="24"/>
+          </w:rPr>
+          <w:t>plot dan karakter.</w:t>
+        </w:r>
+      </w:ins>
+      <w:ins w:id="462" w:author="NIZAR" w:date="2023-05-23T21:15:00Z">
+        <w:r>
+          <w:rPr>
+            <w:rFonts w:ascii="Times New Roman" w:hAnsi="Times New Roman" w:cs="Times New Roman"/>
+            <w:sz w:val="24"/>
+            <w:szCs w:val="24"/>
+          </w:rPr>
+          <w:t xml:space="preserve"> Hasil dari penelitian ini menujukkan bahwa tindakan </w:t>
+        </w:r>
+      </w:ins>
+      <w:del w:id="463" w:author="NIZAR" w:date="2023-05-25T09:09:00Z">
+        <w:r>
+          <w:rPr>
+            <w:rFonts w:ascii="Times New Roman" w:hAnsi="Times New Roman" w:cs="Times New Roman"/>
+            <w:i/>
+            <w:sz w:val="24"/>
+            <w:szCs w:val="24"/>
+          </w:rPr>
+          <w:delText>bullying</w:delText>
         </w:r>
       </w:del>
-      <w:del w:id="425" w:author="NIZAR" w:date="2023-05-25T09:09:00Z">
-        <w:r>
-          <w:rPr>
-            <w:rFonts w:ascii="Times New Roman" w:hAnsi="Times New Roman" w:cs="Times New Roman"/>
-            <w:i/>
-            <w:sz w:val="24"/>
-            <w:szCs w:val="24"/>
-          </w:rPr>
-          <w:delText>bullying</w:delText>
-        </w:r>
-      </w:del>
       <w:r>
         <w:rPr>
           <w:rFonts w:ascii="Times New Roman" w:hAnsi="Times New Roman" w:cs="Times New Roman"/>
@@ -10857,126 +11150,7 @@
         </w:rPr>
         <w:t>bullying</w:t>
       </w:r>
-      <w:del w:id="426" w:author="NIZAR" w:date="2023-05-23T21:17:00Z">
-        <w:r>
-          <w:rPr>
-            <w:rFonts w:ascii="Times New Roman" w:hAnsi="Times New Roman" w:cs="Times New Roman"/>
-            <w:sz w:val="24"/>
-            <w:szCs w:val="24"/>
-          </w:rPr>
-          <w:delText>, serangan bersenjata, yang dipicu oleh berbagai motif seperti balas dendam, persaingan, penghinaan, penegasan diri, dll.</w:delText>
-        </w:r>
-        <w:r>
-          <w:rPr>
-            <w:rFonts w:ascii="Times New Roman" w:hAnsi="Times New Roman" w:cs="Times New Roman"/>
-            <w:sz w:val="24"/>
-            <w:szCs w:val="24"/>
-          </w:rPr>
-          <w:br/>
-        </w:r>
-      </w:del>
-      <w:commentRangeStart w:id="427"/>
-      <w:ins w:id="428" w:author="NIZAR" w:date="2023-05-23T21:00:00Z">
-        <w:r>
-          <w:rPr>
-            <w:rFonts w:ascii="Times New Roman" w:hAnsi="Times New Roman" w:cs="Times New Roman"/>
-            <w:sz w:val="24"/>
-            <w:szCs w:val="24"/>
-          </w:rPr>
-          <w:t>Olga Gorbatkova, Anastasia Katrich tahun 2020. Representation of the Concept "School Violence" in the Mirror of Contemporary American Cinema (1992–2020).</w:t>
-        </w:r>
-      </w:ins>
-      <w:ins w:id="429" w:author="NIZAR" w:date="2023-05-23T21:07:00Z">
-        <w:r>
-          <w:rPr>
-            <w:rFonts w:ascii="Times New Roman" w:hAnsi="Times New Roman" w:cs="Times New Roman"/>
-            <w:sz w:val="24"/>
-            <w:szCs w:val="24"/>
-          </w:rPr>
-          <w:t xml:space="preserve"> Penelitian ini berjenis jurnal </w:t>
-        </w:r>
-      </w:ins>
-      <w:ins w:id="430" w:author="NIZAR" w:date="2023-05-23T21:09:00Z">
-        <w:r>
-          <w:rPr>
-            <w:rFonts w:ascii="Times New Roman" w:hAnsi="Times New Roman" w:cs="Times New Roman"/>
-            <w:sz w:val="24"/>
-            <w:szCs w:val="24"/>
-          </w:rPr>
-          <w:t xml:space="preserve">dengan analisis hermeneutik teks media. Pembahasan </w:t>
-        </w:r>
-      </w:ins>
-      <w:ins w:id="431" w:author="NIZAR" w:date="2023-05-23T21:11:00Z">
-        <w:r>
-          <w:rPr>
-            <w:rFonts w:ascii="Times New Roman" w:hAnsi="Times New Roman" w:cs="Times New Roman"/>
-            <w:sz w:val="24"/>
-            <w:szCs w:val="24"/>
-          </w:rPr>
-          <w:t>dalam penelitian ini yaitu tentang represetasi perilaku kekerasan sekolah</w:t>
-        </w:r>
-      </w:ins>
-      <w:ins w:id="432" w:author="NIZAR" w:date="2023-05-23T21:14:00Z">
-        <w:r>
-          <w:rPr>
-            <w:rFonts w:ascii="Times New Roman" w:hAnsi="Times New Roman" w:cs="Times New Roman"/>
-            <w:sz w:val="24"/>
-            <w:szCs w:val="24"/>
-          </w:rPr>
-          <w:t xml:space="preserve"> pada sinema Amerika rentang tahun 1992-2020</w:t>
-        </w:r>
-      </w:ins>
-      <w:ins w:id="433" w:author="NIZAR" w:date="2023-05-23T21:11:00Z">
-        <w:r>
-          <w:rPr>
-            <w:rFonts w:ascii="Times New Roman" w:hAnsi="Times New Roman" w:cs="Times New Roman"/>
-            <w:sz w:val="24"/>
-            <w:szCs w:val="24"/>
-          </w:rPr>
-          <w:t xml:space="preserve">. Analisis dilakukan terhadap beberapa aspek seperti, </w:t>
-        </w:r>
-      </w:ins>
-      <w:ins w:id="434" w:author="NIZAR" w:date="2023-05-23T21:13:00Z">
-        <w:r>
-          <w:rPr>
-            <w:rFonts w:ascii="Times New Roman" w:hAnsi="Times New Roman" w:cs="Times New Roman"/>
-            <w:sz w:val="24"/>
-            <w:szCs w:val="24"/>
-          </w:rPr>
-          <w:t>plot dan karakter.</w:t>
-        </w:r>
-      </w:ins>
-      <w:ins w:id="435" w:author="NIZAR" w:date="2023-05-23T21:15:00Z">
-        <w:r>
-          <w:rPr>
-            <w:rFonts w:ascii="Times New Roman" w:hAnsi="Times New Roman" w:cs="Times New Roman"/>
-            <w:sz w:val="24"/>
-            <w:szCs w:val="24"/>
-          </w:rPr>
-          <w:t xml:space="preserve"> Hasil dari penelitian ini menujukkan bahwa tindakan </w:t>
-        </w:r>
-      </w:ins>
-      <w:del w:id="436" w:author="NIZAR" w:date="2023-05-25T09:09:00Z">
-        <w:r>
-          <w:rPr>
-            <w:rFonts w:ascii="Times New Roman" w:hAnsi="Times New Roman" w:cs="Times New Roman"/>
-            <w:i/>
-            <w:sz w:val="24"/>
-            <w:szCs w:val="24"/>
-          </w:rPr>
-          <w:delText>bullying</w:delText>
-        </w:r>
-      </w:del>
-      <w:r>
-        <w:rPr>
-          <w:rFonts w:ascii="Times New Roman" w:hAnsi="Times New Roman" w:cs="Times New Roman"/>
-          <w:i/>
-          <w:sz w:val="24"/>
-          <w:szCs w:val="24"/>
-        </w:rPr>
-        <w:t>bullying</w:t>
-      </w:r>
-      <w:ins w:id="437" w:author="NIZAR" w:date="2023-05-23T21:15:00Z">
+      <w:ins w:id="464" w:author="NIZAR" w:date="2023-05-23T21:15:00Z">
         <w:r>
           <w:rPr>
             <w:rFonts w:ascii="Times New Roman" w:hAnsi="Times New Roman" w:cs="Times New Roman"/>
@@ -10986,7 +11160,7 @@
           <w:t xml:space="preserve"> itu sangatlah fatal yang disebabkan oleh berbagai faktor motif</w:t>
         </w:r>
       </w:ins>
-      <w:ins w:id="438" w:author="NIZAR" w:date="2023-05-23T21:16:00Z">
+      <w:ins w:id="465" w:author="NIZAR" w:date="2023-05-23T21:16:00Z">
         <w:r>
           <w:rPr>
             <w:rFonts w:ascii="Times New Roman" w:hAnsi="Times New Roman" w:cs="Times New Roman"/>
@@ -10996,7 +11170,7 @@
           <w:t xml:space="preserve"> masalah sosial (seperti dendam, kekuasaan, persaingan).</w:t>
         </w:r>
       </w:ins>
-      <w:commentRangeEnd w:id="427"/>
+      <w:commentRangeEnd w:id="454"/>
       <w:r>
         <w:rPr>
           <w:rStyle w:val="CommentReference"/>
@@ -11004,7 +11178,7 @@
           <w:sz w:val="24"/>
           <w:szCs w:val="24"/>
         </w:rPr>
-        <w:commentReference w:id="427"/>
+        <w:commentReference w:id="454"/>
       </w:r>
       <w:r>
         <w:rPr>
@@ -11073,7 +11247,7 @@
           <w:szCs w:val="24"/>
         </w:rPr>
       </w:pPr>
-      <w:ins w:id="439" w:author="NIZAR" w:date="2023-05-24T07:20:00Z">
+      <w:ins w:id="466" w:author="NIZAR" w:date="2023-05-24T07:20:00Z">
         <w:r>
           <w:rPr>
             <w:rFonts w:ascii="Times New Roman" w:hAnsi="Times New Roman" w:cs="Times New Roman"/>
@@ -11091,7 +11265,7 @@
         </w:rPr>
         <w:t xml:space="preserve"> </w:t>
       </w:r>
-      <w:ins w:id="440" w:author="NIZAR" w:date="2023-05-24T07:21:00Z">
+      <w:ins w:id="467" w:author="NIZAR" w:date="2023-05-24T07:21:00Z">
         <w:r>
           <w:rPr>
             <w:rFonts w:ascii="Times New Roman" w:hAnsi="Times New Roman" w:cs="Times New Roman"/>
@@ -11101,7 +11275,7 @@
           <w:t>Tahun</w:t>
         </w:r>
       </w:ins>
-      <w:ins w:id="441" w:author="NIZAR" w:date="2023-05-24T07:22:00Z">
+      <w:ins w:id="468" w:author="NIZAR" w:date="2023-05-24T07:22:00Z">
         <w:r>
           <w:rPr>
             <w:rFonts w:ascii="Times New Roman" w:hAnsi="Times New Roman" w:cs="Times New Roman"/>
@@ -11111,7 +11285,7 @@
           <w:t xml:space="preserve"> 2019</w:t>
         </w:r>
       </w:ins>
-      <w:ins w:id="442" w:author="NIZAR" w:date="2023-05-24T07:21:00Z">
+      <w:ins w:id="469" w:author="NIZAR" w:date="2023-05-24T07:21:00Z">
         <w:r>
           <w:rPr>
             <w:rFonts w:ascii="Times New Roman" w:hAnsi="Times New Roman" w:cs="Times New Roman"/>
@@ -11130,7 +11304,7 @@
         </w:rPr>
         <w:t>Bullying</w:t>
       </w:r>
-      <w:ins w:id="443" w:author="NIZAR" w:date="2023-05-24T07:20:00Z">
+      <w:ins w:id="470" w:author="NIZAR" w:date="2023-05-24T07:20:00Z">
         <w:r>
           <w:rPr>
             <w:rFonts w:ascii="Times New Roman" w:hAnsi="Times New Roman" w:cs="Times New Roman"/>
@@ -11140,7 +11314,7 @@
           <w:t xml:space="preserve"> Dalam Pendidikan (Analisis Semiotika Film Sajen Karya Haqi Ahmad)</w:t>
         </w:r>
       </w:ins>
-      <w:ins w:id="444" w:author="NIZAR" w:date="2023-05-24T07:22:00Z">
+      <w:ins w:id="471" w:author="NIZAR" w:date="2023-05-24T07:22:00Z">
         <w:r>
           <w:rPr>
             <w:rFonts w:ascii="Times New Roman" w:hAnsi="Times New Roman" w:cs="Times New Roman"/>
@@ -11150,7 +11324,7 @@
           <w:t>. Penelitian ini berjenis tesis dengan menggunakan</w:t>
         </w:r>
       </w:ins>
-      <w:ins w:id="445" w:author="NIZAR" w:date="2023-05-24T07:28:00Z">
+      <w:ins w:id="472" w:author="NIZAR" w:date="2023-05-24T07:28:00Z">
         <w:r>
           <w:rPr>
             <w:rFonts w:ascii="Times New Roman" w:hAnsi="Times New Roman" w:cs="Times New Roman"/>
@@ -11160,7 +11334,7 @@
           <w:t xml:space="preserve"> objek sebuah film dan</w:t>
         </w:r>
       </w:ins>
-      <w:ins w:id="446" w:author="NIZAR" w:date="2023-05-24T07:22:00Z">
+      <w:ins w:id="473" w:author="NIZAR" w:date="2023-05-24T07:22:00Z">
         <w:r>
           <w:rPr>
             <w:rFonts w:ascii="Times New Roman" w:hAnsi="Times New Roman" w:cs="Times New Roman"/>
@@ -11170,7 +11344,7 @@
           <w:t xml:space="preserve"> </w:t>
         </w:r>
       </w:ins>
-      <w:ins w:id="447" w:author="NIZAR" w:date="2023-05-24T07:23:00Z">
+      <w:ins w:id="474" w:author="NIZAR" w:date="2023-05-24T07:23:00Z">
         <w:r>
           <w:rPr>
             <w:rFonts w:ascii="Times New Roman" w:hAnsi="Times New Roman" w:cs="Times New Roman"/>
@@ -11180,7 +11354,7 @@
           <w:t>pendekatan kualitatif deksriptif analisis semiotika Charles Sanders Pierce</w:t>
         </w:r>
       </w:ins>
-      <w:ins w:id="448" w:author="NIZAR" w:date="2023-05-24T07:24:00Z">
+      <w:ins w:id="475" w:author="NIZAR" w:date="2023-05-24T07:24:00Z">
         <w:r>
           <w:rPr>
             <w:rFonts w:ascii="Times New Roman" w:hAnsi="Times New Roman" w:cs="Times New Roman"/>
@@ -11190,7 +11364,7 @@
           <w:t xml:space="preserve"> dengan hasil penelitian </w:t>
         </w:r>
       </w:ins>
-      <w:ins w:id="449" w:author="NIZAR" w:date="2023-05-24T07:25:00Z">
+      <w:ins w:id="476" w:author="NIZAR" w:date="2023-05-24T07:25:00Z">
         <w:r>
           <w:rPr>
             <w:rFonts w:ascii="Times New Roman" w:hAnsi="Times New Roman" w:cs="Times New Roman"/>
@@ -11200,7 +11374,7 @@
           <w:t xml:space="preserve">menunjukan </w:t>
         </w:r>
       </w:ins>
-      <w:del w:id="450" w:author="NIZAR" w:date="2023-05-25T09:09:00Z">
+      <w:del w:id="477" w:author="NIZAR" w:date="2023-05-25T09:09:00Z">
         <w:r>
           <w:rPr>
             <w:rFonts w:ascii="Times New Roman" w:hAnsi="Times New Roman" w:cs="Times New Roman"/>
@@ -11220,7 +11394,7 @@
         </w:rPr>
         <w:t>bullying</w:t>
       </w:r>
-      <w:ins w:id="451" w:author="NIZAR" w:date="2023-05-24T07:25:00Z">
+      <w:ins w:id="478" w:author="NIZAR" w:date="2023-05-24T07:25:00Z">
         <w:r>
           <w:rPr>
             <w:rFonts w:ascii="Times New Roman" w:hAnsi="Times New Roman" w:cs="Times New Roman"/>
@@ -11230,7 +11404,7 @@
           <w:t xml:space="preserve"> yang umum terjadi di sekolah seperti kekeran fisik, ejekan, dan hinaan dengan </w:t>
         </w:r>
       </w:ins>
-      <w:ins w:id="452" w:author="NIZAR" w:date="2023-05-24T07:26:00Z">
+      <w:ins w:id="479" w:author="NIZAR" w:date="2023-05-24T07:26:00Z">
         <w:r>
           <w:rPr>
             <w:rFonts w:ascii="Times New Roman" w:hAnsi="Times New Roman" w:cs="Times New Roman"/>
@@ -11240,7 +11414,7 @@
           <w:t xml:space="preserve">dilihat </w:t>
         </w:r>
       </w:ins>
-      <w:ins w:id="453" w:author="NIZAR" w:date="2023-05-24T07:25:00Z">
+      <w:ins w:id="480" w:author="NIZAR" w:date="2023-05-24T07:25:00Z">
         <w:r>
           <w:rPr>
             <w:rFonts w:ascii="Times New Roman" w:hAnsi="Times New Roman" w:cs="Times New Roman"/>
@@ -11250,7 +11424,7 @@
           <w:t>menggunakan</w:t>
         </w:r>
       </w:ins>
-      <w:ins w:id="454" w:author="NIZAR" w:date="2023-05-24T07:26:00Z">
+      <w:ins w:id="481" w:author="NIZAR" w:date="2023-05-24T07:26:00Z">
         <w:r>
           <w:rPr>
             <w:rFonts w:ascii="Times New Roman" w:hAnsi="Times New Roman" w:cs="Times New Roman"/>
@@ -11260,7 +11434,7 @@
           <w:t xml:space="preserve"> beberapa</w:t>
         </w:r>
       </w:ins>
-      <w:ins w:id="455" w:author="NIZAR" w:date="2023-05-24T07:25:00Z">
+      <w:ins w:id="482" w:author="NIZAR" w:date="2023-05-24T07:25:00Z">
         <w:r>
           <w:rPr>
             <w:rFonts w:ascii="Times New Roman" w:hAnsi="Times New Roman" w:cs="Times New Roman"/>
@@ -11336,7 +11510,7 @@
           <w:sz w:val="24"/>
           <w:szCs w:val="24"/>
         </w:rPr>
-        <w:pPrChange w:id="456" w:author="NIZAR" w:date="2023-05-24T08:19:00Z">
+        <w:pPrChange w:id="483" w:author="NIZAR" w:date="2023-05-24T08:19:00Z">
           <w:pPr>
             <w:pStyle w:val="ListParagraph"/>
             <w:numPr>
@@ -11348,8 +11522,8 @@
           </w:pPr>
         </w:pPrChange>
       </w:pPr>
-      <w:commentRangeStart w:id="457"/>
-      <w:ins w:id="458" w:author="NIZAR" w:date="2023-05-24T08:16:00Z">
+      <w:commentRangeStart w:id="484"/>
+      <w:ins w:id="485" w:author="NIZAR" w:date="2023-05-24T08:16:00Z">
         <w:r>
           <w:rPr>
             <w:rFonts w:ascii="Times New Roman" w:hAnsi="Times New Roman" w:cs="Times New Roman"/>
@@ -11368,7 +11542,7 @@
         </w:rPr>
         <w:t>Bullying</w:t>
       </w:r>
-      <w:ins w:id="459" w:author="NIZAR" w:date="2023-05-24T08:16:00Z">
+      <w:ins w:id="486" w:author="NIZAR" w:date="2023-05-24T08:16:00Z">
         <w:r>
           <w:rPr>
             <w:rFonts w:ascii="Times New Roman" w:hAnsi="Times New Roman" w:cs="Times New Roman"/>
@@ -11378,7 +11552,7 @@
           <w:t xml:space="preserve"> dalam Film Joker (Analisis Semiotika Model Roland Barthes)</w:t>
         </w:r>
       </w:ins>
-      <w:ins w:id="460" w:author="NIZAR" w:date="2023-05-24T08:19:00Z">
+      <w:ins w:id="487" w:author="NIZAR" w:date="2023-05-24T08:19:00Z">
         <w:r>
           <w:rPr>
             <w:rFonts w:ascii="Times New Roman" w:hAnsi="Times New Roman" w:cs="Times New Roman"/>
@@ -11388,7 +11562,7 @@
           <w:t xml:space="preserve">. Penelitian ini berjenis skripsi dengan menggunakan analisis semiotika Roland Barthes. </w:t>
         </w:r>
       </w:ins>
-      <w:ins w:id="461" w:author="NIZAR" w:date="2023-05-24T08:20:00Z">
+      <w:ins w:id="488" w:author="NIZAR" w:date="2023-05-24T08:20:00Z">
         <w:r>
           <w:rPr>
             <w:rFonts w:ascii="Times New Roman" w:hAnsi="Times New Roman" w:cs="Times New Roman"/>
@@ -11398,7 +11572,7 @@
           <w:t xml:space="preserve">Subjek yang digunakan dalam penelitian ini yaitu sebuah film berjudul Joker yang berbeda dengan peneliti yaitu menggunakan </w:t>
         </w:r>
       </w:ins>
-      <w:ins w:id="462" w:author="NIZAR" w:date="2023-05-24T08:21:00Z">
+      <w:ins w:id="489" w:author="NIZAR" w:date="2023-05-24T08:21:00Z">
         <w:r>
           <w:rPr>
             <w:rFonts w:ascii="Times New Roman" w:hAnsi="Times New Roman" w:cs="Times New Roman"/>
@@ -11417,7 +11591,7 @@
         </w:rPr>
         <w:t>Bullying</w:t>
       </w:r>
-      <w:ins w:id="463" w:author="NIZAR" w:date="2023-05-24T08:22:00Z">
+      <w:ins w:id="490" w:author="NIZAR" w:date="2023-05-24T08:22:00Z">
         <w:r>
           <w:rPr>
             <w:rFonts w:ascii="Times New Roman" w:hAnsi="Times New Roman" w:cs="Times New Roman"/>
@@ -11427,7 +11601,7 @@
           <w:t xml:space="preserve"> yang dialkukan yaitu </w:t>
         </w:r>
       </w:ins>
-      <w:del w:id="464" w:author="NIZAR" w:date="2023-05-25T09:09:00Z">
+      <w:del w:id="491" w:author="NIZAR" w:date="2023-05-25T09:09:00Z">
         <w:r>
           <w:rPr>
             <w:rFonts w:ascii="Times New Roman" w:hAnsi="Times New Roman" w:cs="Times New Roman"/>
@@ -11447,7 +11621,7 @@
         </w:rPr>
         <w:t>bullying</w:t>
       </w:r>
-      <w:ins w:id="465" w:author="NIZAR" w:date="2023-05-24T08:22:00Z">
+      <w:ins w:id="492" w:author="NIZAR" w:date="2023-05-24T08:22:00Z">
         <w:r>
           <w:rPr>
             <w:rFonts w:ascii="Times New Roman" w:hAnsi="Times New Roman" w:cs="Times New Roman"/>
@@ -11457,8 +11631,8 @@
           <w:t xml:space="preserve"> fisik dan verbal dengan menghina dan mengancam.</w:t>
         </w:r>
       </w:ins>
-      <w:commentRangeEnd w:id="457"/>
-      <w:ins w:id="466" w:author="NIZAR" w:date="2023-05-24T08:23:00Z">
+      <w:commentRangeEnd w:id="484"/>
+      <w:ins w:id="493" w:author="NIZAR" w:date="2023-05-24T08:23:00Z">
         <w:r>
           <w:rPr>
             <w:rStyle w:val="CommentReference"/>
@@ -11466,7 +11640,7 @@
             <w:sz w:val="24"/>
             <w:szCs w:val="24"/>
           </w:rPr>
-          <w:commentReference w:id="457"/>
+          <w:commentReference w:id="484"/>
         </w:r>
       </w:ins>
       <w:r>
@@ -11535,7 +11709,7 @@
           <w:sz w:val="24"/>
           <w:szCs w:val="24"/>
         </w:rPr>
-        <w:pPrChange w:id="467" w:author="NIZAR" w:date="2023-05-24T08:40:00Z">
+        <w:pPrChange w:id="494" w:author="NIZAR" w:date="2023-05-24T08:40:00Z">
           <w:pPr>
             <w:pStyle w:val="ListParagraph"/>
             <w:numPr>
@@ -11547,8 +11721,8 @@
           </w:pPr>
         </w:pPrChange>
       </w:pPr>
-      <w:commentRangeStart w:id="468"/>
-      <w:ins w:id="469" w:author="NIZAR" w:date="2023-05-24T08:40:00Z">
+      <w:commentRangeStart w:id="495"/>
+      <w:ins w:id="496" w:author="NIZAR" w:date="2023-05-24T08:40:00Z">
         <w:r>
           <w:rPr>
             <w:rFonts w:ascii="Times New Roman" w:hAnsi="Times New Roman" w:cs="Times New Roman"/>
@@ -11567,7 +11741,7 @@
         </w:rPr>
         <w:t>Bullying</w:t>
       </w:r>
-      <w:ins w:id="470" w:author="NIZAR" w:date="2023-05-24T08:40:00Z">
+      <w:ins w:id="497" w:author="NIZAR" w:date="2023-05-24T08:40:00Z">
         <w:r>
           <w:rPr>
             <w:rFonts w:ascii="Times New Roman" w:hAnsi="Times New Roman" w:cs="Times New Roman"/>
@@ -11577,8 +11751,8 @@
           <w:t xml:space="preserve"> pada Film “My Little Baby, Jaya”. Penelitian </w:t>
         </w:r>
       </w:ins>
-      <w:commentRangeEnd w:id="468"/>
-      <w:ins w:id="471" w:author="NIZAR" w:date="2023-05-24T08:41:00Z">
+      <w:commentRangeEnd w:id="495"/>
+      <w:ins w:id="498" w:author="NIZAR" w:date="2023-05-24T08:41:00Z">
         <w:r>
           <w:rPr>
             <w:rStyle w:val="CommentReference"/>
@@ -11586,10 +11760,10 @@
             <w:sz w:val="24"/>
             <w:szCs w:val="24"/>
           </w:rPr>
-          <w:commentReference w:id="468"/>
-        </w:r>
-      </w:ins>
-      <w:ins w:id="472" w:author="NIZAR" w:date="2023-05-24T08:42:00Z">
+          <w:commentReference w:id="495"/>
+        </w:r>
+      </w:ins>
+      <w:ins w:id="499" w:author="NIZAR" w:date="2023-05-24T08:42:00Z">
         <w:r>
           <w:rPr>
             <w:rFonts w:ascii="Times New Roman" w:hAnsi="Times New Roman" w:cs="Times New Roman"/>
@@ -11599,7 +11773,7 @@
           <w:t>ini</w:t>
         </w:r>
       </w:ins>
-      <w:ins w:id="473" w:author="NIZAR" w:date="2023-05-24T08:45:00Z">
+      <w:ins w:id="500" w:author="NIZAR" w:date="2023-05-24T08:45:00Z">
         <w:r>
           <w:rPr>
             <w:rFonts w:ascii="Times New Roman" w:hAnsi="Times New Roman" w:cs="Times New Roman"/>
@@ -11609,7 +11783,7 @@
           <w:t xml:space="preserve"> berjenis skripsi</w:t>
         </w:r>
       </w:ins>
-      <w:ins w:id="474" w:author="NIZAR" w:date="2023-05-24T08:42:00Z">
+      <w:ins w:id="501" w:author="NIZAR" w:date="2023-05-24T08:42:00Z">
         <w:r>
           <w:rPr>
             <w:rFonts w:ascii="Times New Roman" w:hAnsi="Times New Roman" w:cs="Times New Roman"/>
@@ -11619,7 +11793,7 @@
           <w:t xml:space="preserve"> menggunakan pendekatan kualitatif dengan model analisis yang digunakan yaitu analisi</w:t>
         </w:r>
       </w:ins>
-      <w:ins w:id="475" w:author="NIZAR" w:date="2023-05-24T08:44:00Z">
+      <w:ins w:id="502" w:author="NIZAR" w:date="2023-05-24T08:44:00Z">
         <w:r>
           <w:rPr>
             <w:rFonts w:ascii="Times New Roman" w:hAnsi="Times New Roman" w:cs="Times New Roman"/>
@@ -11629,7 +11803,7 @@
           <w:t>s</w:t>
         </w:r>
       </w:ins>
-      <w:ins w:id="476" w:author="NIZAR" w:date="2023-05-24T08:42:00Z">
+      <w:ins w:id="503" w:author="NIZAR" w:date="2023-05-24T08:42:00Z">
         <w:r>
           <w:rPr>
             <w:rFonts w:ascii="Times New Roman" w:hAnsi="Times New Roman" w:cs="Times New Roman"/>
@@ -11639,7 +11813,7 @@
           <w:t xml:space="preserve"> semiotika </w:t>
         </w:r>
       </w:ins>
-      <w:ins w:id="477" w:author="NIZAR" w:date="2023-05-24T08:43:00Z">
+      <w:ins w:id="504" w:author="NIZAR" w:date="2023-05-24T08:43:00Z">
         <w:r>
           <w:rPr>
             <w:rFonts w:ascii="Times New Roman" w:hAnsi="Times New Roman" w:cs="Times New Roman"/>
@@ -11649,7 +11823,7 @@
           <w:t>Charles Sanders Pierce</w:t>
         </w:r>
       </w:ins>
-      <w:ins w:id="478" w:author="NIZAR" w:date="2023-05-24T08:44:00Z">
+      <w:ins w:id="505" w:author="NIZAR" w:date="2023-05-24T08:44:00Z">
         <w:r>
           <w:rPr>
             <w:rFonts w:ascii="Times New Roman" w:hAnsi="Times New Roman" w:cs="Times New Roman"/>
@@ -11659,7 +11833,7 @@
           <w:t xml:space="preserve"> berbeda dengan peenliti yang menggunakan anailisi Roland Barthes. Hasil </w:t>
         </w:r>
       </w:ins>
-      <w:ins w:id="479" w:author="NIZAR" w:date="2023-05-24T08:45:00Z">
+      <w:ins w:id="506" w:author="NIZAR" w:date="2023-05-24T08:45:00Z">
         <w:r>
           <w:rPr>
             <w:rFonts w:ascii="Times New Roman" w:hAnsi="Times New Roman" w:cs="Times New Roman"/>
@@ -11669,7 +11843,7 @@
           <w:t xml:space="preserve">penelitian menunjukan </w:t>
         </w:r>
       </w:ins>
-      <w:del w:id="480" w:author="NIZAR" w:date="2023-05-25T09:09:00Z">
+      <w:del w:id="507" w:author="NIZAR" w:date="2023-05-25T09:09:00Z">
         <w:r>
           <w:rPr>
             <w:rFonts w:ascii="Times New Roman" w:hAnsi="Times New Roman" w:cs="Times New Roman"/>
@@ -11689,7 +11863,7 @@
         </w:rPr>
         <w:t>bullying</w:t>
       </w:r>
-      <w:ins w:id="481" w:author="NIZAR" w:date="2023-05-24T08:45:00Z">
+      <w:ins w:id="508" w:author="NIZAR" w:date="2023-05-24T08:45:00Z">
         <w:r>
           <w:rPr>
             <w:rFonts w:ascii="Times New Roman" w:hAnsi="Times New Roman" w:cs="Times New Roman"/>
@@ -11699,7 +11873,7 @@
           <w:t xml:space="preserve"> terjadi dalam beberapa bentuk seperti, verbal lisan, fisik, dan siber digital di dunia </w:t>
         </w:r>
       </w:ins>
-      <w:ins w:id="482" w:author="NIZAR" w:date="2023-05-24T08:46:00Z">
+      <w:ins w:id="509" w:author="NIZAR" w:date="2023-05-24T08:46:00Z">
         <w:r>
           <w:rPr>
             <w:rFonts w:ascii="Times New Roman" w:hAnsi="Times New Roman" w:cs="Times New Roman"/>
@@ -11717,7 +11891,7 @@
         </w:rPr>
         <w:t xml:space="preserve"> </w:t>
       </w:r>
-      <w:ins w:id="483" w:author="NIZAR" w:date="2023-05-24T08:48:00Z">
+      <w:ins w:id="510" w:author="NIZAR" w:date="2023-05-24T08:48:00Z">
         <w:r>
           <w:rPr>
             <w:rFonts w:ascii="Times New Roman" w:hAnsi="Times New Roman" w:cs="Times New Roman"/>
@@ -11736,7 +11910,7 @@
         </w:rPr>
         <w:t>cyberspace</w:t>
       </w:r>
-      <w:ins w:id="484" w:author="NIZAR" w:date="2023-05-24T08:48:00Z">
+      <w:ins w:id="511" w:author="NIZAR" w:date="2023-05-24T08:48:00Z">
         <w:r>
           <w:rPr>
             <w:rFonts w:ascii="Times New Roman" w:hAnsi="Times New Roman" w:cs="Times New Roman"/>
@@ -11746,7 +11920,7 @@
           <w:t>)</w:t>
         </w:r>
       </w:ins>
-      <w:ins w:id="485" w:author="NIZAR" w:date="2023-05-24T08:46:00Z">
+      <w:ins w:id="512" w:author="NIZAR" w:date="2023-05-24T08:46:00Z">
         <w:r>
           <w:rPr>
             <w:rFonts w:ascii="Times New Roman" w:hAnsi="Times New Roman" w:cs="Times New Roman"/>
@@ -11822,7 +11996,7 @@
           <w:sz w:val="24"/>
           <w:szCs w:val="24"/>
         </w:rPr>
-        <w:pPrChange w:id="486" w:author="NIZAR" w:date="2023-05-24T08:49:00Z">
+        <w:pPrChange w:id="513" w:author="NIZAR" w:date="2023-05-24T08:49:00Z">
           <w:pPr>
             <w:pStyle w:val="ListParagraph"/>
             <w:numPr>
@@ -11834,19 +12008,18 @@
           </w:pPr>
         </w:pPrChange>
       </w:pPr>
-      <w:commentRangeStart w:id="487"/>
-      <w:ins w:id="488" w:author="NIZAR" w:date="2023-05-24T08:49:00Z">
-        <w:r>
-          <w:rPr>
-            <w:rFonts w:ascii="Times New Roman" w:hAnsi="Times New Roman" w:cs="Times New Roman"/>
-            <w:sz w:val="24"/>
-            <w:szCs w:val="24"/>
-          </w:rPr>
-          <w:lastRenderedPageBreak/>
+      <w:commentRangeStart w:id="514"/>
+      <w:ins w:id="515" w:author="NIZAR" w:date="2023-05-24T08:49:00Z">
+        <w:r>
+          <w:rPr>
+            <w:rFonts w:ascii="Times New Roman" w:hAnsi="Times New Roman" w:cs="Times New Roman"/>
+            <w:sz w:val="24"/>
+            <w:szCs w:val="24"/>
+          </w:rPr>
           <w:t xml:space="preserve">Akmad Fauzi, Analisis Semiotika Toleransi Beragama dalam Film PK (Peekay). Penelitian terdahulu ini </w:t>
         </w:r>
       </w:ins>
-      <w:ins w:id="489" w:author="NIZAR" w:date="2023-05-24T08:50:00Z">
+      <w:ins w:id="516" w:author="NIZAR" w:date="2023-05-24T08:50:00Z">
         <w:r>
           <w:rPr>
             <w:rFonts w:ascii="Times New Roman" w:hAnsi="Times New Roman" w:cs="Times New Roman"/>
@@ -11856,7 +12029,7 @@
           <w:t xml:space="preserve">berjenis skripsi dengan pendekatan penelitian kualitatif. Objek yang digunakan oleh </w:t>
         </w:r>
       </w:ins>
-      <w:ins w:id="490" w:author="NIZAR" w:date="2023-05-24T08:51:00Z">
+      <w:ins w:id="517" w:author="NIZAR" w:date="2023-05-24T08:51:00Z">
         <w:r>
           <w:rPr>
             <w:rFonts w:ascii="Times New Roman" w:hAnsi="Times New Roman" w:cs="Times New Roman"/>
@@ -11866,7 +12039,7 @@
           <w:t>penelitian terdahulu yaitu Film PK, sedangkan peneliti menggunakan objek berupa serial drama (regional korea) berjudul Revenge Of Others tahun 2022</w:t>
         </w:r>
       </w:ins>
-      <w:ins w:id="491" w:author="NIZAR" w:date="2023-05-24T08:52:00Z">
+      <w:ins w:id="518" w:author="NIZAR" w:date="2023-05-24T08:52:00Z">
         <w:r>
           <w:rPr>
             <w:rFonts w:ascii="Times New Roman" w:hAnsi="Times New Roman" w:cs="Times New Roman"/>
@@ -11876,7 +12049,7 @@
           <w:t>. Hasil penelitian terdahulu menunjukan tanda-tanda keberagaman keyakinan beragama dan toleransi yang terjadi dengan perbedaan itu.</w:t>
         </w:r>
       </w:ins>
-      <w:commentRangeEnd w:id="487"/>
+      <w:commentRangeEnd w:id="514"/>
       <w:r>
         <w:rPr>
           <w:rStyle w:val="CommentReference"/>
@@ -11884,7 +12057,7 @@
           <w:sz w:val="24"/>
           <w:szCs w:val="24"/>
         </w:rPr>
-        <w:commentReference w:id="487"/>
+        <w:commentReference w:id="514"/>
       </w:r>
       <w:r>
         <w:rPr>
@@ -11952,7 +12125,7 @@
           <w:sz w:val="24"/>
           <w:szCs w:val="24"/>
         </w:rPr>
-        <w:pPrChange w:id="492" w:author="NIZAR" w:date="2023-05-24T09:31:00Z">
+        <w:pPrChange w:id="519" w:author="NIZAR" w:date="2023-05-24T09:31:00Z">
           <w:pPr>
             <w:pStyle w:val="ListParagraph"/>
             <w:numPr>
@@ -11964,8 +12137,8 @@
           </w:pPr>
         </w:pPrChange>
       </w:pPr>
-      <w:commentRangeStart w:id="493"/>
-      <w:ins w:id="494" w:author="NIZAR" w:date="2023-05-24T09:30:00Z">
+      <w:commentRangeStart w:id="520"/>
+      <w:ins w:id="521" w:author="NIZAR" w:date="2023-05-24T09:30:00Z">
         <w:r>
           <w:rPr>
             <w:rFonts w:ascii="Times New Roman" w:hAnsi="Times New Roman" w:cs="Times New Roman"/>
@@ -11975,7 +12148,7 @@
           <w:t xml:space="preserve">Tri Nanda Ghani R </w:t>
         </w:r>
       </w:ins>
-      <w:ins w:id="495" w:author="NIZAR" w:date="2023-05-24T09:31:00Z">
+      <w:ins w:id="522" w:author="NIZAR" w:date="2023-05-24T09:31:00Z">
         <w:r>
           <w:rPr>
             <w:rFonts w:ascii="Times New Roman" w:hAnsi="Times New Roman" w:cs="Times New Roman"/>
@@ -11985,7 +12158,7 @@
           <w:t xml:space="preserve">berjudul </w:t>
         </w:r>
       </w:ins>
-      <w:ins w:id="496" w:author="NIZAR" w:date="2023-05-24T09:30:00Z">
+      <w:ins w:id="523" w:author="NIZAR" w:date="2023-05-24T09:30:00Z">
         <w:r>
           <w:rPr>
             <w:rFonts w:ascii="Times New Roman" w:hAnsi="Times New Roman" w:cs="Times New Roman"/>
@@ -12004,7 +12177,7 @@
         </w:rPr>
         <w:t>Bullying</w:t>
       </w:r>
-      <w:ins w:id="497" w:author="NIZAR" w:date="2023-05-24T09:30:00Z">
+      <w:ins w:id="524" w:author="NIZAR" w:date="2023-05-24T09:30:00Z">
         <w:r>
           <w:rPr>
             <w:rFonts w:ascii="Times New Roman" w:hAnsi="Times New Roman" w:cs="Times New Roman"/>
@@ -12014,7 +12187,7 @@
           <w:t xml:space="preserve"> di lingkungan Sekolah dalam film (Studi Analisis Semiotika Terhadap Film Mean Girls).</w:t>
         </w:r>
       </w:ins>
-      <w:ins w:id="498" w:author="NIZAR" w:date="2023-05-24T09:31:00Z">
+      <w:ins w:id="525" w:author="NIZAR" w:date="2023-05-24T09:31:00Z">
         <w:r>
           <w:rPr>
             <w:rFonts w:ascii="Times New Roman" w:hAnsi="Times New Roman" w:cs="Times New Roman"/>
@@ -12024,17 +12197,26 @@
           <w:t xml:space="preserve"> Penelitian ini berjenis skripsi dengan menggunanan analisis model Roland Barthes.</w:t>
         </w:r>
       </w:ins>
-      <w:ins w:id="499" w:author="NIZAR" w:date="2023-05-24T09:32:00Z">
-        <w:r>
-          <w:rPr>
-            <w:rFonts w:ascii="Times New Roman" w:hAnsi="Times New Roman" w:cs="Times New Roman"/>
-            <w:sz w:val="24"/>
-            <w:szCs w:val="24"/>
-          </w:rPr>
-          <w:t xml:space="preserve"> Objek yang digunakan berbeda dengan peneliti yaitu </w:t>
-        </w:r>
-      </w:ins>
-      <w:ins w:id="500" w:author="NIZAR" w:date="2023-05-24T09:33:00Z">
+      <w:ins w:id="526" w:author="NIZAR" w:date="2023-05-24T09:32:00Z">
+        <w:r>
+          <w:rPr>
+            <w:rFonts w:ascii="Times New Roman" w:hAnsi="Times New Roman" w:cs="Times New Roman"/>
+            <w:sz w:val="24"/>
+            <w:szCs w:val="24"/>
+          </w:rPr>
+          <w:t xml:space="preserve"> </w:t>
+        </w:r>
+        <w:r>
+          <w:rPr>
+            <w:rFonts w:ascii="Times New Roman" w:hAnsi="Times New Roman" w:cs="Times New Roman"/>
+            <w:sz w:val="24"/>
+            <w:szCs w:val="24"/>
+          </w:rPr>
+          <w:lastRenderedPageBreak/>
+          <w:t xml:space="preserve">Objek yang digunakan berbeda dengan peneliti yaitu </w:t>
+        </w:r>
+      </w:ins>
+      <w:ins w:id="527" w:author="NIZAR" w:date="2023-05-24T09:33:00Z">
         <w:r>
           <w:rPr>
             <w:rFonts w:ascii="Times New Roman" w:hAnsi="Times New Roman" w:cs="Times New Roman"/>
@@ -12044,7 +12226,7 @@
           <w:t xml:space="preserve">menggunakan serial drama (regional korea). Hasil penelitian terdahulu menunjukan bahwa </w:t>
         </w:r>
       </w:ins>
-      <w:del w:id="501" w:author="NIZAR" w:date="2023-05-25T09:09:00Z">
+      <w:del w:id="528" w:author="NIZAR" w:date="2023-05-25T09:09:00Z">
         <w:r>
           <w:rPr>
             <w:rFonts w:ascii="Times New Roman" w:hAnsi="Times New Roman" w:cs="Times New Roman"/>
@@ -12064,7 +12246,7 @@
         </w:rPr>
         <w:t>bullying</w:t>
       </w:r>
-      <w:ins w:id="502" w:author="NIZAR" w:date="2023-05-24T09:33:00Z">
+      <w:ins w:id="529" w:author="NIZAR" w:date="2023-05-24T09:33:00Z">
         <w:r>
           <w:rPr>
             <w:rFonts w:ascii="Times New Roman" w:hAnsi="Times New Roman" w:cs="Times New Roman"/>
@@ -12074,7 +12256,7 @@
           <w:t xml:space="preserve"> terjadi dimanapun bahkan di tepat pendidikan, dengan pelaku </w:t>
         </w:r>
       </w:ins>
-      <w:del w:id="503" w:author="NIZAR" w:date="2023-05-25T09:09:00Z">
+      <w:del w:id="530" w:author="NIZAR" w:date="2023-05-25T09:09:00Z">
         <w:r>
           <w:rPr>
             <w:rFonts w:ascii="Times New Roman" w:hAnsi="Times New Roman" w:cs="Times New Roman"/>
@@ -12094,7 +12276,7 @@
         </w:rPr>
         <w:t>bullying</w:t>
       </w:r>
-      <w:ins w:id="504" w:author="NIZAR" w:date="2023-05-24T09:33:00Z">
+      <w:ins w:id="531" w:author="NIZAR" w:date="2023-05-24T09:33:00Z">
         <w:r>
           <w:rPr>
             <w:rFonts w:ascii="Times New Roman" w:hAnsi="Times New Roman" w:cs="Times New Roman"/>
@@ -12104,8 +12286,8 @@
           <w:t xml:space="preserve"> yaitu yang memiliki sebuah kekuatan atau kekuasan baik secara fisik maupun level.</w:t>
         </w:r>
       </w:ins>
-      <w:commentRangeEnd w:id="493"/>
-      <w:ins w:id="505" w:author="NIZAR" w:date="2023-05-24T09:34:00Z">
+      <w:commentRangeEnd w:id="520"/>
+      <w:ins w:id="532" w:author="NIZAR" w:date="2023-05-24T09:34:00Z">
         <w:r>
           <w:rPr>
             <w:rStyle w:val="CommentReference"/>
@@ -12113,7 +12295,7 @@
             <w:sz w:val="24"/>
             <w:szCs w:val="24"/>
           </w:rPr>
-          <w:commentReference w:id="493"/>
+          <w:commentReference w:id="520"/>
         </w:r>
       </w:ins>
       <w:r>
@@ -12183,8 +12365,8 @@
           <w:szCs w:val="24"/>
         </w:rPr>
       </w:pPr>
-      <w:commentRangeStart w:id="506"/>
-      <w:ins w:id="507" w:author="NIZAR" w:date="2023-05-24T09:39:00Z">
+      <w:commentRangeStart w:id="533"/>
+      <w:ins w:id="534" w:author="NIZAR" w:date="2023-05-24T09:39:00Z">
         <w:r>
           <w:rPr>
             <w:rFonts w:ascii="Times New Roman" w:hAnsi="Times New Roman" w:cs="Times New Roman"/>
@@ -12203,7 +12385,7 @@
         </w:rPr>
         <w:t>Bullying</w:t>
       </w:r>
-      <w:ins w:id="508" w:author="NIZAR" w:date="2023-05-24T09:39:00Z">
+      <w:ins w:id="535" w:author="NIZAR" w:date="2023-05-24T09:39:00Z">
         <w:r>
           <w:rPr>
             <w:rFonts w:ascii="Times New Roman" w:hAnsi="Times New Roman" w:cs="Times New Roman"/>
@@ -12213,7 +12395,7 @@
           <w:t xml:space="preserve"> dalam Film Uahan Geojitmal: Kajian Sosiologi Sastra. Penelitian </w:t>
         </w:r>
       </w:ins>
-      <w:ins w:id="509" w:author="NIZAR" w:date="2023-05-24T09:40:00Z">
+      <w:ins w:id="536" w:author="NIZAR" w:date="2023-05-24T09:40:00Z">
         <w:r>
           <w:rPr>
             <w:rFonts w:ascii="Times New Roman" w:hAnsi="Times New Roman" w:cs="Times New Roman"/>
@@ -12223,7 +12405,7 @@
           <w:t xml:space="preserve">ini berjenis skripsi denga menggunakan pendekatan </w:t>
         </w:r>
       </w:ins>
-      <w:ins w:id="510" w:author="NIZAR" w:date="2023-05-24T09:41:00Z">
+      <w:ins w:id="537" w:author="NIZAR" w:date="2023-05-24T09:41:00Z">
         <w:r>
           <w:rPr>
             <w:rFonts w:ascii="Times New Roman" w:hAnsi="Times New Roman" w:cs="Times New Roman"/>
@@ -12233,7 +12415,7 @@
           <w:t>sastra. Hasil dalam penelitian terdahulu ini menunjukan beberapa pembag</w:t>
         </w:r>
       </w:ins>
-      <w:ins w:id="511" w:author="NIZAR" w:date="2023-05-24T09:42:00Z">
+      <w:ins w:id="538" w:author="NIZAR" w:date="2023-05-24T09:42:00Z">
         <w:r>
           <w:rPr>
             <w:rFonts w:ascii="Times New Roman" w:hAnsi="Times New Roman" w:cs="Times New Roman"/>
@@ -12243,7 +12425,7 @@
           <w:t>ian</w:t>
         </w:r>
       </w:ins>
-      <w:ins w:id="512" w:author="NIZAR" w:date="2023-05-24T09:49:00Z">
+      <w:ins w:id="539" w:author="NIZAR" w:date="2023-05-24T09:49:00Z">
         <w:r>
           <w:rPr>
             <w:rFonts w:ascii="Times New Roman" w:hAnsi="Times New Roman" w:cs="Times New Roman"/>
@@ -12253,7 +12435,7 @@
           <w:t xml:space="preserve"> bentuk-bentuk</w:t>
         </w:r>
       </w:ins>
-      <w:ins w:id="513" w:author="NIZAR" w:date="2023-05-24T09:42:00Z">
+      <w:ins w:id="540" w:author="NIZAR" w:date="2023-05-24T09:42:00Z">
         <w:r>
           <w:rPr>
             <w:rFonts w:ascii="Times New Roman" w:hAnsi="Times New Roman" w:cs="Times New Roman"/>
@@ -12263,7 +12445,7 @@
           <w:t xml:space="preserve"> </w:t>
         </w:r>
       </w:ins>
-      <w:del w:id="514" w:author="NIZAR" w:date="2023-05-25T09:09:00Z">
+      <w:del w:id="541" w:author="NIZAR" w:date="2023-05-25T09:09:00Z">
         <w:r>
           <w:rPr>
             <w:rFonts w:ascii="Times New Roman" w:hAnsi="Times New Roman" w:cs="Times New Roman"/>
@@ -12283,7 +12465,7 @@
         </w:rPr>
         <w:t>bullying</w:t>
       </w:r>
-      <w:ins w:id="515" w:author="NIZAR" w:date="2023-05-24T09:42:00Z">
+      <w:ins w:id="542" w:author="NIZAR" w:date="2023-05-24T09:42:00Z">
         <w:r>
           <w:rPr>
             <w:rFonts w:ascii="Times New Roman" w:hAnsi="Times New Roman" w:cs="Times New Roman"/>
@@ -12293,7 +12475,7 @@
           <w:t xml:space="preserve"> yang terjadi, </w:t>
         </w:r>
       </w:ins>
-      <w:del w:id="516" w:author="NIZAR" w:date="2023-05-25T09:09:00Z">
+      <w:del w:id="543" w:author="NIZAR" w:date="2023-05-25T09:09:00Z">
         <w:r>
           <w:rPr>
             <w:rFonts w:ascii="Times New Roman" w:hAnsi="Times New Roman" w:cs="Times New Roman"/>
@@ -12313,7 +12495,7 @@
         </w:rPr>
         <w:t>bullying</w:t>
       </w:r>
-      <w:ins w:id="517" w:author="NIZAR" w:date="2023-05-24T09:42:00Z">
+      <w:ins w:id="544" w:author="NIZAR" w:date="2023-05-24T09:42:00Z">
         <w:r>
           <w:rPr>
             <w:rFonts w:ascii="Times New Roman" w:hAnsi="Times New Roman" w:cs="Times New Roman"/>
@@ -12332,7 +12514,7 @@
         </w:rPr>
         <w:t>cyber</w:t>
       </w:r>
-      <w:del w:id="518" w:author="NIZAR" w:date="2023-05-25T09:09:00Z">
+      <w:del w:id="545" w:author="NIZAR" w:date="2023-05-25T09:09:00Z">
         <w:r>
           <w:rPr>
             <w:rFonts w:ascii="Times New Roman" w:hAnsi="Times New Roman" w:cs="Times New Roman"/>
@@ -12352,7 +12534,7 @@
         </w:rPr>
         <w:t>bullying</w:t>
       </w:r>
-      <w:ins w:id="519" w:author="NIZAR" w:date="2023-05-24T09:42:00Z">
+      <w:ins w:id="546" w:author="NIZAR" w:date="2023-05-24T09:42:00Z">
         <w:r>
           <w:rPr>
             <w:rFonts w:ascii="Times New Roman" w:hAnsi="Times New Roman" w:cs="Times New Roman"/>
@@ -12362,7 +12544,7 @@
           <w:t>.</w:t>
         </w:r>
       </w:ins>
-      <w:ins w:id="520" w:author="NIZAR" w:date="2023-05-24T09:43:00Z">
+      <w:ins w:id="547" w:author="NIZAR" w:date="2023-05-24T09:43:00Z">
         <w:r>
           <w:rPr>
             <w:rFonts w:ascii="Times New Roman" w:hAnsi="Times New Roman" w:cs="Times New Roman"/>
@@ -12372,7 +12554,7 @@
           <w:t xml:space="preserve"> </w:t>
         </w:r>
       </w:ins>
-      <w:ins w:id="521" w:author="NIZAR" w:date="2023-05-24T09:44:00Z">
+      <w:ins w:id="548" w:author="NIZAR" w:date="2023-05-24T09:44:00Z">
         <w:r>
           <w:rPr>
             <w:rFonts w:ascii="Times New Roman" w:hAnsi="Times New Roman" w:cs="Times New Roman"/>
@@ -12382,7 +12564,7 @@
           <w:t xml:space="preserve">Film ini melakukan representasi dan kritik terhadap </w:t>
         </w:r>
       </w:ins>
-      <w:del w:id="522" w:author="NIZAR" w:date="2023-05-25T09:09:00Z">
+      <w:del w:id="549" w:author="NIZAR" w:date="2023-05-25T09:09:00Z">
         <w:r>
           <w:rPr>
             <w:rFonts w:ascii="Times New Roman" w:hAnsi="Times New Roman" w:cs="Times New Roman"/>
@@ -12402,7 +12584,7 @@
         </w:rPr>
         <w:t>bullying</w:t>
       </w:r>
-      <w:ins w:id="523" w:author="NIZAR" w:date="2023-05-24T09:44:00Z">
+      <w:ins w:id="550" w:author="NIZAR" w:date="2023-05-24T09:44:00Z">
         <w:r>
           <w:rPr>
             <w:rFonts w:ascii="Times New Roman" w:hAnsi="Times New Roman" w:cs="Times New Roman"/>
@@ -12412,8 +12594,8 @@
           <w:t xml:space="preserve"> yang terjadi sebagai sebuah masalah sosial yang serius di masyakara korea selatan.</w:t>
         </w:r>
       </w:ins>
-      <w:commentRangeEnd w:id="506"/>
-      <w:ins w:id="524" w:author="NIZAR" w:date="2023-05-24T09:45:00Z">
+      <w:commentRangeEnd w:id="533"/>
+      <w:ins w:id="551" w:author="NIZAR" w:date="2023-05-24T09:45:00Z">
         <w:r>
           <w:rPr>
             <w:rStyle w:val="CommentReference"/>
@@ -12421,7 +12603,7 @@
             <w:sz w:val="24"/>
             <w:szCs w:val="24"/>
           </w:rPr>
-          <w:commentReference w:id="506"/>
+          <w:commentReference w:id="533"/>
         </w:r>
       </w:ins>
       <w:r>
@@ -12490,7 +12672,7 @@
           <w:sz w:val="24"/>
           <w:szCs w:val="24"/>
         </w:rPr>
-        <w:pPrChange w:id="525" w:author="NIZAR" w:date="2023-05-24T09:51:00Z">
+        <w:pPrChange w:id="552" w:author="NIZAR" w:date="2023-05-24T09:51:00Z">
           <w:pPr>
             <w:pStyle w:val="ListParagraph"/>
             <w:numPr>
@@ -12502,8 +12684,8 @@
           </w:pPr>
         </w:pPrChange>
       </w:pPr>
-      <w:commentRangeStart w:id="526"/>
-      <w:ins w:id="527" w:author="NIZAR" w:date="2023-05-24T09:50:00Z">
+      <w:commentRangeStart w:id="553"/>
+      <w:ins w:id="554" w:author="NIZAR" w:date="2023-05-24T09:50:00Z">
         <w:r>
           <w:rPr>
             <w:rFonts w:ascii="Times New Roman" w:hAnsi="Times New Roman" w:cs="Times New Roman"/>
@@ -12513,7 +12695,7 @@
           <w:t xml:space="preserve">Prilly Geah Reskiani </w:t>
         </w:r>
       </w:ins>
-      <w:ins w:id="528" w:author="NIZAR" w:date="2023-05-24T09:51:00Z">
+      <w:ins w:id="555" w:author="NIZAR" w:date="2023-05-24T09:51:00Z">
         <w:r>
           <w:rPr>
             <w:rFonts w:ascii="Times New Roman" w:hAnsi="Times New Roman" w:cs="Times New Roman"/>
@@ -12523,7 +12705,7 @@
           <w:t xml:space="preserve">tahun 2021 </w:t>
         </w:r>
       </w:ins>
-      <w:ins w:id="529" w:author="NIZAR" w:date="2023-05-24T09:50:00Z">
+      <w:ins w:id="556" w:author="NIZAR" w:date="2023-05-24T09:50:00Z">
         <w:r>
           <w:rPr>
             <w:rFonts w:ascii="Times New Roman" w:hAnsi="Times New Roman" w:cs="Times New Roman"/>
@@ -12542,7 +12724,7 @@
         </w:rPr>
         <w:t>Bullying</w:t>
       </w:r>
-      <w:ins w:id="530" w:author="NIZAR" w:date="2023-05-24T09:50:00Z">
+      <w:ins w:id="557" w:author="NIZAR" w:date="2023-05-24T09:50:00Z">
         <w:r>
           <w:rPr>
             <w:rFonts w:ascii="Times New Roman" w:hAnsi="Times New Roman" w:cs="Times New Roman"/>
@@ -12552,7 +12734,7 @@
           <w:t xml:space="preserve"> di Dalam Film II</w:t>
         </w:r>
       </w:ins>
-      <w:ins w:id="531" w:author="NIZAR" w:date="2023-05-24T09:51:00Z">
+      <w:ins w:id="558" w:author="NIZAR" w:date="2023-05-24T09:51:00Z">
         <w:r>
           <w:rPr>
             <w:rFonts w:ascii="Times New Roman" w:hAnsi="Times New Roman" w:cs="Times New Roman"/>
@@ -12570,7 +12752,7 @@
         </w:rPr>
         <w:t xml:space="preserve"> </w:t>
       </w:r>
-      <w:ins w:id="532" w:author="NIZAR" w:date="2023-05-24T09:51:00Z">
+      <w:ins w:id="559" w:author="NIZAR" w:date="2023-05-24T09:51:00Z">
         <w:r>
           <w:rPr>
             <w:rFonts w:ascii="Times New Roman" w:hAnsi="Times New Roman" w:cs="Times New Roman"/>
@@ -12580,7 +12762,7 @@
           <w:t>interpretatif analisis semiologi komunikasi</w:t>
         </w:r>
       </w:ins>
-      <w:ins w:id="533" w:author="NIZAR" w:date="2023-05-24T09:52:00Z">
+      <w:ins w:id="560" w:author="NIZAR" w:date="2023-05-24T09:52:00Z">
         <w:r>
           <w:rPr>
             <w:rFonts w:ascii="Times New Roman" w:hAnsi="Times New Roman" w:cs="Times New Roman"/>
@@ -12590,7 +12772,7 @@
           <w:t xml:space="preserve">. Hasil penelitian ini menunjukan berbgaia bentuk </w:t>
         </w:r>
       </w:ins>
-      <w:del w:id="534" w:author="NIZAR" w:date="2023-05-25T09:09:00Z">
+      <w:del w:id="561" w:author="NIZAR" w:date="2023-05-25T09:09:00Z">
         <w:r>
           <w:rPr>
             <w:rFonts w:ascii="Times New Roman" w:hAnsi="Times New Roman" w:cs="Times New Roman"/>
@@ -12610,7 +12792,7 @@
         </w:rPr>
         <w:t>bullying</w:t>
       </w:r>
-      <w:ins w:id="535" w:author="NIZAR" w:date="2023-05-24T09:52:00Z">
+      <w:ins w:id="562" w:author="NIZAR" w:date="2023-05-24T09:52:00Z">
         <w:r>
           <w:rPr>
             <w:rFonts w:ascii="Times New Roman" w:hAnsi="Times New Roman" w:cs="Times New Roman"/>
@@ -12620,7 +12802,7 @@
           <w:t xml:space="preserve"> fisik, </w:t>
         </w:r>
       </w:ins>
-      <w:ins w:id="536" w:author="NIZAR" w:date="2023-05-24T09:53:00Z">
+      <w:ins w:id="563" w:author="NIZAR" w:date="2023-05-24T09:53:00Z">
         <w:r>
           <w:rPr>
             <w:rFonts w:ascii="Times New Roman" w:hAnsi="Times New Roman" w:cs="Times New Roman"/>
@@ -12630,8 +12812,8 @@
           <w:t>verbal, dan mental psikologis. Objek penelitian terdahulu yaitu menggunakan audio visual film sedangkan peneliti menggunakan serial drama (regional korea).</w:t>
         </w:r>
       </w:ins>
-      <w:commentRangeEnd w:id="526"/>
-      <w:ins w:id="537" w:author="NIZAR" w:date="2023-05-24T09:57:00Z">
+      <w:commentRangeEnd w:id="553"/>
+      <w:ins w:id="564" w:author="NIZAR" w:date="2023-05-24T09:57:00Z">
         <w:r>
           <w:rPr>
             <w:rStyle w:val="CommentReference"/>
@@ -12639,7 +12821,7 @@
             <w:sz w:val="24"/>
             <w:szCs w:val="24"/>
           </w:rPr>
-          <w:commentReference w:id="526"/>
+          <w:commentReference w:id="553"/>
         </w:r>
       </w:ins>
       <w:r>
@@ -12709,8 +12891,8 @@
           <w:szCs w:val="24"/>
         </w:rPr>
       </w:pPr>
-      <w:commentRangeStart w:id="538"/>
-      <w:ins w:id="539" w:author="NIZAR" w:date="2023-05-24T09:57:00Z">
+      <w:commentRangeStart w:id="565"/>
+      <w:ins w:id="566" w:author="NIZAR" w:date="2023-05-24T09:57:00Z">
         <w:r>
           <w:rPr>
             <w:rFonts w:ascii="Times New Roman" w:hAnsi="Times New Roman" w:cs="Times New Roman"/>
@@ -12720,7 +12902,7 @@
           <w:t xml:space="preserve">Nasution tahun 2018 berjudul </w:t>
         </w:r>
       </w:ins>
-      <w:ins w:id="540" w:author="NIZAR" w:date="2023-05-24T09:56:00Z">
+      <w:ins w:id="567" w:author="NIZAR" w:date="2023-05-24T09:56:00Z">
         <w:r>
           <w:rPr>
             <w:rFonts w:ascii="Times New Roman" w:hAnsi="Times New Roman" w:cs="Times New Roman"/>
@@ -12730,7 +12912,7 @@
           <w:t>Fenomena Perundungan Dalam Novel Ayah Mengapa Aku Berbeda Karya Agnes Davonar</w:t>
         </w:r>
       </w:ins>
-      <w:ins w:id="541" w:author="NIZAR" w:date="2023-05-24T09:57:00Z">
+      <w:ins w:id="568" w:author="NIZAR" w:date="2023-05-24T09:57:00Z">
         <w:r>
           <w:rPr>
             <w:rFonts w:ascii="Times New Roman" w:hAnsi="Times New Roman" w:cs="Times New Roman"/>
@@ -12740,7 +12922,7 @@
           <w:t xml:space="preserve">. Penelitian ini berjenis jurnal penelitian </w:t>
         </w:r>
       </w:ins>
-      <w:ins w:id="542" w:author="NIZAR" w:date="2023-05-24T09:58:00Z">
+      <w:ins w:id="569" w:author="NIZAR" w:date="2023-05-24T09:58:00Z">
         <w:r>
           <w:rPr>
             <w:rFonts w:ascii="Times New Roman" w:hAnsi="Times New Roman" w:cs="Times New Roman"/>
@@ -12750,7 +12932,7 @@
           <w:t xml:space="preserve">dengan pendekatan kualitatif analisis isi. Penelitian terdahulu sama dengan peneliti mengenai </w:t>
         </w:r>
       </w:ins>
-      <w:del w:id="543" w:author="NIZAR" w:date="2023-05-25T09:09:00Z">
+      <w:del w:id="570" w:author="NIZAR" w:date="2023-05-25T09:09:00Z">
         <w:r>
           <w:rPr>
             <w:rFonts w:ascii="Times New Roman" w:hAnsi="Times New Roman" w:cs="Times New Roman"/>
@@ -12770,7 +12952,7 @@
         </w:rPr>
         <w:t>bullying</w:t>
       </w:r>
-      <w:ins w:id="544" w:author="NIZAR" w:date="2023-05-24T09:58:00Z">
+      <w:ins w:id="571" w:author="NIZAR" w:date="2023-05-24T09:58:00Z">
         <w:r>
           <w:rPr>
             <w:rFonts w:ascii="Times New Roman" w:hAnsi="Times New Roman" w:cs="Times New Roman"/>
@@ -12780,7 +12962,7 @@
           <w:t xml:space="preserve"> atau perundungan.</w:t>
         </w:r>
       </w:ins>
-      <w:ins w:id="545" w:author="NIZAR" w:date="2023-05-24T10:00:00Z">
+      <w:ins w:id="572" w:author="NIZAR" w:date="2023-05-24T10:00:00Z">
         <w:r>
           <w:rPr>
             <w:rFonts w:ascii="Times New Roman" w:hAnsi="Times New Roman" w:cs="Times New Roman"/>
@@ -12790,7 +12972,7 @@
           <w:t xml:space="preserve"> Objek penelitian terdahulu yang digunakan yaitu</w:t>
         </w:r>
       </w:ins>
-      <w:ins w:id="546" w:author="NIZAR" w:date="2023-05-24T10:01:00Z">
+      <w:ins w:id="573" w:author="NIZAR" w:date="2023-05-24T10:01:00Z">
         <w:r>
           <w:rPr>
             <w:rFonts w:ascii="Times New Roman" w:hAnsi="Times New Roman" w:cs="Times New Roman"/>
@@ -12800,7 +12982,7 @@
           <w:t xml:space="preserve"> media novel, peneliti menggunakan media audio visual serial drama (regional korea).</w:t>
         </w:r>
       </w:ins>
-      <w:ins w:id="547" w:author="NIZAR" w:date="2023-05-24T09:59:00Z">
+      <w:ins w:id="574" w:author="NIZAR" w:date="2023-05-24T09:59:00Z">
         <w:r>
           <w:rPr>
             <w:rFonts w:ascii="Times New Roman" w:hAnsi="Times New Roman" w:cs="Times New Roman"/>
@@ -12810,7 +12992,7 @@
           <w:t xml:space="preserve"> Hasil penelitian menunjukan bentuk-bentuk </w:t>
         </w:r>
       </w:ins>
-      <w:del w:id="548" w:author="NIZAR" w:date="2023-05-25T09:09:00Z">
+      <w:del w:id="575" w:author="NIZAR" w:date="2023-05-25T09:09:00Z">
         <w:r>
           <w:rPr>
             <w:rFonts w:ascii="Times New Roman" w:hAnsi="Times New Roman" w:cs="Times New Roman"/>
@@ -12830,7 +13012,7 @@
         </w:rPr>
         <w:t>bullying</w:t>
       </w:r>
-      <w:ins w:id="549" w:author="NIZAR" w:date="2023-05-24T09:59:00Z">
+      <w:ins w:id="576" w:author="NIZAR" w:date="2023-05-24T09:59:00Z">
         <w:r>
           <w:rPr>
             <w:rFonts w:ascii="Times New Roman" w:hAnsi="Times New Roman" w:cs="Times New Roman"/>
@@ -12840,19 +13022,18 @@
           <w:t xml:space="preserve"> </w:t>
         </w:r>
       </w:ins>
-      <w:ins w:id="550" w:author="NIZAR" w:date="2023-05-24T10:00:00Z">
-        <w:r>
-          <w:rPr>
-            <w:rFonts w:ascii="Times New Roman" w:hAnsi="Times New Roman" w:cs="Times New Roman"/>
-            <w:sz w:val="24"/>
-            <w:szCs w:val="24"/>
-          </w:rPr>
-          <w:lastRenderedPageBreak/>
+      <w:ins w:id="577" w:author="NIZAR" w:date="2023-05-24T10:00:00Z">
+        <w:r>
+          <w:rPr>
+            <w:rFonts w:ascii="Times New Roman" w:hAnsi="Times New Roman" w:cs="Times New Roman"/>
+            <w:sz w:val="24"/>
+            <w:szCs w:val="24"/>
+          </w:rPr>
           <w:t>(perundungan) menjadi verbal, fisik, mental psikologis.</w:t>
         </w:r>
       </w:ins>
-      <w:commentRangeEnd w:id="538"/>
-      <w:ins w:id="551" w:author="NIZAR" w:date="2023-05-24T10:01:00Z">
+      <w:commentRangeEnd w:id="565"/>
+      <w:ins w:id="578" w:author="NIZAR" w:date="2023-05-24T10:01:00Z">
         <w:r>
           <w:rPr>
             <w:rStyle w:val="CommentReference"/>
@@ -12860,7 +13041,7 @@
             <w:sz w:val="24"/>
             <w:szCs w:val="24"/>
           </w:rPr>
-          <w:commentReference w:id="538"/>
+          <w:commentReference w:id="565"/>
         </w:r>
       </w:ins>
       <w:r>
@@ -12929,22 +13110,22 @@
         <w:lastRenderedPageBreak/>
         <w:br/>
       </w:r>
-      <w:bookmarkStart w:id="552" w:name="_Toc136518901"/>
+      <w:bookmarkStart w:id="579" w:name="_Toc136518901"/>
       <w:r>
         <w:t>METODE PENELITIAN</w:t>
       </w:r>
-      <w:bookmarkEnd w:id="552"/>
+      <w:bookmarkEnd w:id="579"/>
     </w:p>
     <w:p/>
     <w:p>
       <w:pPr>
         <w:pStyle w:val="Heading2"/>
       </w:pPr>
-      <w:bookmarkStart w:id="553" w:name="_Toc136518902"/>
+      <w:bookmarkStart w:id="580" w:name="_Toc136518902"/>
       <w:r>
         <w:t>Pendekatan Penelitian</w:t>
       </w:r>
-      <w:bookmarkEnd w:id="553"/>
+      <w:bookmarkEnd w:id="580"/>
     </w:p>
     <w:p>
       <w:pPr>
@@ -12956,8 +13137,8 @@
           <w:szCs w:val="24"/>
         </w:rPr>
       </w:pPr>
-      <w:commentRangeStart w:id="554"/>
-      <w:ins w:id="555" w:author="NIZAR" w:date="2023-05-25T08:17:00Z">
+      <w:commentRangeStart w:id="581"/>
+      <w:ins w:id="582" w:author="NIZAR" w:date="2023-05-25T08:17:00Z">
         <w:r>
           <w:rPr>
             <w:rFonts w:ascii="Times New Roman" w:hAnsi="Times New Roman" w:cs="Times New Roman"/>
@@ -12967,7 +13148,7 @@
           <w:t xml:space="preserve">Pendekatan yang yang digunakan dalam penelitian ini yaitu pendekatan kualitatif deskriptif. Dalam penedekatan ini, </w:t>
         </w:r>
       </w:ins>
-      <w:ins w:id="556" w:author="NIZAR" w:date="2023-05-25T08:18:00Z">
+      <w:ins w:id="583" w:author="NIZAR" w:date="2023-05-25T08:18:00Z">
         <w:r>
           <w:rPr>
             <w:rFonts w:ascii="Times New Roman" w:hAnsi="Times New Roman" w:cs="Times New Roman"/>
@@ -12977,7 +13158,7 @@
           <w:t xml:space="preserve">peneliti melalui proses interaksi yang mendalam dengan fenomena atau masalah yang akan diteliti secara </w:t>
         </w:r>
       </w:ins>
-      <w:ins w:id="557" w:author="NIZAR" w:date="2023-05-25T08:19:00Z">
+      <w:ins w:id="584" w:author="NIZAR" w:date="2023-05-25T08:19:00Z">
         <w:r>
           <w:rPr>
             <w:rFonts w:ascii="Times New Roman" w:hAnsi="Times New Roman" w:cs="Times New Roman"/>
@@ -12987,7 +13168,7 @@
           <w:t>alamiah.</w:t>
         </w:r>
       </w:ins>
-      <w:commentRangeEnd w:id="554"/>
+      <w:commentRangeEnd w:id="581"/>
       <w:r>
         <w:rPr>
           <w:rStyle w:val="CommentReference"/>
@@ -12995,7 +13176,7 @@
           <w:sz w:val="24"/>
           <w:szCs w:val="24"/>
         </w:rPr>
-        <w:commentReference w:id="554"/>
+        <w:commentReference w:id="581"/>
       </w:r>
     </w:p>
     <w:p>
@@ -13008,8 +13189,8 @@
           <w:szCs w:val="24"/>
         </w:rPr>
       </w:pPr>
-      <w:commentRangeStart w:id="558"/>
-      <w:ins w:id="559" w:author="NIZAR" w:date="2023-05-25T08:28:00Z">
+      <w:commentRangeStart w:id="585"/>
+      <w:ins w:id="586" w:author="NIZAR" w:date="2023-05-25T08:28:00Z">
         <w:r>
           <w:rPr>
             <w:rFonts w:ascii="Times New Roman" w:hAnsi="Times New Roman" w:cs="Times New Roman"/>
@@ -13019,7 +13200,7 @@
           <w:t xml:space="preserve">Penelitian kualitatif merupakan penelitian dengan melakukan pemahaman secara alamiah terhadap sosial atau </w:t>
         </w:r>
       </w:ins>
-      <w:ins w:id="560" w:author="NIZAR" w:date="2023-05-25T08:29:00Z">
+      <w:ins w:id="587" w:author="NIZAR" w:date="2023-05-25T08:29:00Z">
         <w:r>
           <w:rPr>
             <w:rFonts w:ascii="Times New Roman" w:hAnsi="Times New Roman" w:cs="Times New Roman"/>
@@ -13029,7 +13210,7 @@
           <w:t xml:space="preserve">fenomena yang akan </w:t>
         </w:r>
       </w:ins>
-      <w:ins w:id="561" w:author="NIZAR" w:date="2023-05-25T08:30:00Z">
+      <w:ins w:id="588" w:author="NIZAR" w:date="2023-05-25T08:30:00Z">
         <w:r>
           <w:rPr>
             <w:rFonts w:ascii="Times New Roman" w:hAnsi="Times New Roman" w:cs="Times New Roman"/>
@@ -13079,7 +13260,7 @@
         </w:rPr>
         <w:fldChar w:fldCharType="end"/>
       </w:r>
-      <w:ins w:id="562" w:author="NIZAR" w:date="2023-05-25T08:33:00Z">
+      <w:ins w:id="589" w:author="NIZAR" w:date="2023-05-25T08:33:00Z">
         <w:r>
           <w:rPr>
             <w:rFonts w:ascii="Times New Roman" w:hAnsi="Times New Roman" w:cs="Times New Roman"/>
@@ -13089,7 +13270,7 @@
           <w:t xml:space="preserve"> Menurut Lincoln, penelitian kualitatif merupakan penelitian yang dilakukan dalam sebuah kegiatan nyata </w:t>
         </w:r>
       </w:ins>
-      <w:ins w:id="563" w:author="NIZAR" w:date="2023-05-25T08:34:00Z">
+      <w:ins w:id="590" w:author="NIZAR" w:date="2023-05-25T08:34:00Z">
         <w:r>
           <w:rPr>
             <w:rFonts w:ascii="Times New Roman" w:hAnsi="Times New Roman" w:cs="Times New Roman"/>
@@ -13099,7 +13280,7 @@
           <w:t>(alamiah) untuk menafsirkan sebuah fenomena yang terjadi pada</w:t>
         </w:r>
       </w:ins>
-      <w:ins w:id="564" w:author="NIZAR" w:date="2023-05-25T08:35:00Z">
+      <w:ins w:id="591" w:author="NIZAR" w:date="2023-05-25T08:35:00Z">
         <w:r>
           <w:rPr>
             <w:rFonts w:ascii="Times New Roman" w:hAnsi="Times New Roman" w:cs="Times New Roman"/>
@@ -13109,7 +13290,7 @@
           <w:t xml:space="preserve"> sosial dengan </w:t>
         </w:r>
       </w:ins>
-      <w:ins w:id="565" w:author="NIZAR" w:date="2023-05-25T08:36:00Z">
+      <w:ins w:id="592" w:author="NIZAR" w:date="2023-05-25T08:36:00Z">
         <w:r>
           <w:rPr>
             <w:rFonts w:ascii="Times New Roman" w:hAnsi="Times New Roman" w:cs="Times New Roman"/>
@@ -13159,9 +13340,9 @@
         </w:rPr>
         <w:fldChar w:fldCharType="end"/>
       </w:r>
-      <w:commentRangeEnd w:id="558"/>
-      <w:r>
-        <w:commentReference w:id="558"/>
+      <w:commentRangeEnd w:id="585"/>
+      <w:r>
+        <w:commentReference w:id="585"/>
       </w:r>
     </w:p>
     <w:p>
@@ -13169,14 +13350,14 @@
         <w:ind w:left="426" w:firstLine="720"/>
         <w:jc w:val="both"/>
         <w:rPr>
-          <w:ins w:id="566" w:author="NIZAR" w:date="2023-06-01T10:38:00Z"/>
-          <w:rFonts w:ascii="Times New Roman" w:hAnsi="Times New Roman" w:cs="Times New Roman"/>
-          <w:sz w:val="24"/>
-          <w:szCs w:val="24"/>
-        </w:rPr>
-      </w:pPr>
-      <w:commentRangeStart w:id="567"/>
-      <w:ins w:id="568" w:author="NIZAR" w:date="2023-05-25T08:44:00Z">
+          <w:ins w:id="593" w:author="NIZAR" w:date="2023-06-01T10:38:00Z"/>
+          <w:rFonts w:ascii="Times New Roman" w:hAnsi="Times New Roman" w:cs="Times New Roman"/>
+          <w:sz w:val="24"/>
+          <w:szCs w:val="24"/>
+        </w:rPr>
+      </w:pPr>
+      <w:commentRangeStart w:id="594"/>
+      <w:ins w:id="595" w:author="NIZAR" w:date="2023-05-25T08:44:00Z">
         <w:r>
           <w:rPr>
             <w:rFonts w:ascii="Times New Roman" w:hAnsi="Times New Roman" w:cs="Times New Roman"/>
@@ -13186,7 +13367,7 @@
           <w:t xml:space="preserve">Analisis semiotika roland barthes merupkana salah satu analisis teks media </w:t>
         </w:r>
       </w:ins>
-      <w:ins w:id="569" w:author="NIZAR" w:date="2023-05-25T08:45:00Z">
+      <w:ins w:id="596" w:author="NIZAR" w:date="2023-05-25T08:45:00Z">
         <w:r>
           <w:rPr>
             <w:rFonts w:ascii="Times New Roman" w:hAnsi="Times New Roman" w:cs="Times New Roman"/>
@@ -13196,7 +13377,7 @@
           <w:t xml:space="preserve">untuk memahami makna yang terdapat pada sebuah tanda-tanda. Pendekatan </w:t>
         </w:r>
       </w:ins>
-      <w:ins w:id="570" w:author="NIZAR" w:date="2023-05-25T08:46:00Z">
+      <w:ins w:id="597" w:author="NIZAR" w:date="2023-05-25T08:46:00Z">
         <w:r>
           <w:rPr>
             <w:rFonts w:ascii="Times New Roman" w:hAnsi="Times New Roman" w:cs="Times New Roman"/>
@@ -13206,7 +13387,7 @@
           <w:t xml:space="preserve">tersebut digunakan dalam pendekatan ini untuk melakukan analisis terhadap tanda </w:t>
         </w:r>
       </w:ins>
-      <w:ins w:id="571" w:author="NIZAR" w:date="2023-05-25T08:47:00Z">
+      <w:ins w:id="598" w:author="NIZAR" w:date="2023-05-25T08:47:00Z">
         <w:r>
           <w:rPr>
             <w:rFonts w:ascii="Times New Roman" w:hAnsi="Times New Roman" w:cs="Times New Roman"/>
@@ -13216,7 +13397,7 @@
           <w:t xml:space="preserve">pada adegan </w:t>
         </w:r>
       </w:ins>
-      <w:del w:id="572" w:author="NIZAR" w:date="2023-05-25T09:09:00Z">
+      <w:del w:id="599" w:author="NIZAR" w:date="2023-05-25T09:09:00Z">
         <w:r>
           <w:rPr>
             <w:rFonts w:ascii="Times New Roman" w:hAnsi="Times New Roman" w:cs="Times New Roman"/>
@@ -13236,7 +13417,7 @@
         </w:rPr>
         <w:t>bullying</w:t>
       </w:r>
-      <w:ins w:id="573" w:author="NIZAR" w:date="2023-05-25T08:47:00Z">
+      <w:ins w:id="600" w:author="NIZAR" w:date="2023-05-25T08:47:00Z">
         <w:r>
           <w:rPr>
             <w:rFonts w:ascii="Times New Roman" w:hAnsi="Times New Roman" w:cs="Times New Roman"/>
@@ -13254,7 +13435,7 @@
         </w:rPr>
         <w:t>drama korea</w:t>
       </w:r>
-      <w:ins w:id="574" w:author="NIZAR" w:date="2023-05-25T08:47:00Z">
+      <w:ins w:id="601" w:author="NIZAR" w:date="2023-05-25T08:47:00Z">
         <w:r>
           <w:rPr>
             <w:rFonts w:ascii="Times New Roman" w:hAnsi="Times New Roman" w:cs="Times New Roman"/>
@@ -13272,7 +13453,7 @@
         </w:rPr>
         <w:t>Revenge Of Others 2022</w:t>
       </w:r>
-      <w:ins w:id="575" w:author="NIZAR" w:date="2023-05-25T08:47:00Z">
+      <w:ins w:id="602" w:author="NIZAR" w:date="2023-05-25T08:47:00Z">
         <w:r>
           <w:rPr>
             <w:rFonts w:ascii="Times New Roman" w:hAnsi="Times New Roman" w:cs="Times New Roman"/>
@@ -13282,7 +13463,7 @@
           <w:t xml:space="preserve"> sehingga mendapatkan representasi </w:t>
         </w:r>
       </w:ins>
-      <w:del w:id="576" w:author="NIZAR" w:date="2023-05-25T09:09:00Z">
+      <w:del w:id="603" w:author="NIZAR" w:date="2023-05-25T09:09:00Z">
         <w:r>
           <w:rPr>
             <w:rFonts w:ascii="Times New Roman" w:hAnsi="Times New Roman" w:cs="Times New Roman"/>
@@ -13302,7 +13483,7 @@
         </w:rPr>
         <w:t>bullying</w:t>
       </w:r>
-      <w:ins w:id="577" w:author="NIZAR" w:date="2023-05-25T08:47:00Z">
+      <w:ins w:id="604" w:author="NIZAR" w:date="2023-05-25T08:47:00Z">
         <w:r>
           <w:rPr>
             <w:rFonts w:ascii="Times New Roman" w:hAnsi="Times New Roman" w:cs="Times New Roman"/>
@@ -13312,7 +13493,7 @@
           <w:t>.</w:t>
         </w:r>
       </w:ins>
-      <w:commentRangeEnd w:id="567"/>
+      <w:commentRangeEnd w:id="594"/>
       <w:r>
         <w:rPr>
           <w:rStyle w:val="CommentReference"/>
@@ -13320,7 +13501,7 @@
           <w:sz w:val="24"/>
           <w:szCs w:val="24"/>
         </w:rPr>
-        <w:commentReference w:id="567"/>
+        <w:commentReference w:id="594"/>
       </w:r>
       <w:r>
         <w:rPr>
@@ -13349,16 +13530,16 @@
       <w:pPr>
         <w:pStyle w:val="Heading2"/>
       </w:pPr>
-      <w:bookmarkStart w:id="578" w:name="_Toc136518903"/>
+      <w:bookmarkStart w:id="605" w:name="_Toc136518903"/>
       <w:r>
         <w:t>Subjek</w:t>
       </w:r>
-      <w:ins w:id="579" w:author="NIZAR" w:date="2023-06-01T10:37:00Z">
+      <w:ins w:id="606" w:author="NIZAR" w:date="2023-06-01T10:37:00Z">
         <w:r>
           <w:t xml:space="preserve"> dan Objek </w:t>
         </w:r>
       </w:ins>
-      <w:del w:id="580" w:author="NIZAR" w:date="2023-06-01T10:37:00Z">
+      <w:del w:id="607" w:author="NIZAR" w:date="2023-06-01T10:37:00Z">
         <w:r>
           <w:delText xml:space="preserve">, </w:delText>
         </w:r>
@@ -13375,14 +13556,14 @@
       <w:r>
         <w:t>Penelitian</w:t>
       </w:r>
-      <w:bookmarkEnd w:id="578"/>
+      <w:bookmarkEnd w:id="605"/>
     </w:p>
     <w:p>
       <w:pPr>
         <w:ind w:left="426" w:firstLine="720"/>
         <w:jc w:val="both"/>
         <w:rPr>
-          <w:ins w:id="581" w:author="NIZAR" w:date="2023-06-01T10:38:00Z"/>
+          <w:ins w:id="608" w:author="NIZAR" w:date="2023-06-01T10:38:00Z"/>
           <w:rFonts w:ascii="Times New Roman" w:hAnsi="Times New Roman" w:cs="Times New Roman"/>
           <w:sz w:val="24"/>
           <w:szCs w:val="24"/>
@@ -13412,15 +13593,15 @@
       <w:pPr>
         <w:pStyle w:val="Heading2"/>
       </w:pPr>
-      <w:bookmarkStart w:id="582" w:name="_Toc136518904"/>
+      <w:bookmarkStart w:id="609" w:name="_Toc136518904"/>
       <w:r>
         <w:t xml:space="preserve">Jenis dan </w:t>
       </w:r>
       <w:r>
         <w:t>Sumber Data</w:t>
       </w:r>
-      <w:bookmarkEnd w:id="582"/>
-      <w:del w:id="583" w:author="NIZAR" w:date="2023-06-01T10:38:00Z">
+      <w:bookmarkEnd w:id="609"/>
+      <w:del w:id="610" w:author="NIZAR" w:date="2023-06-01T10:38:00Z">
         <w:r>
           <w:delText xml:space="preserve"> (Primer Dan Sekunder)</w:delText>
         </w:r>
@@ -13430,28 +13611,28 @@
       <w:pPr>
         <w:pStyle w:val="Heading3"/>
       </w:pPr>
-      <w:bookmarkStart w:id="584" w:name="_Toc136518905"/>
+      <w:bookmarkStart w:id="611" w:name="_Toc136518905"/>
       <w:r>
         <w:t>Data Primer</w:t>
       </w:r>
-      <w:bookmarkEnd w:id="584"/>
+      <w:bookmarkEnd w:id="611"/>
     </w:p>
     <w:p>
       <w:pPr>
         <w:pStyle w:val="Heading3"/>
         <w:rPr>
-          <w:ins w:id="585" w:author="NIZAR" w:date="2023-06-01T10:37:00Z"/>
-        </w:rPr>
-      </w:pPr>
-      <w:bookmarkStart w:id="586" w:name="_Toc136518906"/>
+          <w:ins w:id="612" w:author="NIZAR" w:date="2023-06-01T10:37:00Z"/>
+        </w:rPr>
+      </w:pPr>
+      <w:bookmarkStart w:id="613" w:name="_Toc136518906"/>
       <w:r>
         <w:t>Data Sekunder</w:t>
       </w:r>
-      <w:bookmarkEnd w:id="586"/>
-    </w:p>
-    <w:p>
-      <w:pPr>
-        <w:pPrChange w:id="587" w:author="NIZAR" w:date="2023-06-01T10:37:00Z">
+      <w:bookmarkEnd w:id="613"/>
+    </w:p>
+    <w:p>
+      <w:pPr>
+        <w:pPrChange w:id="614" w:author="NIZAR" w:date="2023-06-01T10:37:00Z">
           <w:pPr>
             <w:pStyle w:val="Heading3"/>
           </w:pPr>
@@ -13462,49 +13643,49 @@
       <w:pPr>
         <w:pStyle w:val="Heading2"/>
       </w:pPr>
-      <w:bookmarkStart w:id="588" w:name="_Toc136518907"/>
+      <w:bookmarkStart w:id="615" w:name="_Toc136518907"/>
       <w:r>
         <w:t>Waktu</w:t>
       </w:r>
       <w:r>
         <w:t xml:space="preserve"> Penelitian</w:t>
       </w:r>
-      <w:bookmarkEnd w:id="588"/>
+      <w:bookmarkEnd w:id="615"/>
     </w:p>
     <w:p>
       <w:pPr>
         <w:ind w:left="426" w:firstLine="720"/>
         <w:jc w:val="both"/>
         <w:rPr>
-          <w:ins w:id="589" w:author="NIZAR" w:date="2023-06-01T10:37:00Z"/>
-          <w:rFonts w:ascii="Times New Roman" w:hAnsi="Times New Roman" w:cs="Times New Roman"/>
-          <w:sz w:val="24"/>
-          <w:szCs w:val="24"/>
-        </w:rPr>
-        <w:pPrChange w:id="590" w:author="NIZAR" w:date="2023-06-01T10:36:00Z">
+          <w:ins w:id="616" w:author="NIZAR" w:date="2023-06-01T10:37:00Z"/>
+          <w:rFonts w:ascii="Times New Roman" w:hAnsi="Times New Roman" w:cs="Times New Roman"/>
+          <w:sz w:val="24"/>
+          <w:szCs w:val="24"/>
+        </w:rPr>
+        <w:pPrChange w:id="617" w:author="NIZAR" w:date="2023-06-01T10:36:00Z">
           <w:pPr/>
         </w:pPrChange>
       </w:pPr>
-      <w:ins w:id="591" w:author="NIZAR" w:date="2023-06-01T10:35:00Z">
-        <w:r>
-          <w:rPr>
-            <w:rFonts w:ascii="Times New Roman" w:hAnsi="Times New Roman" w:cs="Times New Roman"/>
-            <w:sz w:val="24"/>
-            <w:szCs w:val="24"/>
-            <w:rPrChange w:id="592" w:author="NIZAR" w:date="2023-06-01T10:36:00Z">
+      <w:ins w:id="618" w:author="NIZAR" w:date="2023-06-01T10:35:00Z">
+        <w:r>
+          <w:rPr>
+            <w:rFonts w:ascii="Times New Roman" w:hAnsi="Times New Roman" w:cs="Times New Roman"/>
+            <w:sz w:val="24"/>
+            <w:szCs w:val="24"/>
+            <w:rPrChange w:id="619" w:author="NIZAR" w:date="2023-06-01T10:36:00Z">
               <w:rPr/>
             </w:rPrChange>
           </w:rPr>
           <w:t xml:space="preserve">Penelitian ini dilakukan pada Mei tahun 2023 sampai dengan Juni </w:t>
         </w:r>
       </w:ins>
-      <w:ins w:id="593" w:author="NIZAR" w:date="2023-06-01T10:36:00Z">
-        <w:r>
-          <w:rPr>
-            <w:rFonts w:ascii="Times New Roman" w:hAnsi="Times New Roman" w:cs="Times New Roman"/>
-            <w:sz w:val="24"/>
-            <w:szCs w:val="24"/>
-            <w:rPrChange w:id="594" w:author="NIZAR" w:date="2023-06-01T10:36:00Z">
+      <w:ins w:id="620" w:author="NIZAR" w:date="2023-06-01T10:36:00Z">
+        <w:r>
+          <w:rPr>
+            <w:rFonts w:ascii="Times New Roman" w:hAnsi="Times New Roman" w:cs="Times New Roman"/>
+            <w:sz w:val="24"/>
+            <w:szCs w:val="24"/>
+            <w:rPrChange w:id="621" w:author="NIZAR" w:date="2023-06-01T10:36:00Z">
               <w:rPr/>
             </w:rPrChange>
           </w:rPr>
@@ -13523,7 +13704,7 @@
             <w:rFonts w:ascii="Times New Roman" w:hAnsi="Times New Roman" w:cs="Times New Roman"/>
             <w:sz w:val="24"/>
             <w:szCs w:val="24"/>
-            <w:rPrChange w:id="595" w:author="NIZAR" w:date="2023-06-01T10:36:00Z">
+            <w:rPrChange w:id="622" w:author="NIZAR" w:date="2023-06-01T10:36:00Z">
               <w:rPr/>
             </w:rPrChange>
           </w:rPr>
@@ -13537,11 +13718,11 @@
         <w:jc w:val="both"/>
         <w:rPr>
           <w:rFonts w:ascii="Times New Roman" w:hAnsi="Times New Roman" w:cs="Times New Roman"/>
-          <w:rPrChange w:id="596" w:author="NIZAR" w:date="2023-06-01T10:36:00Z">
+          <w:rPrChange w:id="623" w:author="NIZAR" w:date="2023-06-01T10:36:00Z">
             <w:rPr/>
           </w:rPrChange>
         </w:rPr>
-        <w:pPrChange w:id="597" w:author="NIZAR" w:date="2023-06-01T10:36:00Z">
+        <w:pPrChange w:id="624" w:author="NIZAR" w:date="2023-06-01T10:36:00Z">
           <w:pPr/>
         </w:pPrChange>
       </w:pPr>
@@ -13550,22 +13731,22 @@
       <w:pPr>
         <w:pStyle w:val="Heading2"/>
       </w:pPr>
-      <w:bookmarkStart w:id="598" w:name="_Toc136518908"/>
+      <w:bookmarkStart w:id="625" w:name="_Toc136518908"/>
       <w:r>
         <w:lastRenderedPageBreak/>
         <w:t>Teknik Pengumpulan Data (Dokumentasi,Observasi)</w:t>
       </w:r>
-      <w:bookmarkEnd w:id="598"/>
+      <w:bookmarkEnd w:id="625"/>
     </w:p>
     <w:p>
       <w:pPr>
         <w:pStyle w:val="Heading3"/>
       </w:pPr>
-      <w:bookmarkStart w:id="599" w:name="_Toc136518909"/>
+      <w:bookmarkStart w:id="626" w:name="_Toc136518909"/>
       <w:r>
         <w:t>Observasi</w:t>
       </w:r>
-      <w:bookmarkEnd w:id="599"/>
+      <w:bookmarkEnd w:id="626"/>
     </w:p>
     <w:p>
       <w:pPr>
@@ -13577,7 +13758,7 @@
           <w:szCs w:val="24"/>
         </w:rPr>
       </w:pPr>
-      <w:ins w:id="600" w:author="NIZAR" w:date="2023-06-01T09:25:00Z">
+      <w:ins w:id="627" w:author="NIZAR" w:date="2023-06-01T09:25:00Z">
         <w:r>
           <w:rPr>
             <w:rFonts w:ascii="Times New Roman" w:hAnsi="Times New Roman" w:cs="Times New Roman"/>
@@ -13587,7 +13768,7 @@
           <w:t xml:space="preserve">Observasi </w:t>
         </w:r>
       </w:ins>
-      <w:ins w:id="601" w:author="NIZAR" w:date="2023-06-01T09:26:00Z">
+      <w:ins w:id="628" w:author="NIZAR" w:date="2023-06-01T09:26:00Z">
         <w:r>
           <w:rPr>
             <w:rFonts w:ascii="Times New Roman" w:hAnsi="Times New Roman" w:cs="Times New Roman"/>
@@ -13597,7 +13778,7 @@
           <w:t>merupakan</w:t>
         </w:r>
       </w:ins>
-      <w:ins w:id="602" w:author="NIZAR" w:date="2023-06-01T09:25:00Z">
+      <w:ins w:id="629" w:author="NIZAR" w:date="2023-06-01T09:25:00Z">
         <w:r>
           <w:rPr>
             <w:rFonts w:ascii="Times New Roman" w:hAnsi="Times New Roman" w:cs="Times New Roman"/>
@@ -13607,7 +13788,7 @@
           <w:t xml:space="preserve"> teknik pengumpulan data dengan melakukan pengamatan dengan panca indra terhadap suatu fenomena atau permasalahan yang </w:t>
         </w:r>
       </w:ins>
-      <w:ins w:id="603" w:author="NIZAR" w:date="2023-06-01T09:26:00Z">
+      <w:ins w:id="630" w:author="NIZAR" w:date="2023-06-01T09:26:00Z">
         <w:r>
           <w:rPr>
             <w:rFonts w:ascii="Times New Roman" w:hAnsi="Times New Roman" w:cs="Times New Roman"/>
@@ -13656,7 +13837,7 @@
         </w:rPr>
         <w:fldChar w:fldCharType="end"/>
       </w:r>
-      <w:ins w:id="604" w:author="NIZAR" w:date="2023-06-01T09:27:00Z">
+      <w:ins w:id="631" w:author="NIZAR" w:date="2023-06-01T09:27:00Z">
         <w:r>
           <w:rPr>
             <w:rFonts w:ascii="Times New Roman" w:hAnsi="Times New Roman" w:cs="Times New Roman"/>
@@ -13666,7 +13847,7 @@
           <w:t xml:space="preserve"> </w:t>
         </w:r>
       </w:ins>
-      <w:ins w:id="605" w:author="NIZAR" w:date="2023-06-01T09:40:00Z">
+      <w:ins w:id="632" w:author="NIZAR" w:date="2023-06-01T09:40:00Z">
         <w:r>
           <w:rPr>
             <w:rFonts w:ascii="Times New Roman" w:hAnsi="Times New Roman" w:cs="Times New Roman"/>
@@ -13676,7 +13857,7 @@
           <w:t xml:space="preserve">Hasil dari observasi dilakukan </w:t>
         </w:r>
       </w:ins>
-      <w:ins w:id="606" w:author="NIZAR" w:date="2023-06-01T09:41:00Z">
+      <w:ins w:id="633" w:author="NIZAR" w:date="2023-06-01T09:41:00Z">
         <w:r>
           <w:rPr>
             <w:rFonts w:ascii="Times New Roman" w:hAnsi="Times New Roman" w:cs="Times New Roman"/>
@@ -13694,7 +13875,7 @@
         </w:rPr>
         <w:t xml:space="preserve"> </w:t>
       </w:r>
-      <w:ins w:id="607" w:author="NIZAR" w:date="2023-06-01T09:27:00Z">
+      <w:ins w:id="634" w:author="NIZAR" w:date="2023-06-01T09:27:00Z">
         <w:r>
           <w:rPr>
             <w:rFonts w:ascii="Times New Roman" w:hAnsi="Times New Roman" w:cs="Times New Roman"/>
@@ -13704,7 +13885,7 @@
           <w:t xml:space="preserve">Sifat observasi </w:t>
         </w:r>
       </w:ins>
-      <w:ins w:id="608" w:author="NIZAR" w:date="2023-06-01T09:28:00Z">
+      <w:ins w:id="635" w:author="NIZAR" w:date="2023-06-01T09:28:00Z">
         <w:r>
           <w:rPr>
             <w:rFonts w:ascii="Times New Roman" w:hAnsi="Times New Roman" w:cs="Times New Roman"/>
@@ -13714,7 +13895,7 @@
           <w:t>penelitian ini yaitu observasi non partisipan</w:t>
         </w:r>
       </w:ins>
-      <w:ins w:id="609" w:author="NIZAR" w:date="2023-06-01T09:29:00Z">
+      <w:ins w:id="636" w:author="NIZAR" w:date="2023-06-01T09:29:00Z">
         <w:r>
           <w:rPr>
             <w:rFonts w:ascii="Times New Roman" w:hAnsi="Times New Roman" w:cs="Times New Roman"/>
@@ -13724,7 +13905,7 @@
           <w:t xml:space="preserve">, dimana peneliti </w:t>
         </w:r>
       </w:ins>
-      <w:ins w:id="610" w:author="NIZAR" w:date="2023-06-01T09:30:00Z">
+      <w:ins w:id="637" w:author="NIZAR" w:date="2023-06-01T09:30:00Z">
         <w:r>
           <w:rPr>
             <w:rFonts w:ascii="Times New Roman" w:hAnsi="Times New Roman" w:cs="Times New Roman"/>
@@ -13734,7 +13915,7 @@
           <w:t>menyaksikan fenomena dan melakukan pengamatan</w:t>
         </w:r>
       </w:ins>
-      <w:ins w:id="611" w:author="NIZAR" w:date="2023-06-01T09:45:00Z">
+      <w:ins w:id="638" w:author="NIZAR" w:date="2023-06-01T09:45:00Z">
         <w:r>
           <w:rPr>
             <w:rFonts w:ascii="Times New Roman" w:hAnsi="Times New Roman" w:cs="Times New Roman"/>
@@ -13744,7 +13925,7 @@
           <w:t xml:space="preserve"> secara independen</w:t>
         </w:r>
       </w:ins>
-      <w:ins w:id="612" w:author="NIZAR" w:date="2023-06-01T09:30:00Z">
+      <w:ins w:id="639" w:author="NIZAR" w:date="2023-06-01T09:30:00Z">
         <w:r>
           <w:rPr>
             <w:rFonts w:ascii="Times New Roman" w:hAnsi="Times New Roman" w:cs="Times New Roman"/>
@@ -13754,7 +13935,7 @@
           <w:t xml:space="preserve"> terhadap fenomena</w:t>
         </w:r>
       </w:ins>
-      <w:ins w:id="613" w:author="NIZAR" w:date="2023-06-01T09:31:00Z">
+      <w:ins w:id="640" w:author="NIZAR" w:date="2023-06-01T09:31:00Z">
         <w:r>
           <w:rPr>
             <w:rFonts w:ascii="Times New Roman" w:hAnsi="Times New Roman" w:cs="Times New Roman"/>
@@ -13764,7 +13945,7 @@
           <w:t xml:space="preserve"> pada </w:t>
         </w:r>
       </w:ins>
-      <w:ins w:id="614" w:author="NIZAR" w:date="2023-06-01T09:32:00Z">
+      <w:ins w:id="641" w:author="NIZAR" w:date="2023-06-01T09:32:00Z">
         <w:r>
           <w:rPr>
             <w:rFonts w:ascii="Times New Roman" w:hAnsi="Times New Roman" w:cs="Times New Roman"/>
@@ -13774,7 +13955,7 @@
           <w:t xml:space="preserve">serial drama </w:t>
         </w:r>
       </w:ins>
-      <w:ins w:id="615" w:author="NIZAR" w:date="2023-06-01T09:31:00Z">
+      <w:ins w:id="642" w:author="NIZAR" w:date="2023-06-01T09:31:00Z">
         <w:r>
           <w:rPr>
             <w:rFonts w:ascii="Times New Roman" w:hAnsi="Times New Roman" w:cs="Times New Roman"/>
@@ -13784,7 +13965,7 @@
           <w:t>Revenge Of Others 2022</w:t>
         </w:r>
       </w:ins>
-      <w:ins w:id="616" w:author="NIZAR" w:date="2023-06-01T09:30:00Z">
+      <w:ins w:id="643" w:author="NIZAR" w:date="2023-06-01T09:30:00Z">
         <w:r>
           <w:rPr>
             <w:rFonts w:ascii="Times New Roman" w:hAnsi="Times New Roman" w:cs="Times New Roman"/>
@@ -13794,7 +13975,7 @@
           <w:t xml:space="preserve"> dengan mengamati beberapa hal yang berkaitan dengan </w:t>
         </w:r>
       </w:ins>
-      <w:ins w:id="617" w:author="NIZAR" w:date="2023-06-01T09:32:00Z">
+      <w:ins w:id="644" w:author="NIZAR" w:date="2023-06-01T09:32:00Z">
         <w:r>
           <w:rPr>
             <w:rFonts w:ascii="Times New Roman" w:hAnsi="Times New Roman" w:cs="Times New Roman"/>
@@ -13848,11 +14029,11 @@
       <w:pPr>
         <w:pStyle w:val="Heading3"/>
       </w:pPr>
-      <w:bookmarkStart w:id="618" w:name="_Toc136518910"/>
+      <w:bookmarkStart w:id="645" w:name="_Toc136518910"/>
       <w:r>
         <w:t>Dokumentasi</w:t>
       </w:r>
-      <w:bookmarkEnd w:id="618"/>
+      <w:bookmarkEnd w:id="645"/>
     </w:p>
     <w:p>
       <w:pPr>
@@ -13864,7 +14045,7 @@
           <w:szCs w:val="24"/>
         </w:rPr>
       </w:pPr>
-      <w:commentRangeStart w:id="619"/>
+      <w:commentRangeStart w:id="646"/>
       <w:r>
         <w:rPr>
           <w:rFonts w:ascii="Times New Roman" w:hAnsi="Times New Roman" w:cs="Times New Roman"/>
@@ -13945,12 +14126,12 @@
         </w:rPr>
         <w:t>Beberapa contoh dokumen yang dapat digunakan dalam teknik pengumpulan data dokumentasi adalah laporan keuangan, buku catatan, dokumen kebijakan, dan rekaman video. Sebelum menggunakan dokumen tersebut, peneliti harus memastikan bahwa dokumen tersebut valid, akurat, dan relevan dengan topik penelitian.</w:t>
       </w:r>
-      <w:commentRangeEnd w:id="619"/>
+      <w:commentRangeEnd w:id="646"/>
       <w:r>
         <w:rPr>
           <w:rStyle w:val="CommentReference"/>
         </w:rPr>
-        <w:commentReference w:id="619"/>
+        <w:commentReference w:id="646"/>
       </w:r>
     </w:p>
     <w:p/>
@@ -13958,25 +14139,25 @@
       <w:pPr>
         <w:pStyle w:val="Heading2"/>
         <w:rPr>
-          <w:ins w:id="620" w:author="NIZAR" w:date="2023-06-01T10:40:00Z"/>
-        </w:rPr>
-      </w:pPr>
-      <w:bookmarkStart w:id="621" w:name="_Toc136518911"/>
-      <w:ins w:id="622" w:author="NIZAR" w:date="2023-06-01T10:40:00Z">
+          <w:ins w:id="647" w:author="NIZAR" w:date="2023-06-01T10:40:00Z"/>
+        </w:rPr>
+      </w:pPr>
+      <w:bookmarkStart w:id="648" w:name="_Toc136518911"/>
+      <w:ins w:id="649" w:author="NIZAR" w:date="2023-06-01T10:40:00Z">
         <w:r>
           <w:t xml:space="preserve">Teknik </w:t>
         </w:r>
       </w:ins>
-      <w:ins w:id="623" w:author="NIZAR" w:date="2023-06-01T10:41:00Z">
+      <w:ins w:id="650" w:author="NIZAR" w:date="2023-06-01T10:41:00Z">
         <w:r>
           <w:t>Keabsahan/</w:t>
         </w:r>
       </w:ins>
-      <w:ins w:id="624" w:author="NIZAR" w:date="2023-06-01T10:40:00Z">
+      <w:ins w:id="651" w:author="NIZAR" w:date="2023-06-01T10:40:00Z">
         <w:r>
           <w:t>Validitas Data</w:t>
         </w:r>
-        <w:bookmarkEnd w:id="621"/>
+        <w:bookmarkEnd w:id="648"/>
       </w:ins>
     </w:p>
     <w:p>
@@ -13984,18 +14165,18 @@
         <w:ind w:left="426" w:firstLine="720"/>
         <w:jc w:val="both"/>
         <w:rPr>
-          <w:del w:id="625" w:author="NIZAR" w:date="2023-06-02T13:41:00Z"/>
+          <w:del w:id="652" w:author="NIZAR" w:date="2023-06-02T13:41:00Z"/>
           <w:rFonts w:cs="Times New Roman"/>
           <w:szCs w:val="24"/>
         </w:rPr>
-        <w:pPrChange w:id="626" w:author="NIZAR" w:date="2023-06-01T10:40:00Z">
+        <w:pPrChange w:id="653" w:author="NIZAR" w:date="2023-06-01T10:40:00Z">
           <w:pPr>
             <w:pStyle w:val="Heading2"/>
           </w:pPr>
         </w:pPrChange>
       </w:pPr>
-      <w:commentRangeStart w:id="627"/>
-      <w:del w:id="628" w:author="NIZAR" w:date="2023-06-02T13:41:00Z">
+      <w:commentRangeStart w:id="654"/>
+      <w:del w:id="655" w:author="NIZAR" w:date="2023-06-02T13:41:00Z">
         <w:r>
           <w:rPr>
             <w:rFonts w:ascii="Times New Roman" w:hAnsi="Times New Roman" w:cs="Times New Roman"/>
@@ -14005,12 +14186,12 @@
           <w:delText>Keabsahan bahan penelitian sangat perlu dicek, hal ini untuk mengetahui apakah observasi valid yang diteliti atau informasi yang diunggah oleh peneliti berkaitan dengan hal-hal yang terjadi dilapangan. (Sugiono, 2013) Pada dasarnya keabsahan materi dalam meliputi beberapa pengujian yang dilakukan kemudian dalam penelitian ini, yang penulis lakukan oleh untuk menjaga keabsahan materi yaitu dengan melakukan uji kreadibilitas dalam penelitian. Pada penelitian kualitatif, memperluas observasi, triangulasi, meningkatkan determinasi penelitian, berbicara dengan teman, menganalisis kasus negatif, hingga member control (Bungin, 2007) Untuk menguji kreadibilitas penelitian ini, penulis memilih teknik triangulasi.</w:delText>
         </w:r>
       </w:del>
-      <w:commentRangeEnd w:id="627"/>
+      <w:commentRangeEnd w:id="654"/>
       <w:r>
         <w:rPr>
           <w:rStyle w:val="CommentReference"/>
         </w:rPr>
-        <w:commentReference w:id="627"/>
+        <w:commentReference w:id="654"/>
       </w:r>
     </w:p>
     <w:p>
@@ -14023,33 +14204,24 @@
           <w:szCs w:val="24"/>
         </w:rPr>
       </w:pPr>
-      <w:commentRangeStart w:id="629"/>
-      <w:ins w:id="630" w:author="NIZAR" w:date="2023-06-02T13:29:00Z">
-        <w:r>
-          <w:rPr>
-            <w:rFonts w:ascii="Times New Roman" w:hAnsi="Times New Roman" w:cs="Times New Roman"/>
-            <w:sz w:val="24"/>
-            <w:szCs w:val="24"/>
-          </w:rPr>
-          <w:t xml:space="preserve">Penting untuk memastikan keabsahan bahan penelitian agar informasi yang dihasilkan valid dan dapat dipercaya. Dalam penelitian ini, penulis melakukan beberapa pengujian, termasuk uji kredibilitas, untuk menjaga keabsahan materi. Teknik lain yang digunakan dalam penelitian kualitatif </w:t>
-        </w:r>
-        <w:r>
-          <w:rPr>
-            <w:rFonts w:ascii="Times New Roman" w:hAnsi="Times New Roman" w:cs="Times New Roman"/>
-            <w:sz w:val="24"/>
-            <w:szCs w:val="24"/>
-          </w:rPr>
-          <w:lastRenderedPageBreak/>
-          <w:t>untuk memperluas observasi, meningkatkan determinasi penelitian, dan menguji keabsahan informasi antara lain dengan melakukan triangulasi, berbicara dengan teman, menganalisis kasus negatif, hingga member control. Dalam penelitian ini, penulis memilih teknik triangulasi untuk menguji kredibilitas penelitian.</w:t>
-        </w:r>
-        <w:commentRangeEnd w:id="629"/>
-        <w:r>
-          <w:rPr>
-            <w:rFonts w:ascii="Times New Roman" w:hAnsi="Times New Roman" w:cs="Times New Roman"/>
-            <w:sz w:val="24"/>
-            <w:szCs w:val="24"/>
-          </w:rPr>
-          <w:commentReference w:id="629"/>
+      <w:commentRangeStart w:id="656"/>
+      <w:ins w:id="657" w:author="NIZAR" w:date="2023-06-02T13:29:00Z">
+        <w:r>
+          <w:rPr>
+            <w:rFonts w:ascii="Times New Roman" w:hAnsi="Times New Roman" w:cs="Times New Roman"/>
+            <w:sz w:val="24"/>
+            <w:szCs w:val="24"/>
+          </w:rPr>
+          <w:t>Penting untuk memastikan keabsahan bahan penelitian agar informasi yang dihasilkan valid dan dapat dipercaya. Dalam penelitian ini, penulis melakukan beberapa pengujian, termasuk uji kredibilitas, untuk menjaga keabsahan materi. Teknik lain yang digunakan dalam penelitian kualitatif untuk memperluas observasi, meningkatkan determinasi penelitian, dan menguji keabsahan informasi antara lain dengan melakukan triangulasi, berbicara dengan teman, menganalisis kasus negatif, hingga member control. Dalam penelitian ini, penulis memilih teknik triangulasi untuk menguji kredibilitas penelitian.</w:t>
+        </w:r>
+        <w:commentRangeEnd w:id="656"/>
+        <w:r>
+          <w:rPr>
+            <w:rFonts w:ascii="Times New Roman" w:hAnsi="Times New Roman" w:cs="Times New Roman"/>
+            <w:sz w:val="24"/>
+            <w:szCs w:val="24"/>
+          </w:rPr>
+          <w:commentReference w:id="656"/>
         </w:r>
       </w:ins>
     </w:p>
@@ -14058,14 +14230,14 @@
         <w:ind w:left="426" w:firstLine="720"/>
         <w:jc w:val="both"/>
         <w:rPr>
-          <w:del w:id="631" w:author="NIZAR" w:date="2023-06-06T08:22:00Z"/>
-          <w:rFonts w:ascii="Times New Roman" w:hAnsi="Times New Roman" w:cs="Times New Roman"/>
-          <w:sz w:val="24"/>
-          <w:szCs w:val="24"/>
-        </w:rPr>
-      </w:pPr>
-      <w:commentRangeStart w:id="632"/>
-      <w:del w:id="633" w:author="NIZAR" w:date="2023-06-06T08:22:00Z">
+          <w:del w:id="658" w:author="NIZAR" w:date="2023-06-06T08:22:00Z"/>
+          <w:rFonts w:ascii="Times New Roman" w:hAnsi="Times New Roman" w:cs="Times New Roman"/>
+          <w:sz w:val="24"/>
+          <w:szCs w:val="24"/>
+        </w:rPr>
+      </w:pPr>
+      <w:commentRangeStart w:id="659"/>
+      <w:del w:id="660" w:author="NIZAR" w:date="2023-06-06T08:22:00Z">
         <w:r>
           <w:rPr>
             <w:rFonts w:ascii="Times New Roman" w:hAnsi="Times New Roman" w:cs="Times New Roman"/>
@@ -14075,12 +14247,12 @@
           <w:delText>Dengan memeriksa keandalan pemeriksaan silang, dapat dipahami sebagai memverifikasi informasi dari sumber yang sama dan digunakan dengan cara yang berbeda. Triangulasi data dibagi menjadi beberapa kategori, yaitu: pemeriksaan silang, metode, penelitian silang antara peneliti, pemeriksaan silang sumber data dan pemeriksaan silang sumber. (Bungin, 2007) Dalam penelitian ini, penulis menggunakan metode cross check. Triangulasi adalah cara atau teknik untuk mengumpulkan dan memeriksa data yang sama tetapi menggunakan teknik yang berbeda. berbeda. (Sugiono, 2013) Penerapan metode tringulasi ini metode ini menemukan informasi profil film Upin &amp; Ipin eps 46 Syahdunya Syawal, kemudian setelah dicek menggunakan dokumentasi yang merujuk pada representasi bullying yang terdapat pada film Upin&amp;Ipin.</w:delText>
         </w:r>
       </w:del>
-      <w:commentRangeEnd w:id="632"/>
+      <w:commentRangeEnd w:id="659"/>
       <w:r>
         <w:rPr>
           <w:rStyle w:val="CommentReference"/>
         </w:rPr>
-        <w:commentReference w:id="632"/>
+        <w:commentReference w:id="659"/>
       </w:r>
     </w:p>
     <w:p>
@@ -14091,32 +14263,32 @@
           <w:rFonts w:ascii="Times New Roman" w:hAnsi="Times New Roman" w:cs="Times New Roman"/>
           <w:sz w:val="24"/>
           <w:szCs w:val="24"/>
-          <w:rPrChange w:id="634" w:author="NIZAR" w:date="2023-06-06T08:22:00Z">
+          <w:rPrChange w:id="661" w:author="NIZAR" w:date="2023-06-06T08:22:00Z">
             <w:rPr/>
           </w:rPrChange>
         </w:rPr>
       </w:pPr>
-      <w:commentRangeStart w:id="635"/>
-      <w:ins w:id="636" w:author="NIZAR" w:date="2023-06-06T08:16:00Z">
-        <w:r>
-          <w:rPr>
-            <w:rFonts w:ascii="Times New Roman" w:hAnsi="Times New Roman" w:cs="Times New Roman"/>
-            <w:sz w:val="24"/>
-            <w:szCs w:val="24"/>
-            <w:rPrChange w:id="637" w:author="NIZAR" w:date="2023-06-06T08:22:00Z">
+      <w:commentRangeStart w:id="662"/>
+      <w:ins w:id="663" w:author="NIZAR" w:date="2023-06-06T08:16:00Z">
+        <w:r>
+          <w:rPr>
+            <w:rFonts w:ascii="Times New Roman" w:hAnsi="Times New Roman" w:cs="Times New Roman"/>
+            <w:sz w:val="24"/>
+            <w:szCs w:val="24"/>
+            <w:rPrChange w:id="664" w:author="NIZAR" w:date="2023-06-06T08:22:00Z">
               <w:rPr/>
             </w:rPrChange>
           </w:rPr>
           <w:t xml:space="preserve">Keabsahan informasi sangatlah penting dalam sebuah penelitian untuk melakukan verifikasi sumber </w:t>
         </w:r>
       </w:ins>
-      <w:ins w:id="638" w:author="NIZAR" w:date="2023-06-06T08:17:00Z">
-        <w:r>
-          <w:rPr>
-            <w:rFonts w:ascii="Times New Roman" w:hAnsi="Times New Roman" w:cs="Times New Roman"/>
-            <w:sz w:val="24"/>
-            <w:szCs w:val="24"/>
-            <w:rPrChange w:id="639" w:author="NIZAR" w:date="2023-06-06T08:22:00Z">
+      <w:ins w:id="665" w:author="NIZAR" w:date="2023-06-06T08:17:00Z">
+        <w:r>
+          <w:rPr>
+            <w:rFonts w:ascii="Times New Roman" w:hAnsi="Times New Roman" w:cs="Times New Roman"/>
+            <w:sz w:val="24"/>
+            <w:szCs w:val="24"/>
+            <w:rPrChange w:id="666" w:author="NIZAR" w:date="2023-06-06T08:22:00Z">
               <w:rPr/>
             </w:rPrChange>
           </w:rPr>
@@ -14127,20 +14299,20 @@
             <w:rFonts w:ascii="Times New Roman" w:hAnsi="Times New Roman" w:cs="Times New Roman"/>
             <w:sz w:val="24"/>
             <w:szCs w:val="24"/>
-            <w:rPrChange w:id="640" w:author="NIZAR" w:date="2023-06-06T08:22:00Z">
+            <w:rPrChange w:id="667" w:author="NIZAR" w:date="2023-06-06T08:22:00Z">
               <w:rPr/>
             </w:rPrChange>
           </w:rPr>
           <w:t xml:space="preserve"> Ada beberapa jenis verifikasi </w:t>
         </w:r>
       </w:ins>
-      <w:ins w:id="641" w:author="NIZAR" w:date="2023-06-06T08:18:00Z">
-        <w:r>
-          <w:rPr>
-            <w:rFonts w:ascii="Times New Roman" w:hAnsi="Times New Roman" w:cs="Times New Roman"/>
-            <w:sz w:val="24"/>
-            <w:szCs w:val="24"/>
-            <w:rPrChange w:id="642" w:author="NIZAR" w:date="2023-06-06T08:22:00Z">
+      <w:ins w:id="668" w:author="NIZAR" w:date="2023-06-06T08:18:00Z">
+        <w:r>
+          <w:rPr>
+            <w:rFonts w:ascii="Times New Roman" w:hAnsi="Times New Roman" w:cs="Times New Roman"/>
+            <w:sz w:val="24"/>
+            <w:szCs w:val="24"/>
+            <w:rPrChange w:id="669" w:author="NIZAR" w:date="2023-06-06T08:22:00Z">
               <w:rPr/>
             </w:rPrChange>
           </w:rPr>
@@ -14151,7 +14323,7 @@
             <w:rFonts w:ascii="Times New Roman" w:hAnsi="Times New Roman" w:cs="Times New Roman"/>
             <w:sz w:val="24"/>
             <w:szCs w:val="24"/>
-            <w:rPrChange w:id="643" w:author="NIZAR" w:date="2023-06-06T08:22:00Z">
+            <w:rPrChange w:id="670" w:author="NIZAR" w:date="2023-06-06T08:22:00Z">
               <w:rPr>
                 <w:i/>
               </w:rPr>
@@ -14160,26 +14332,26 @@
           <w:t>cross check</w:t>
         </w:r>
       </w:ins>
-      <w:ins w:id="644" w:author="NIZAR" w:date="2023-06-06T08:19:00Z">
-        <w:r>
-          <w:rPr>
-            <w:rFonts w:ascii="Times New Roman" w:hAnsi="Times New Roman" w:cs="Times New Roman"/>
-            <w:sz w:val="24"/>
-            <w:szCs w:val="24"/>
-            <w:rPrChange w:id="645" w:author="NIZAR" w:date="2023-06-06T08:22:00Z">
+      <w:ins w:id="671" w:author="NIZAR" w:date="2023-06-06T08:19:00Z">
+        <w:r>
+          <w:rPr>
+            <w:rFonts w:ascii="Times New Roman" w:hAnsi="Times New Roman" w:cs="Times New Roman"/>
+            <w:sz w:val="24"/>
+            <w:szCs w:val="24"/>
+            <w:rPrChange w:id="672" w:author="NIZAR" w:date="2023-06-06T08:22:00Z">
               <w:rPr/>
             </w:rPrChange>
           </w:rPr>
           <w:t xml:space="preserve"> metode penelitian antar peneliti, </w:t>
         </w:r>
       </w:ins>
-      <w:ins w:id="646" w:author="NIZAR" w:date="2023-06-06T08:20:00Z">
-        <w:r>
-          <w:rPr>
-            <w:rFonts w:ascii="Times New Roman" w:hAnsi="Times New Roman" w:cs="Times New Roman"/>
-            <w:sz w:val="24"/>
-            <w:szCs w:val="24"/>
-            <w:rPrChange w:id="647" w:author="NIZAR" w:date="2023-06-06T08:22:00Z">
+      <w:ins w:id="673" w:author="NIZAR" w:date="2023-06-06T08:20:00Z">
+        <w:r>
+          <w:rPr>
+            <w:rFonts w:ascii="Times New Roman" w:hAnsi="Times New Roman" w:cs="Times New Roman"/>
+            <w:sz w:val="24"/>
+            <w:szCs w:val="24"/>
+            <w:rPrChange w:id="674" w:author="NIZAR" w:date="2023-06-06T08:22:00Z">
               <w:rPr>
                 <w:i/>
               </w:rPr>
@@ -14188,13 +14360,13 @@
           <w:t xml:space="preserve">cross check </w:t>
         </w:r>
       </w:ins>
-      <w:ins w:id="648" w:author="NIZAR" w:date="2023-06-06T08:21:00Z">
-        <w:r>
-          <w:rPr>
-            <w:rFonts w:ascii="Times New Roman" w:hAnsi="Times New Roman" w:cs="Times New Roman"/>
-            <w:sz w:val="24"/>
-            <w:szCs w:val="24"/>
-            <w:rPrChange w:id="649" w:author="NIZAR" w:date="2023-06-06T08:22:00Z">
+      <w:ins w:id="675" w:author="NIZAR" w:date="2023-06-06T08:21:00Z">
+        <w:r>
+          <w:rPr>
+            <w:rFonts w:ascii="Times New Roman" w:hAnsi="Times New Roman" w:cs="Times New Roman"/>
+            <w:sz w:val="24"/>
+            <w:szCs w:val="24"/>
+            <w:rPrChange w:id="676" w:author="NIZAR" w:date="2023-06-06T08:22:00Z">
               <w:rPr>
                 <w:i/>
               </w:rPr>
@@ -14207,7 +14379,7 @@
             <w:rFonts w:ascii="Times New Roman" w:hAnsi="Times New Roman" w:cs="Times New Roman"/>
             <w:sz w:val="24"/>
             <w:szCs w:val="24"/>
-            <w:rPrChange w:id="650" w:author="NIZAR" w:date="2023-06-06T08:22:00Z">
+            <w:rPrChange w:id="677" w:author="NIZAR" w:date="2023-06-06T08:22:00Z">
               <w:rPr/>
             </w:rPrChange>
           </w:rPr>
@@ -14218,7 +14390,7 @@
             <w:rFonts w:ascii="Times New Roman" w:hAnsi="Times New Roman" w:cs="Times New Roman"/>
             <w:sz w:val="24"/>
             <w:szCs w:val="24"/>
-            <w:rPrChange w:id="651" w:author="NIZAR" w:date="2023-06-06T08:22:00Z">
+            <w:rPrChange w:id="678" w:author="NIZAR" w:date="2023-06-06T08:22:00Z">
               <w:rPr>
                 <w:i/>
               </w:rPr>
@@ -14227,20 +14399,20 @@
           <w:t>cross check sumber data informasi.</w:t>
         </w:r>
       </w:ins>
-      <w:commentRangeEnd w:id="635"/>
-      <w:ins w:id="652" w:author="NIZAR" w:date="2023-06-06T08:22:00Z">
-        <w:r>
-          <w:rPr>
-            <w:rFonts w:ascii="Times New Roman" w:hAnsi="Times New Roman" w:cs="Times New Roman"/>
-            <w:sz w:val="24"/>
-            <w:szCs w:val="24"/>
-            <w:rPrChange w:id="653" w:author="NIZAR" w:date="2023-06-06T08:22:00Z">
+      <w:commentRangeEnd w:id="662"/>
+      <w:ins w:id="679" w:author="NIZAR" w:date="2023-06-06T08:22:00Z">
+        <w:r>
+          <w:rPr>
+            <w:rFonts w:ascii="Times New Roman" w:hAnsi="Times New Roman" w:cs="Times New Roman"/>
+            <w:sz w:val="24"/>
+            <w:szCs w:val="24"/>
+            <w:rPrChange w:id="680" w:author="NIZAR" w:date="2023-06-06T08:22:00Z">
               <w:rPr>
                 <w:rStyle w:val="CommentReference"/>
               </w:rPr>
             </w:rPrChange>
           </w:rPr>
-          <w:commentReference w:id="635"/>
+          <w:commentReference w:id="662"/>
         </w:r>
       </w:ins>
     </w:p>
@@ -14248,7 +14420,7 @@
     <w:p>
       <w:pPr>
         <w:rPr>
-          <w:ins w:id="654" w:author="NIZAR" w:date="2023-06-01T10:40:00Z"/>
+          <w:ins w:id="681" w:author="NIZAR" w:date="2023-06-01T10:40:00Z"/>
         </w:rPr>
       </w:pPr>
     </w:p>
@@ -14256,11 +14428,11 @@
       <w:pPr>
         <w:pStyle w:val="Heading2"/>
       </w:pPr>
-      <w:bookmarkStart w:id="655" w:name="_Toc136518912"/>
+      <w:bookmarkStart w:id="682" w:name="_Toc136518912"/>
       <w:r>
         <w:t xml:space="preserve">Teknik </w:t>
       </w:r>
-      <w:del w:id="656" w:author="NIZAR" w:date="2023-06-01T10:39:00Z">
+      <w:del w:id="683" w:author="NIZAR" w:date="2023-06-01T10:39:00Z">
         <w:r>
           <w:delText>Validitas</w:delText>
         </w:r>
@@ -14268,7 +14440,7 @@
           <w:delText xml:space="preserve"> </w:delText>
         </w:r>
       </w:del>
-      <w:ins w:id="657" w:author="NIZAR" w:date="2023-06-01T10:39:00Z">
+      <w:ins w:id="684" w:author="NIZAR" w:date="2023-06-01T10:39:00Z">
         <w:r>
           <w:t>Analisis</w:t>
         </w:r>
@@ -14279,7 +14451,7 @@
       <w:r>
         <w:t>Data</w:t>
       </w:r>
-      <w:bookmarkEnd w:id="655"/>
+      <w:bookmarkEnd w:id="682"/>
     </w:p>
     <w:p>
       <w:pPr>
@@ -14289,7 +14461,7 @@
           <w:rFonts w:ascii="Times New Roman" w:hAnsi="Times New Roman" w:cs="Times New Roman"/>
           <w:sz w:val="24"/>
         </w:rPr>
-        <w:pPrChange w:id="658" w:author="NIZAR" w:date="2023-06-01T10:39:00Z">
+        <w:pPrChange w:id="685" w:author="NIZAR" w:date="2023-06-01T10:39:00Z">
           <w:pPr>
             <w:ind w:left="709" w:firstLine="720"/>
             <w:jc w:val="both"/>
@@ -14300,7 +14472,7 @@
         <w:rPr>
           <w:rFonts w:ascii="Times New Roman" w:hAnsi="Times New Roman" w:cs="Times New Roman"/>
           <w:sz w:val="24"/>
-          <w:rPrChange w:id="659" w:author="NIZAR" w:date="2023-06-01T10:39:00Z">
+          <w:rPrChange w:id="686" w:author="NIZAR" w:date="2023-06-01T10:39:00Z">
             <w:rPr/>
           </w:rPrChange>
         </w:rPr>
@@ -14310,7 +14482,7 @@
         <w:rPr>
           <w:rFonts w:ascii="Times New Roman" w:hAnsi="Times New Roman" w:cs="Times New Roman"/>
           <w:sz w:val="24"/>
-          <w:rPrChange w:id="660" w:author="NIZAR" w:date="2023-06-01T10:39:00Z">
+          <w:rPrChange w:id="687" w:author="NIZAR" w:date="2023-06-01T10:39:00Z">
             <w:rPr/>
           </w:rPrChange>
         </w:rPr>
@@ -14323,7 +14495,7 @@
         </w:rPr>
         <w:t xml:space="preserve"> </w:t>
       </w:r>
-      <w:ins w:id="661" w:author="NIZAR" w:date="2023-06-01T09:59:00Z">
+      <w:ins w:id="688" w:author="NIZAR" w:date="2023-06-01T09:59:00Z">
         <w:r>
           <w:rPr>
             <w:rFonts w:ascii="Times New Roman" w:hAnsi="Times New Roman" w:cs="Times New Roman"/>
@@ -14339,7 +14511,7 @@
           <w:t xml:space="preserve">analisis merupakan proses analisa </w:t>
         </w:r>
       </w:ins>
-      <w:ins w:id="662" w:author="NIZAR" w:date="2023-06-01T10:00:00Z">
+      <w:ins w:id="689" w:author="NIZAR" w:date="2023-06-01T10:00:00Z">
         <w:r>
           <w:rPr>
             <w:rFonts w:ascii="Times New Roman" w:hAnsi="Times New Roman" w:cs="Times New Roman"/>
@@ -14348,7 +14520,7 @@
           <w:t xml:space="preserve">yang dilakukan terhadap data-data penelitian dengan menggunakan </w:t>
         </w:r>
       </w:ins>
-      <w:ins w:id="663" w:author="NIZAR" w:date="2023-06-01T10:01:00Z">
+      <w:ins w:id="690" w:author="NIZAR" w:date="2023-06-01T10:01:00Z">
         <w:r>
           <w:rPr>
             <w:rFonts w:ascii="Times New Roman" w:hAnsi="Times New Roman" w:cs="Times New Roman"/>
@@ -14357,7 +14529,7 @@
           <w:t xml:space="preserve">teknik pengumpulan data. Proses analisis data </w:t>
         </w:r>
       </w:ins>
-      <w:ins w:id="664" w:author="NIZAR" w:date="2023-06-01T10:02:00Z">
+      <w:ins w:id="691" w:author="NIZAR" w:date="2023-06-01T10:02:00Z">
         <w:r>
           <w:rPr>
             <w:rFonts w:ascii="Times New Roman" w:hAnsi="Times New Roman" w:cs="Times New Roman"/>
@@ -14366,7 +14538,7 @@
           <w:t xml:space="preserve">yaitu seperti pengelompokan data, </w:t>
         </w:r>
       </w:ins>
-      <w:ins w:id="665" w:author="NIZAR" w:date="2023-06-01T10:03:00Z">
+      <w:ins w:id="692" w:author="NIZAR" w:date="2023-06-01T10:03:00Z">
         <w:r>
           <w:rPr>
             <w:rFonts w:ascii="Times New Roman" w:hAnsi="Times New Roman" w:cs="Times New Roman"/>
@@ -14375,7 +14547,7 @@
           <w:t xml:space="preserve">melakukan penjabaran data serta mencari pola pada data dengan </w:t>
         </w:r>
       </w:ins>
-      <w:ins w:id="666" w:author="NIZAR" w:date="2023-06-01T10:04:00Z">
+      <w:ins w:id="693" w:author="NIZAR" w:date="2023-06-01T10:04:00Z">
         <w:r>
           <w:rPr>
             <w:rFonts w:ascii="Times New Roman" w:hAnsi="Times New Roman" w:cs="Times New Roman"/>
@@ -14425,18 +14597,18 @@
         <w:ind w:left="426" w:firstLine="720"/>
         <w:jc w:val="both"/>
         <w:rPr>
-          <w:del w:id="667" w:author="NIZAR" w:date="2023-06-01T10:27:00Z"/>
-          <w:rFonts w:ascii="Times New Roman" w:hAnsi="Times New Roman" w:cs="Times New Roman"/>
-          <w:sz w:val="24"/>
-        </w:rPr>
-        <w:pPrChange w:id="668" w:author="NIZAR" w:date="2023-06-01T10:39:00Z">
+          <w:del w:id="694" w:author="NIZAR" w:date="2023-06-01T10:27:00Z"/>
+          <w:rFonts w:ascii="Times New Roman" w:hAnsi="Times New Roman" w:cs="Times New Roman"/>
+          <w:sz w:val="24"/>
+        </w:rPr>
+        <w:pPrChange w:id="695" w:author="NIZAR" w:date="2023-06-01T10:39:00Z">
           <w:pPr>
             <w:ind w:left="709" w:firstLine="720"/>
             <w:jc w:val="both"/>
           </w:pPr>
         </w:pPrChange>
       </w:pPr>
-      <w:del w:id="669" w:author="NIZAR" w:date="2023-06-01T10:27:00Z">
+      <w:del w:id="696" w:author="NIZAR" w:date="2023-06-01T10:27:00Z">
         <w:r>
           <w:rPr>
             <w:rFonts w:ascii="Times New Roman" w:hAnsi="Times New Roman" w:cs="Times New Roman"/>
@@ -14452,7 +14624,7 @@
         <w:jc w:val="both"/>
         <w:rPr>
           <w:rFonts w:ascii="Times New Roman" w:hAnsi="Times New Roman" w:cs="Times New Roman"/>
-          <w:rPrChange w:id="670" w:author="NIZAR" w:date="2023-06-01T10:39:00Z">
+          <w:rPrChange w:id="697" w:author="NIZAR" w:date="2023-06-01T10:39:00Z">
             <w:rPr>
               <w:rFonts w:ascii="Times New Roman" w:hAnsi="Times New Roman" w:cs="Times New Roman"/>
               <w:sz w:val="24"/>
@@ -14460,14 +14632,14 @@
             </w:rPr>
           </w:rPrChange>
         </w:rPr>
-        <w:pPrChange w:id="671" w:author="NIZAR" w:date="2023-06-01T10:39:00Z">
+        <w:pPrChange w:id="698" w:author="NIZAR" w:date="2023-06-01T10:39:00Z">
           <w:pPr>
             <w:ind w:left="709" w:firstLine="720"/>
             <w:jc w:val="both"/>
           </w:pPr>
         </w:pPrChange>
       </w:pPr>
-      <w:ins w:id="672" w:author="NIZAR" w:date="2023-06-01T10:20:00Z">
+      <w:ins w:id="699" w:author="NIZAR" w:date="2023-06-01T10:20:00Z">
         <w:r>
           <w:rPr>
             <w:rFonts w:ascii="Times New Roman" w:hAnsi="Times New Roman" w:cs="Times New Roman"/>
@@ -14476,7 +14648,7 @@
           <w:t xml:space="preserve">Tahap analisis data memiliki </w:t>
         </w:r>
       </w:ins>
-      <w:ins w:id="673" w:author="NIZAR" w:date="2023-06-01T10:21:00Z">
+      <w:ins w:id="700" w:author="NIZAR" w:date="2023-06-01T10:21:00Z">
         <w:r>
           <w:rPr>
             <w:rFonts w:ascii="Times New Roman" w:hAnsi="Times New Roman" w:cs="Times New Roman"/>
@@ -14485,17 +14657,16 @@
           <w:t xml:space="preserve">peran yang sangat penting dalam sebuah peneltian agar dapat menyelesaikan permasalah atau fokus dalam penelitian. </w:t>
         </w:r>
       </w:ins>
-      <w:ins w:id="674" w:author="NIZAR" w:date="2023-06-01T10:22:00Z">
-        <w:r>
-          <w:rPr>
-            <w:rFonts w:ascii="Times New Roman" w:hAnsi="Times New Roman" w:cs="Times New Roman"/>
-            <w:sz w:val="24"/>
-          </w:rPr>
-          <w:lastRenderedPageBreak/>
+      <w:ins w:id="701" w:author="NIZAR" w:date="2023-06-01T10:22:00Z">
+        <w:r>
+          <w:rPr>
+            <w:rFonts w:ascii="Times New Roman" w:hAnsi="Times New Roman" w:cs="Times New Roman"/>
+            <w:sz w:val="24"/>
+          </w:rPr>
           <w:t>Analisis yang dilakukan yaitu menegelompokkan berbagai adegan yang sesuai dengan permasalahan penelitian.</w:t>
         </w:r>
       </w:ins>
-      <w:ins w:id="675" w:author="NIZAR" w:date="2023-06-01T10:23:00Z">
+      <w:ins w:id="702" w:author="NIZAR" w:date="2023-06-01T10:23:00Z">
         <w:r>
           <w:rPr>
             <w:rFonts w:ascii="Times New Roman" w:hAnsi="Times New Roman" w:cs="Times New Roman"/>
@@ -14504,7 +14675,7 @@
           <w:t xml:space="preserve"> Selanjutnya, data yang didapatkan akan dianalisis dengan </w:t>
         </w:r>
       </w:ins>
-      <w:ins w:id="676" w:author="NIZAR" w:date="2023-06-01T10:24:00Z">
+      <w:ins w:id="703" w:author="NIZAR" w:date="2023-06-01T10:24:00Z">
         <w:r>
           <w:rPr>
             <w:rFonts w:ascii="Times New Roman" w:hAnsi="Times New Roman" w:cs="Times New Roman"/>
@@ -14513,7 +14684,7 @@
           <w:t>analisis</w:t>
         </w:r>
       </w:ins>
-      <w:ins w:id="677" w:author="NIZAR" w:date="2023-06-01T10:23:00Z">
+      <w:ins w:id="704" w:author="NIZAR" w:date="2023-06-01T10:23:00Z">
         <w:r>
           <w:rPr>
             <w:rFonts w:ascii="Times New Roman" w:hAnsi="Times New Roman" w:cs="Times New Roman"/>
@@ -14522,7 +14693,7 @@
           <w:t xml:space="preserve"> semiotika model Roland Barthes yaitu melakukan ekstraksi denotasi dan konotasi terhadap beb</w:t>
         </w:r>
       </w:ins>
-      <w:ins w:id="678" w:author="NIZAR" w:date="2023-06-01T10:25:00Z">
+      <w:ins w:id="705" w:author="NIZAR" w:date="2023-06-01T10:25:00Z">
         <w:r>
           <w:rPr>
             <w:rFonts w:ascii="Times New Roman" w:hAnsi="Times New Roman" w:cs="Times New Roman"/>
@@ -14534,7 +14705,7 @@
           <w:rPr>
             <w:rFonts w:ascii="Times New Roman" w:hAnsi="Times New Roman" w:cs="Times New Roman"/>
             <w:sz w:val="24"/>
-            <w:rPrChange w:id="679" w:author="NIZAR" w:date="2023-06-01T10:39:00Z">
+            <w:rPrChange w:id="706" w:author="NIZAR" w:date="2023-06-01T10:39:00Z">
               <w:rPr>
                 <w:rFonts w:ascii="Times New Roman" w:hAnsi="Times New Roman" w:cs="Times New Roman"/>
                 <w:i/>
@@ -14553,7 +14724,7 @@
           <w:t xml:space="preserve"> dan melakukan pemaknaan </w:t>
         </w:r>
       </w:ins>
-      <w:ins w:id="680" w:author="NIZAR" w:date="2023-06-01T10:26:00Z">
+      <w:ins w:id="707" w:author="NIZAR" w:date="2023-06-01T10:26:00Z">
         <w:r>
           <w:rPr>
             <w:rFonts w:ascii="Times New Roman" w:hAnsi="Times New Roman" w:cs="Times New Roman"/>
@@ -14565,7 +14736,7 @@
           <w:rPr>
             <w:rFonts w:ascii="Times New Roman" w:hAnsi="Times New Roman" w:cs="Times New Roman"/>
             <w:sz w:val="24"/>
-            <w:rPrChange w:id="681" w:author="NIZAR" w:date="2023-06-01T10:39:00Z">
+            <w:rPrChange w:id="708" w:author="NIZAR" w:date="2023-06-01T10:39:00Z">
               <w:rPr>
                 <w:rFonts w:ascii="Times New Roman" w:hAnsi="Times New Roman" w:cs="Times New Roman"/>
                 <w:i/>
@@ -14584,12 +14755,12 @@
           <w:t xml:space="preserve">, sehingga mengetahui representasi </w:t>
         </w:r>
       </w:ins>
-      <w:ins w:id="682" w:author="NIZAR" w:date="2023-06-01T10:27:00Z">
-        <w:r>
-          <w:rPr>
-            <w:rFonts w:ascii="Times New Roman" w:hAnsi="Times New Roman" w:cs="Times New Roman"/>
-            <w:sz w:val="24"/>
-            <w:rPrChange w:id="683" w:author="NIZAR" w:date="2023-06-01T10:39:00Z">
+      <w:ins w:id="709" w:author="NIZAR" w:date="2023-06-01T10:27:00Z">
+        <w:r>
+          <w:rPr>
+            <w:rFonts w:ascii="Times New Roman" w:hAnsi="Times New Roman" w:cs="Times New Roman"/>
+            <w:sz w:val="24"/>
+            <w:rPrChange w:id="710" w:author="NIZAR" w:date="2023-06-01T10:39:00Z">
               <w:rPr>
                 <w:rFonts w:ascii="Times New Roman" w:hAnsi="Times New Roman" w:cs="Times New Roman"/>
                 <w:i/>
@@ -14622,41 +14793,41 @@
         <w:lastRenderedPageBreak/>
         <w:br/>
       </w:r>
-      <w:bookmarkStart w:id="684" w:name="_Toc136518913"/>
+      <w:bookmarkStart w:id="711" w:name="_Toc136518913"/>
       <w:r>
         <w:t>HASIL PENELITIAN</w:t>
       </w:r>
-      <w:bookmarkEnd w:id="684"/>
+      <w:bookmarkEnd w:id="711"/>
     </w:p>
     <w:p/>
     <w:p>
       <w:pPr>
         <w:pStyle w:val="Heading2"/>
       </w:pPr>
-      <w:bookmarkStart w:id="685" w:name="_Toc136518914"/>
+      <w:bookmarkStart w:id="712" w:name="_Toc136518914"/>
       <w:r>
         <w:t>Gambaran Umum Serial Drama</w:t>
       </w:r>
       <w:r>
         <w:t xml:space="preserve"> Revenge Of Others 2022</w:t>
       </w:r>
-      <w:bookmarkEnd w:id="685"/>
+      <w:bookmarkEnd w:id="712"/>
     </w:p>
     <w:p>
       <w:pPr>
         <w:pStyle w:val="Heading2"/>
       </w:pPr>
-      <w:bookmarkStart w:id="686" w:name="_Toc136518915"/>
+      <w:bookmarkStart w:id="713" w:name="_Toc136518915"/>
       <w:r>
         <w:t>Sajian Data</w:t>
       </w:r>
-      <w:bookmarkEnd w:id="686"/>
+      <w:bookmarkEnd w:id="713"/>
     </w:p>
     <w:p>
       <w:pPr>
         <w:pStyle w:val="Heading2"/>
       </w:pPr>
-      <w:bookmarkStart w:id="687" w:name="_Toc136518916"/>
+      <w:bookmarkStart w:id="714" w:name="_Toc136518916"/>
       <w:r>
         <w:t>Analisis</w:t>
       </w:r>
@@ -14675,7 +14846,7 @@
       <w:r>
         <w:t xml:space="preserve"> Revenge Of Others 2022</w:t>
       </w:r>
-      <w:bookmarkEnd w:id="687"/>
+      <w:bookmarkEnd w:id="714"/>
     </w:p>
     <w:p>
       <w:r>
@@ -14690,11 +14861,11 @@
         <w:lastRenderedPageBreak/>
         <w:br/>
       </w:r>
-      <w:bookmarkStart w:id="688" w:name="_Toc136518917"/>
+      <w:bookmarkStart w:id="715" w:name="_Toc136518917"/>
       <w:r>
         <w:t>PENUTUP</w:t>
       </w:r>
-      <w:bookmarkEnd w:id="688"/>
+      <w:bookmarkEnd w:id="715"/>
     </w:p>
     <w:p>
       <w:pPr>
@@ -14711,11 +14882,11 @@
       <w:pPr>
         <w:pStyle w:val="Heading2"/>
       </w:pPr>
-      <w:bookmarkStart w:id="689" w:name="_Toc136518918"/>
+      <w:bookmarkStart w:id="716" w:name="_Toc136518918"/>
       <w:r>
         <w:t>Kesimpulan</w:t>
       </w:r>
-      <w:bookmarkEnd w:id="689"/>
+      <w:bookmarkEnd w:id="716"/>
     </w:p>
     <w:p>
       <w:pPr>
@@ -14725,11 +14896,11 @@
           <w:szCs w:val="24"/>
         </w:rPr>
       </w:pPr>
-      <w:bookmarkStart w:id="690" w:name="_Toc136518919"/>
+      <w:bookmarkStart w:id="717" w:name="_Toc136518919"/>
       <w:r>
         <w:t>Saran (Peneliti Selanjutnya, Khlayak Umum)</w:t>
       </w:r>
-      <w:bookmarkEnd w:id="690"/>
+      <w:bookmarkEnd w:id="717"/>
     </w:p>
     <w:p>
       <w:pPr>
@@ -14762,12 +14933,12 @@
           <w:rFonts w:eastAsia="Times New Roman"/>
         </w:rPr>
       </w:pPr>
-      <w:bookmarkStart w:id="691" w:name="_Toc136518920"/>
+      <w:bookmarkStart w:id="718" w:name="_Toc136518920"/>
       <w:r>
         <w:lastRenderedPageBreak/>
         <w:t>DAFTAR PUSTAKA</w:t>
       </w:r>
-      <w:bookmarkEnd w:id="691"/>
+      <w:bookmarkEnd w:id="718"/>
     </w:p>
     <w:p>
       <w:pPr>
@@ -15227,6 +15398,54 @@
           <w:sz w:val="24"/>
         </w:rPr>
         <w:t>Jurnal Dinamika Hukum Universitas Jenderal Soedirman</w:t>
+      </w:r>
+      <w:r>
+        <w:rPr>
+          <w:rFonts w:ascii="Times New Roman" w:hAnsi="Times New Roman" w:cs="Times New Roman"/>
+          <w:sz w:val="24"/>
+        </w:rPr>
+        <w:t>.</w:t>
+      </w:r>
+    </w:p>
+    <w:p>
+      <w:pPr>
+        <w:pStyle w:val="Bibliography"/>
+        <w:rPr>
+          <w:rFonts w:ascii="Times New Roman" w:hAnsi="Times New Roman" w:cs="Times New Roman"/>
+          <w:sz w:val="24"/>
+        </w:rPr>
+      </w:pPr>
+      <w:r>
+        <w:rPr>
+          <w:rFonts w:ascii="Times New Roman" w:hAnsi="Times New Roman" w:cs="Times New Roman"/>
+          <w:sz w:val="24"/>
+        </w:rPr>
+        <w:t xml:space="preserve">Mulyana, A. (2014). Representasi Gaya Hidup Pria Metrosexual di Majalah Pria Ibukota. </w:t>
+      </w:r>
+      <w:r>
+        <w:rPr>
+          <w:rFonts w:ascii="Times New Roman" w:hAnsi="Times New Roman" w:cs="Times New Roman"/>
+          <w:i/>
+          <w:iCs/>
+          <w:sz w:val="24"/>
+        </w:rPr>
+        <w:t>Jurnal Visi Komunikasi</w:t>
+      </w:r>
+      <w:r>
+        <w:rPr>
+          <w:rFonts w:ascii="Times New Roman" w:hAnsi="Times New Roman" w:cs="Times New Roman"/>
+          <w:sz w:val="24"/>
+        </w:rPr>
+        <w:t xml:space="preserve">, </w:t>
+      </w:r>
+      <w:r>
+        <w:rPr>
+          <w:rFonts w:ascii="Times New Roman" w:hAnsi="Times New Roman" w:cs="Times New Roman"/>
+          <w:i/>
+          <w:iCs/>
+          <w:sz w:val="24"/>
+        </w:rPr>
+        <w:t>13.1</w:t>
       </w:r>
       <w:r>
         <w:rPr>
@@ -16175,7 +16394,7 @@
       </w:pPr>
     </w:p>
   </w:comment>
-  <w:comment w:id="366" w:author="NIZAR" w:date="2023-05-23T14:31:00Z" w:initials="N">
+  <w:comment w:id="366" w:author="NIZAR" w:date="2023-06-06T14:13:00Z" w:initials="N">
     <w:p>
       <w:pPr>
         <w:pStyle w:val="CommentText"/>
@@ -16187,6 +16406,96 @@
         <w:annotationRef/>
       </w:r>
       <w:r>
+        <w:t>Representasi “Nazar” dalam Film Insya Allah Sah Karya Benni Setiawan</w:t>
+      </w:r>
+    </w:p>
+    <w:p>
+      <w:pPr>
+        <w:pStyle w:val="CommentText"/>
+      </w:pPr>
+    </w:p>
+    <w:p>
+      <w:pPr>
+        <w:pStyle w:val="CommentText"/>
+      </w:pPr>
+      <w:r>
+        <w:t>acuan</w:t>
+      </w:r>
+    </w:p>
+  </w:comment>
+  <w:comment w:id="370" w:author="NIZAR" w:date="2023-06-06T14:25:00Z" w:initials="N">
+    <w:p>
+      <w:pPr>
+        <w:pStyle w:val="CommentText"/>
+      </w:pPr>
+      <w:r>
+        <w:rPr>
+          <w:rStyle w:val="CommentReference"/>
+        </w:rPr>
+        <w:annotationRef/>
+      </w:r>
+      <w:r>
+        <w:t>parafrase auto</w:t>
+      </w:r>
+    </w:p>
+  </w:comment>
+  <w:comment w:id="376" w:author="NIZAR" w:date="2023-06-06T14:37:00Z" w:initials="N">
+    <w:p>
+      <w:pPr>
+        <w:pStyle w:val="CommentText"/>
+      </w:pPr>
+      <w:r>
+        <w:rPr>
+          <w:rStyle w:val="CommentReference"/>
+        </w:rPr>
+        <w:annotationRef/>
+      </w:r>
+      <w:r>
+        <w:t>Representasi Pluralisme dalam film Tanda Tanya</w:t>
+      </w:r>
+    </w:p>
+    <w:p>
+      <w:pPr>
+        <w:pStyle w:val="CommentText"/>
+      </w:pPr>
+      <w:r>
+        <w:t>acuan</w:t>
+      </w:r>
+    </w:p>
+  </w:comment>
+  <w:comment w:id="379" w:author="NIZAR" w:date="2023-06-06T14:47:00Z" w:initials="N">
+    <w:p>
+      <w:pPr>
+        <w:pStyle w:val="CommentText"/>
+      </w:pPr>
+      <w:r>
+        <w:rPr>
+          <w:rStyle w:val="CommentReference"/>
+        </w:rPr>
+        <w:annotationRef/>
+      </w:r>
+      <w:r>
+        <w:t>parafrase auto</w:t>
+      </w:r>
+    </w:p>
+    <w:p>
+      <w:pPr>
+        <w:pStyle w:val="CommentText"/>
+      </w:pPr>
+    </w:p>
+  </w:comment>
+  <w:comment w:id="394" w:author="NIZAR" w:date="2023-05-23T14:31:00Z" w:initials="N">
+    <w:p>
+      <w:pPr>
+        <w:pStyle w:val="CommentText"/>
+      </w:pPr>
+      <w:r>
+        <w:rPr>
+          <w:rStyle w:val="CommentReference"/>
+        </w:rPr>
+        <w:annotationRef/>
+      </w:r>
+      <w:r>
         <w:t>Analisis Karakter Ponyo dalam Anime Gaku No Ue No Ponyo dengan Teori Semiotika Roland Barthess</w:t>
       </w:r>
     </w:p>
@@ -16204,7 +16513,7 @@
       </w:r>
     </w:p>
   </w:comment>
-  <w:comment w:id="374" w:author="NIZAR" w:date="2023-05-23T15:59:00Z" w:initials="N">
+  <w:comment w:id="402" w:author="NIZAR" w:date="2023-05-23T15:59:00Z" w:initials="N">
     <w:p>
       <w:pPr>
         <w:pStyle w:val="CommentText"/>
@@ -16249,7 +16558,7 @@
       </w:pPr>
     </w:p>
   </w:comment>
-  <w:comment w:id="375" w:author="NIZAR" w:date="2023-05-23T14:53:00Z" w:initials="N">
+  <w:comment w:id="403" w:author="NIZAR" w:date="2023-05-23T14:53:00Z" w:initials="N">
     <w:p>
       <w:pPr>
         <w:jc w:val="both"/>
@@ -16319,7 +16628,7 @@
       </w:pPr>
     </w:p>
   </w:comment>
-  <w:comment w:id="384" w:author="NIZAR" w:date="2023-05-23T19:09:00Z" w:initials="N">
+  <w:comment w:id="412" w:author="NIZAR" w:date="2023-05-23T19:09:00Z" w:initials="N">
     <w:p>
       <w:pPr>
         <w:pStyle w:val="CommentText"/>
@@ -16363,7 +16672,7 @@
       </w:pPr>
     </w:p>
   </w:comment>
-  <w:comment w:id="391" w:author="NIZAR" w:date="2023-06-02T13:18:00Z" w:initials="N">
+  <w:comment w:id="419" w:author="NIZAR" w:date="2023-06-02T13:18:00Z" w:initials="N">
     <w:p>
       <w:pPr>
         <w:pStyle w:val="CommentText"/>
@@ -16463,7 +16772,7 @@
       </w:r>
     </w:p>
   </w:comment>
-  <w:comment w:id="402" w:author="NIZAR" w:date="2023-05-23T12:14:00Z" w:initials="N">
+  <w:comment w:id="429" w:author="NIZAR" w:date="2023-05-23T12:14:00Z" w:initials="N">
     <w:p>
       <w:pPr>
         <w:pStyle w:val="CommentText"/>
@@ -16506,7 +16815,7 @@
       </w:pPr>
     </w:p>
   </w:comment>
-  <w:comment w:id="417" w:author="NIZAR" w:date="2023-05-23T21:04:00Z" w:initials="N">
+  <w:comment w:id="444" w:author="NIZAR" w:date="2023-05-23T21:04:00Z" w:initials="N">
     <w:p>
       <w:pPr>
         <w:pStyle w:val="CommentText"/>
@@ -16522,7 +16831,7 @@
       </w:r>
     </w:p>
   </w:comment>
-  <w:comment w:id="418" w:author="NIZAR" w:date="2023-05-23T21:04:00Z" w:initials="N">
+  <w:comment w:id="445" w:author="NIZAR" w:date="2023-05-23T21:04:00Z" w:initials="N">
     <w:p>
       <w:pPr>
         <w:pStyle w:val="CommentText"/>
@@ -16538,7 +16847,7 @@
       </w:r>
     </w:p>
   </w:comment>
-  <w:comment w:id="419" w:author="NIZAR" w:date="2023-05-23T21:05:00Z" w:initials="N">
+  <w:comment w:id="446" w:author="NIZAR" w:date="2023-05-23T21:05:00Z" w:initials="N">
     <w:p>
       <w:pPr>
         <w:pStyle w:val="CommentText"/>
@@ -16554,7 +16863,7 @@
       </w:r>
     </w:p>
   </w:comment>
-  <w:comment w:id="422" w:author="NIZAR" w:date="2023-05-23T21:05:00Z" w:initials="N">
+  <w:comment w:id="449" w:author="NIZAR" w:date="2023-05-23T21:05:00Z" w:initials="N">
     <w:p>
       <w:pPr>
         <w:pStyle w:val="CommentText"/>
@@ -16570,7 +16879,7 @@
       </w:r>
     </w:p>
   </w:comment>
-  <w:comment w:id="427" w:author="NIZAR" w:date="2023-05-23T21:17:00Z" w:initials="N">
+  <w:comment w:id="454" w:author="NIZAR" w:date="2023-05-23T21:17:00Z" w:initials="N">
     <w:p>
       <w:pPr>
         <w:pStyle w:val="CommentText"/>
@@ -16586,7 +16895,7 @@
       </w:r>
     </w:p>
   </w:comment>
-  <w:comment w:id="457" w:author="NIZAR" w:date="2023-05-24T08:23:00Z" w:initials="N">
+  <w:comment w:id="484" w:author="NIZAR" w:date="2023-05-24T08:23:00Z" w:initials="N">
     <w:p>
       <w:pPr>
         <w:pStyle w:val="CommentText"/>
@@ -16611,7 +16920,7 @@
       </w:r>
     </w:p>
   </w:comment>
-  <w:comment w:id="468" w:author="NIZAR" w:date="2023-05-24T08:41:00Z" w:initials="N">
+  <w:comment w:id="495" w:author="NIZAR" w:date="2023-05-24T08:41:00Z" w:initials="N">
     <w:p>
       <w:pPr>
         <w:pStyle w:val="CommentText"/>
@@ -16636,7 +16945,7 @@
       </w:r>
     </w:p>
   </w:comment>
-  <w:comment w:id="487" w:author="NIZAR" w:date="2023-05-24T08:55:00Z" w:initials="N">
+  <w:comment w:id="514" w:author="NIZAR" w:date="2023-05-24T08:55:00Z" w:initials="N">
     <w:p>
       <w:pPr>
         <w:pStyle w:val="CommentText"/>
@@ -16661,7 +16970,7 @@
       </w:r>
     </w:p>
   </w:comment>
-  <w:comment w:id="493" w:author="NIZAR" w:date="2023-05-24T09:34:00Z" w:initials="N">
+  <w:comment w:id="520" w:author="NIZAR" w:date="2023-05-24T09:34:00Z" w:initials="N">
     <w:p>
       <w:pPr>
         <w:pStyle w:val="CommentText"/>
@@ -16695,7 +17004,7 @@
       </w:r>
     </w:p>
   </w:comment>
-  <w:comment w:id="506" w:author="NIZAR" w:date="2023-05-24T09:45:00Z" w:initials="N">
+  <w:comment w:id="533" w:author="NIZAR" w:date="2023-05-24T09:45:00Z" w:initials="N">
     <w:p>
       <w:pPr>
         <w:pStyle w:val="CommentText"/>
@@ -16729,7 +17038,7 @@
       </w:r>
     </w:p>
   </w:comment>
-  <w:comment w:id="526" w:author="NIZAR" w:date="2023-05-24T09:57:00Z" w:initials="N">
+  <w:comment w:id="553" w:author="NIZAR" w:date="2023-05-24T09:57:00Z" w:initials="N">
     <w:p>
       <w:pPr>
         <w:pStyle w:val="CommentText"/>
@@ -16754,7 +17063,7 @@
       </w:r>
     </w:p>
   </w:comment>
-  <w:comment w:id="538" w:author="NIZAR" w:date="2023-05-24T10:01:00Z" w:initials="N">
+  <w:comment w:id="565" w:author="NIZAR" w:date="2023-05-24T10:01:00Z" w:initials="N">
     <w:p>
       <w:pPr>
         <w:pStyle w:val="CommentText"/>
@@ -16779,7 +17088,7 @@
       </w:r>
     </w:p>
   </w:comment>
-  <w:comment w:id="554" w:author="NIZAR" w:date="2023-05-25T08:51:00Z" w:initials="N">
+  <w:comment w:id="581" w:author="NIZAR" w:date="2023-05-25T08:51:00Z" w:initials="N">
     <w:p>
       <w:pPr>
         <w:pStyle w:val="CommentText"/>
@@ -16795,7 +17104,7 @@
       </w:r>
     </w:p>
   </w:comment>
-  <w:comment w:id="558" w:author="NIZAR" w:date="2023-05-25T08:51:00Z" w:initials="N">
+  <w:comment w:id="585" w:author="NIZAR" w:date="2023-05-25T08:51:00Z" w:initials="N">
     <w:p>
       <w:pPr>
         <w:pStyle w:val="CommentText"/>
@@ -16811,7 +17120,7 @@
       </w:r>
     </w:p>
   </w:comment>
-  <w:comment w:id="567" w:author="NIZAR" w:date="2023-05-25T08:51:00Z" w:initials="N">
+  <w:comment w:id="594" w:author="NIZAR" w:date="2023-05-25T08:51:00Z" w:initials="N">
     <w:p>
       <w:pPr>
         <w:pStyle w:val="CommentText"/>
@@ -16827,7 +17136,7 @@
       </w:r>
     </w:p>
   </w:comment>
-  <w:comment w:id="619" w:author="NIZAR" w:date="2023-06-01T13:17:00Z" w:initials="N">
+  <w:comment w:id="646" w:author="NIZAR" w:date="2023-06-01T13:17:00Z" w:initials="N">
     <w:p>
       <w:pPr>
         <w:pStyle w:val="CommentText"/>
@@ -16843,7 +17152,7 @@
       </w:r>
     </w:p>
   </w:comment>
-  <w:comment w:id="627" w:author="NIZAR" w:date="2023-06-06T08:22:00Z" w:initials="N">
+  <w:comment w:id="654" w:author="NIZAR" w:date="2023-06-06T08:22:00Z" w:initials="N">
     <w:p>
       <w:pPr>
         <w:pStyle w:val="CommentText"/>
@@ -16859,7 +17168,7 @@
       </w:r>
     </w:p>
   </w:comment>
-  <w:comment w:id="629" w:author="NIZAR" w:date="2023-06-02T13:29:00Z" w:initials="N">
+  <w:comment w:id="656" w:author="NIZAR" w:date="2023-06-02T13:29:00Z" w:initials="N">
     <w:p>
       <w:pPr>
         <w:pStyle w:val="CommentText"/>
@@ -16875,7 +17184,7 @@
       </w:r>
     </w:p>
   </w:comment>
-  <w:comment w:id="632" w:author="NIZAR" w:date="2023-06-06T08:22:00Z" w:initials="N">
+  <w:comment w:id="659" w:author="NIZAR" w:date="2023-06-06T08:22:00Z" w:initials="N">
     <w:p>
       <w:pPr>
         <w:pStyle w:val="CommentText"/>
@@ -16891,7 +17200,7 @@
       </w:r>
     </w:p>
   </w:comment>
-  <w:comment w:id="635" w:author="NIZAR" w:date="2023-06-06T08:22:00Z" w:initials="N">
+  <w:comment w:id="662" w:author="NIZAR" w:date="2023-06-06T08:22:00Z" w:initials="N">
     <w:p>
       <w:pPr>
         <w:pStyle w:val="CommentText"/>
@@ -16915,6 +17224,10 @@
   <w15:commentEx w15:paraId="153EE1AA" w15:done="0"/>
   <w15:commentEx w15:paraId="054B7449" w15:done="0"/>
   <w15:commentEx w15:paraId="47510B4E" w15:done="0"/>
+  <w15:commentEx w15:paraId="4A05E58F" w15:done="0"/>
+  <w15:commentEx w15:paraId="5AF925F1" w15:done="0"/>
+  <w15:commentEx w15:paraId="62E63881" w15:done="0"/>
+  <w15:commentEx w15:paraId="17B68D74" w15:done="0"/>
   <w15:commentEx w15:paraId="606EBA25" w15:done="0"/>
   <w15:commentEx w15:paraId="16D93F08" w15:done="0"/>
   <w15:commentEx w15:paraId="04A5078D" w15:done="0"/>
@@ -17125,7 +17438,7 @@
   <w:abstractNum w:abstractNumId="1" w15:restartNumberingAfterBreak="0">
     <w:nsid w:val="1F0C379C"/>
     <w:multiLevelType w:val="multilevel"/>
-    <w:tmpl w:val="80DE2B06"/>
+    <w:tmpl w:val="CED8C05A"/>
     <w:lvl w:ilvl="0">
       <w:start w:val="1"/>
       <w:numFmt w:val="upperRoman"/>
@@ -17168,6 +17481,7 @@
       </w:pPr>
       <w:rPr>
         <w:rFonts w:hint="default"/>
+        <w:i w:val="0"/>
         <w:u w:val="none"/>
       </w:rPr>
     </w:lvl>
@@ -20080,7 +20394,7 @@
 </file>
 
 <file path=customXml/itemProps1.xml><?xml version="1.0" encoding="utf-8"?>
-<ds:datastoreItem xmlns:ds="http://schemas.openxmlformats.org/officeDocument/2006/customXml" ds:itemID="{572D5B1A-42EC-4046-AA9B-5F8589F6CE64}">
+<ds:datastoreItem xmlns:ds="http://schemas.openxmlformats.org/officeDocument/2006/customXml" ds:itemID="{F49E240D-F6E7-43AD-A31C-7DDE03116CB9}">
   <ds:schemaRefs>
     <ds:schemaRef ds:uri="http://schemas.openxmlformats.org/officeDocument/2006/bibliography"/>
   </ds:schemaRefs>

</xml_diff>